<commit_message>
Actual first map, main menu, outlines and decorations, egg cannon model
</commit_message>
<xml_diff>
--- a/non_game/[Idea] In Eggcelent Condition.docx
+++ b/non_game/[Idea] In Eggcelent Condition.docx
@@ -542,87 +542,6 @@
         <w:pStyle w:val="Heading2"/>
       </w:pPr>
       <w:r>
-        <w:t>Essentials</w:t>
-      </w:r>
-    </w:p>
-    <w:p>
-      <w:pPr>
-        <w:pStyle w:val="ListParagraph"/>
-        <w:numPr>
-          <w:ilvl w:val="0"/>
-          <w:numId w:val="24"/>
-        </w:numPr>
-      </w:pPr>
-      <w:r>
-        <w:t>Allow logging in players on menu</w:t>
-      </w:r>
-    </w:p>
-    <w:p>
-      <w:pPr>
-        <w:pStyle w:val="ListParagraph"/>
-        <w:numPr>
-          <w:ilvl w:val="0"/>
-          <w:numId w:val="24"/>
-        </w:numPr>
-      </w:pPr>
-      <w:r>
-        <w:t>Show (customized) controls above their head</w:t>
-      </w:r>
-    </w:p>
-    <w:p>
-      <w:pPr>
-        <w:pStyle w:val="ListParagraph"/>
-        <w:numPr>
-          <w:ilvl w:val="0"/>
-          <w:numId w:val="24"/>
-        </w:numPr>
-      </w:pPr>
-      <w:r>
-        <w:t>Solo mode =&gt; control two players. Instantiate a second player</w:t>
-      </w:r>
-    </w:p>
-    <w:p>
-      <w:pPr>
-        <w:pStyle w:val="ListParagraph"/>
-        <w:numPr>
-          <w:ilvl w:val="1"/>
-          <w:numId w:val="24"/>
-        </w:numPr>
-      </w:pPr>
-      <w:r>
-        <w:t>Keyboard = make the second player listen to the controls for second keyboard player</w:t>
-      </w:r>
-    </w:p>
-    <w:p>
-      <w:pPr>
-        <w:pStyle w:val="ListParagraph"/>
-        <w:numPr>
-          <w:ilvl w:val="1"/>
-          <w:numId w:val="24"/>
-        </w:numPr>
-      </w:pPr>
-      <w:r>
-        <w:t>Controller = give players an “active” variable, only that one moves, switch on button</w:t>
-      </w:r>
-    </w:p>
-    <w:p>
-      <w:pPr>
-        <w:pStyle w:val="ListParagraph"/>
-        <w:numPr>
-          <w:ilvl w:val="0"/>
-          <w:numId w:val="24"/>
-        </w:numPr>
-      </w:pPr>
-      <w:r>
-        <w:t xml:space="preserve">Solo mode =&gt; if applicable, show its tutorial at the start of training ground </w:t>
-      </w:r>
-    </w:p>
-    <w:p/>
-    <w:p>
-      <w:pPr>
-        <w:pStyle w:val="Heading2"/>
-      </w:pPr>
-      <w:r>
         <w:t>Eggs</w:t>
       </w:r>
     </w:p>
@@ -638,6 +557,7 @@
         <w:t>Implement the last ones</w:t>
       </w:r>
     </w:p>
+    <w:p/>
     <w:p>
       <w:pPr>
         <w:pStyle w:val="Heading2"/>
@@ -655,86 +575,31 @@
         </w:numPr>
       </w:pPr>
       <w:r>
-        <w:t>Create training arena</w:t>
-      </w:r>
-    </w:p>
-    <w:p/>
-    <w:p>
-      <w:pPr>
-        <w:pStyle w:val="Heading2"/>
-      </w:pPr>
-      <w:r>
-        <w:t>Menu</w:t>
-      </w:r>
-    </w:p>
-    <w:p>
-      <w:pPr>
-        <w:pStyle w:val="ListParagraph"/>
-        <w:numPr>
-          <w:ilvl w:val="0"/>
-          <w:numId w:val="20"/>
-        </w:numPr>
-      </w:pPr>
-      <w:r>
-        <w:t>Create a basic arena</w:t>
-      </w:r>
-    </w:p>
-    <w:p>
-      <w:pPr>
-        <w:pStyle w:val="ListParagraph"/>
-        <w:numPr>
-          <w:ilvl w:val="0"/>
-          <w:numId w:val="20"/>
-        </w:numPr>
-      </w:pPr>
-      <w:r>
-        <w:t>Show instructions for logging in new players</w:t>
-      </w:r>
-    </w:p>
-    <w:p>
-      <w:pPr>
-        <w:pStyle w:val="ListParagraph"/>
-        <w:numPr>
-          <w:ilvl w:val="0"/>
-          <w:numId w:val="20"/>
-        </w:numPr>
-      </w:pPr>
-      <w:r>
-        <w:t>Once logged in, a player instantiates, and your movement input appears above your head</w:t>
-      </w:r>
-    </w:p>
-    <w:p>
-      <w:pPr>
-        <w:pStyle w:val="ListParagraph"/>
-        <w:numPr>
-          <w:ilvl w:val="0"/>
-          <w:numId w:val="20"/>
-        </w:numPr>
-      </w:pPr>
-      <w:r>
-        <w:t xml:space="preserve">Each possible arena is a </w:t>
-      </w:r>
-      <w:r>
-        <w:rPr>
-          <w:i/>
-          <w:iCs/>
-        </w:rPr>
-        <w:t>location</w:t>
-      </w:r>
-      <w:r>
-        <w:t xml:space="preserve"> you can visit.</w:t>
-      </w:r>
-    </w:p>
-    <w:p>
-      <w:pPr>
-        <w:pStyle w:val="ListParagraph"/>
-        <w:numPr>
-          <w:ilvl w:val="0"/>
-          <w:numId w:val="20"/>
-        </w:numPr>
-      </w:pPr>
-      <w:r>
-        <w:t>When all players are at a location, it loads.</w:t>
+        <w:t xml:space="preserve">Training: </w:t>
+      </w:r>
+      <w:r>
+        <w:t>Two cannons, with some light random swiveling</w:t>
+      </w:r>
+      <w:r>
+        <w:br/>
+        <w:t xml:space="preserve">Training: </w:t>
+      </w:r>
+      <w:r>
+        <w:t xml:space="preserve">some egg-shaped rocks or statues? </w:t>
+      </w:r>
+      <w:r>
+        <w:rPr>
+          <w:b/>
+          <w:bCs/>
+        </w:rPr>
+        <w:t>A splash of color?</w:t>
+      </w:r>
+      <w:r>
+        <w:rPr>
+          <w:b/>
+          <w:bCs/>
+        </w:rPr>
+        <w:t xml:space="preserve"> =&gt; When an egg breaks on the ground, it paints something into the texture used for the outline overlay!</w:t>
       </w:r>
     </w:p>
     <w:p/>
@@ -805,7 +670,6 @@
           <w:i/>
           <w:iCs/>
         </w:rPr>
-        <w:lastRenderedPageBreak/>
         <w:t>Show</w:t>
       </w:r>
       <w:r>
@@ -854,25 +718,26 @@
         <w:t>Create a simple player character (with a huge moustache).</w:t>
       </w:r>
     </w:p>
-    <w:p/>
-    <w:p>
-      <w:pPr>
-        <w:pStyle w:val="Heading2"/>
-      </w:pPr>
-      <w:r>
-        <w:t>Egg Cannons</w:t>
-      </w:r>
-    </w:p>
     <w:p>
       <w:pPr>
         <w:pStyle w:val="ListParagraph"/>
         <w:numPr>
           <w:ilvl w:val="0"/>
-          <w:numId w:val="5"/>
+          <w:numId w:val="21"/>
         </w:numPr>
       </w:pPr>
       <w:r>
-        <w:t>Slowly aim in different directions.</w:t>
+        <w:t xml:space="preserve">Try moving the second player with the </w:t>
+      </w:r>
+      <w:r>
+        <w:rPr>
+          <w:i/>
+          <w:iCs/>
+        </w:rPr>
+        <w:t>right joystick</w:t>
+      </w:r>
+      <w:r>
+        <w:t xml:space="preserve"> on controller. (Would require adding an extra entry to the input map with some made-up number that will never be reached in real-life.)</w:t>
       </w:r>
     </w:p>
     <w:p>
@@ -880,33 +745,18 @@
         <w:pStyle w:val="ListParagraph"/>
         <w:numPr>
           <w:ilvl w:val="0"/>
-          <w:numId w:val="5"/>
+          <w:numId w:val="21"/>
         </w:numPr>
       </w:pPr>
       <w:r>
-        <w:t>Use a random force when shooting.</w:t>
-      </w:r>
-    </w:p>
-    <w:p>
-      <w:pPr>
-        <w:pStyle w:val="ListParagraph"/>
-        <w:numPr>
-          <w:ilvl w:val="0"/>
-          <w:numId w:val="5"/>
-        </w:numPr>
-      </w:pPr>
-      <w:r>
-        <w:t xml:space="preserve">Create an actual </w:t>
-      </w:r>
-      <w:r>
-        <w:rPr>
-          <w:i/>
-          <w:iCs/>
-        </w:rPr>
-        <w:t>3D model</w:t>
-      </w:r>
-      <w:r>
-        <w:t xml:space="preserve"> for it, plus a very fancy animation (windup and execute).</w:t>
+        <w:rPr>
+          <w:b/>
+          <w:bCs/>
+        </w:rPr>
+        <w:t xml:space="preserve">Egg cannons: </w:t>
+      </w:r>
+      <w:r>
+        <w:t>create fancy animation (windup + big shot)</w:t>
       </w:r>
     </w:p>
     <w:p/>

</xml_diff>

<commit_message>
More egg types, sphere influence shader, minor fixes, cannon animations
</commit_message>
<xml_diff>
--- a/non_game/[Idea] In Eggcelent Condition.docx
+++ b/non_game/[Idea] In Eggcelent Condition.docx
@@ -7,7 +7,15 @@
         <w:pStyle w:val="Heading1"/>
       </w:pPr>
       <w:r>
-        <w:t>[Idea] In Eggcelent Condition</w:t>
+        <w:t xml:space="preserve">[Idea] In </w:t>
+      </w:r>
+      <w:proofErr w:type="spellStart"/>
+      <w:r>
+        <w:t>Eggcelent</w:t>
+      </w:r>
+      <w:proofErr w:type="spellEnd"/>
+      <w:r>
+        <w:t xml:space="preserve"> Condition</w:t>
       </w:r>
     </w:p>
     <w:p/>
@@ -17,13 +25,29 @@
           <w:b/>
           <w:bCs/>
         </w:rPr>
-        <w:t>BETTER TITLE =&gt; Ho Ho Sombrero?</w:t>
-      </w:r>
+        <w:t xml:space="preserve">BETTER TITLE =&gt; Ho </w:t>
+      </w:r>
+      <w:proofErr w:type="spellStart"/>
       <w:r>
         <w:rPr>
           <w:b/>
           <w:bCs/>
         </w:rPr>
+        <w:t>Ho</w:t>
+      </w:r>
+      <w:proofErr w:type="spellEnd"/>
+      <w:r>
+        <w:rPr>
+          <w:b/>
+          <w:bCs/>
+        </w:rPr>
+        <w:t xml:space="preserve"> Sombrero?</w:t>
+      </w:r>
+      <w:r>
+        <w:rPr>
+          <w:b/>
+          <w:bCs/>
+        </w:rPr>
         <w:t xml:space="preserve"> =&gt; </w:t>
       </w:r>
       <w:r>
@@ -346,11 +370,16 @@
         <w:t>Others are just temporary status effects</w:t>
       </w:r>
       <w:r>
-        <w:t xml:space="preserve"> (</w:t>
+        <w:t xml:space="preserve"> </w:t>
+      </w:r>
+      <w:proofErr w:type="gramStart"/>
+      <w:r>
+        <w:t>(</w:t>
       </w:r>
       <w:r>
         <w:t xml:space="preserve"> “</w:t>
       </w:r>
+      <w:proofErr w:type="gramEnd"/>
       <w:r>
         <w:t>faster speed”)</w:t>
       </w:r>
@@ -642,7 +671,30 @@
         </w:numPr>
       </w:pPr>
       <w:r>
-        <w:t>Implement last egg types (completely)</w:t>
+        <w:t xml:space="preserve">Build </w:t>
+      </w:r>
+      <w:r>
+        <w:rPr>
+          <w:i/>
+          <w:iCs/>
+        </w:rPr>
+        <w:t>menu</w:t>
+      </w:r>
+      <w:r>
+        <w:t xml:space="preserve"> to already reserve good space for all arenas</w:t>
+      </w:r>
+      <w:r>
+        <w:t xml:space="preserve"> + clear </w:t>
+      </w:r>
+      <w:r>
+        <w:rPr>
+          <w:i/>
+          <w:iCs/>
+        </w:rPr>
+        <w:t>order</w:t>
+      </w:r>
+      <w:r>
+        <w:t xml:space="preserve"> for new players</w:t>
       </w:r>
     </w:p>
     <w:p>
@@ -654,30 +706,92 @@
         </w:numPr>
       </w:pPr>
       <w:r>
-        <w:t xml:space="preserve">Build </w:t>
+        <w:t>Create movable blocks for inside the level (trampoline, pillow, etcetera)</w:t>
+      </w:r>
+    </w:p>
+    <w:p>
+      <w:pPr>
+        <w:pStyle w:val="ListParagraph"/>
+        <w:numPr>
+          <w:ilvl w:val="1"/>
+          <w:numId w:val="25"/>
+        </w:numPr>
+      </w:pPr>
+      <w:r>
+        <w:t>Deser</w:t>
+      </w:r>
+      <w:r>
+        <w:t>t: create fully</w:t>
+      </w:r>
+      <w:r>
+        <w:t xml:space="preserve"> (map, cacti, birds flying overhead, deliver eggs to birds)</w:t>
+      </w:r>
+    </w:p>
+    <w:p>
+      <w:pPr>
+        <w:pStyle w:val="ListParagraph"/>
+        <w:numPr>
+          <w:ilvl w:val="0"/>
+          <w:numId w:val="25"/>
+        </w:numPr>
+      </w:pPr>
+      <w:r>
+        <w:rPr>
+          <w:b/>
+          <w:bCs/>
+        </w:rPr>
+        <w:t>20 Dec:</w:t>
+      </w:r>
+    </w:p>
+    <w:p>
+      <w:pPr>
+        <w:pStyle w:val="ListParagraph"/>
+        <w:numPr>
+          <w:ilvl w:val="1"/>
+          <w:numId w:val="25"/>
+        </w:numPr>
+      </w:pPr>
+      <w:r>
+        <w:t xml:space="preserve">Create </w:t>
       </w:r>
       <w:r>
         <w:rPr>
           <w:i/>
           <w:iCs/>
         </w:rPr>
-        <w:t>menu</w:t>
-      </w:r>
-      <w:r>
-        <w:t xml:space="preserve"> to already reserve good space for all arenas</w:t>
-      </w:r>
-      <w:r>
-        <w:t xml:space="preserve"> + clear </w:t>
+        <w:t>feedback</w:t>
+      </w:r>
+      <w:r>
+        <w:t xml:space="preserve"> system</w:t>
+      </w:r>
+    </w:p>
+    <w:p>
+      <w:pPr>
+        <w:pStyle w:val="ListParagraph"/>
+        <w:numPr>
+          <w:ilvl w:val="1"/>
+          <w:numId w:val="25"/>
+        </w:numPr>
+      </w:pPr>
+      <w:r>
+        <w:t xml:space="preserve">Finish </w:t>
       </w:r>
       <w:r>
         <w:rPr>
           <w:i/>
           <w:iCs/>
         </w:rPr>
-        <w:t>order</w:t>
-      </w:r>
-      <w:r>
-        <w:t xml:space="preserve"> for new players</w:t>
+        <w:t>soundtrack</w:t>
+      </w:r>
+      <w:r>
+        <w:t xml:space="preserve"> + </w:t>
+      </w:r>
+      <w:r>
+        <w:rPr>
+          <w:i/>
+          <w:iCs/>
+        </w:rPr>
+        <w:t>sound effects</w:t>
       </w:r>
     </w:p>
     <w:p>
@@ -689,7 +803,7 @@
         </w:numPr>
       </w:pPr>
       <w:r>
-        <w:t>Create movable blocks for inside the level (trampoline, pillow, etcetera)</w:t>
+        <w:t>Some basic particles, especially those in “fixes”</w:t>
       </w:r>
     </w:p>
     <w:p>
@@ -701,13 +815,17 @@
         </w:numPr>
       </w:pPr>
       <w:r>
-        <w:t>Deser</w:t>
-      </w:r>
-      <w:r>
-        <w:t>t: create fully</w:t>
-      </w:r>
-      <w:r>
-        <w:t xml:space="preserve"> (map, cacti, birds flying overhead, deliver eggs to birds)</w:t>
+        <w:t xml:space="preserve">Already create some </w:t>
+      </w:r>
+      <w:r>
+        <w:rPr>
+          <w:i/>
+          <w:iCs/>
+        </w:rPr>
+        <w:t>logo</w:t>
+      </w:r>
+      <w:r>
+        <w:t xml:space="preserve"> and general marketing.</w:t>
       </w:r>
     </w:p>
     <w:p>
@@ -723,7 +841,7 @@
           <w:b/>
           <w:bCs/>
         </w:rPr>
-        <w:t>20 Dec:</w:t>
+        <w:t>21 Dec:</w:t>
       </w:r>
     </w:p>
     <w:p>
@@ -735,17 +853,319 @@
         </w:numPr>
       </w:pPr>
       <w:r>
-        <w:t xml:space="preserve">Create </w:t>
+        <w:t>Christmas City: create fully (map, buildings, central square, ways to get up and down)</w:t>
+      </w:r>
+    </w:p>
+    <w:p>
+      <w:pPr>
+        <w:pStyle w:val="ListParagraph"/>
+        <w:numPr>
+          <w:ilvl w:val="0"/>
+          <w:numId w:val="25"/>
+        </w:numPr>
+      </w:pPr>
+      <w:r>
+        <w:rPr>
+          <w:b/>
+          <w:bCs/>
+        </w:rPr>
+        <w:t>22 Dec:</w:t>
+      </w:r>
+    </w:p>
+    <w:p>
+      <w:pPr>
+        <w:pStyle w:val="ListParagraph"/>
+        <w:numPr>
+          <w:ilvl w:val="1"/>
+          <w:numId w:val="25"/>
+        </w:numPr>
+      </w:pPr>
+      <w:r>
+        <w:t>Cuddly Clouds: create fully</w:t>
+      </w:r>
+    </w:p>
+    <w:p>
+      <w:pPr>
+        <w:pStyle w:val="ListParagraph"/>
+        <w:numPr>
+          <w:ilvl w:val="0"/>
+          <w:numId w:val="25"/>
+        </w:numPr>
+      </w:pPr>
+      <w:r>
+        <w:rPr>
+          <w:b/>
+          <w:bCs/>
+        </w:rPr>
+        <w:t>23 Dec:</w:t>
+      </w:r>
+    </w:p>
+    <w:p>
+      <w:pPr>
+        <w:pStyle w:val="ListParagraph"/>
+        <w:numPr>
+          <w:ilvl w:val="1"/>
+          <w:numId w:val="25"/>
+        </w:numPr>
+      </w:pPr>
+      <w:r>
+        <w:t>North Pole/Easter Island</w:t>
+      </w:r>
+    </w:p>
+    <w:p>
+      <w:pPr>
+        <w:pStyle w:val="ListParagraph"/>
+        <w:numPr>
+          <w:ilvl w:val="0"/>
+          <w:numId w:val="25"/>
+        </w:numPr>
+      </w:pPr>
+      <w:r>
+        <w:rPr>
+          <w:b/>
+          <w:bCs/>
+        </w:rPr>
+        <w:t>24 Dec:</w:t>
+      </w:r>
+    </w:p>
+    <w:p>
+      <w:pPr>
+        <w:pStyle w:val="ListParagraph"/>
+        <w:numPr>
+          <w:ilvl w:val="1"/>
+          <w:numId w:val="25"/>
+        </w:numPr>
+      </w:pPr>
+      <w:r>
+        <w:t>Fix all tiny issues, make sure it all works great, get screenshots going and a final page.</w:t>
+      </w:r>
+    </w:p>
+    <w:p>
+      <w:pPr>
+        <w:pStyle w:val="ListParagraph"/>
+        <w:numPr>
+          <w:ilvl w:val="1"/>
+          <w:numId w:val="25"/>
+        </w:numPr>
+      </w:pPr>
+      <w:r>
+        <w:t>Publish it and submit to the jam.</w:t>
+      </w:r>
+    </w:p>
+    <w:p/>
+    <w:p>
+      <w:pPr>
+        <w:pStyle w:val="Heading2"/>
+      </w:pPr>
+      <w:r>
+        <w:t>Fixes</w:t>
+      </w:r>
+    </w:p>
+    <w:p>
+      <w:pPr>
+        <w:pStyle w:val="ListParagraph"/>
+        <w:numPr>
+          <w:ilvl w:val="0"/>
+          <w:numId w:val="21"/>
+        </w:numPr>
+      </w:pPr>
+      <w:r>
+        <w:t xml:space="preserve">Modify the egg UVs a bit so the </w:t>
       </w:r>
       <w:r>
         <w:rPr>
           <w:i/>
           <w:iCs/>
         </w:rPr>
-        <w:t>feedback</w:t>
-      </w:r>
-      <w:r>
-        <w:t xml:space="preserve"> system</w:t>
+        <w:t>center pattern</w:t>
+      </w:r>
+      <w:r>
+        <w:t xml:space="preserve"> isn’t squashed and stretched this much?</w:t>
+      </w:r>
+    </w:p>
+    <w:p>
+      <w:pPr>
+        <w:pStyle w:val="ListParagraph"/>
+        <w:numPr>
+          <w:ilvl w:val="0"/>
+          <w:numId w:val="21"/>
+        </w:numPr>
+      </w:pPr>
+      <w:r>
+        <w:t xml:space="preserve">When a powerup is rotating on the map, it’s </w:t>
+      </w:r>
+      <w:r>
+        <w:rPr>
+          <w:i/>
+          <w:iCs/>
+        </w:rPr>
+        <w:t>really</w:t>
+      </w:r>
+      <w:r>
+        <w:t xml:space="preserve"> hard to see which one it actually is. How to solve? Also show icon on ground? Tilt its rotation to look right at the camera?</w:t>
+      </w:r>
+    </w:p>
+    <w:p>
+      <w:pPr>
+        <w:pStyle w:val="ListParagraph"/>
+        <w:numPr>
+          <w:ilvl w:val="0"/>
+          <w:numId w:val="21"/>
+        </w:numPr>
+      </w:pPr>
+      <w:r>
+        <w:rPr>
+          <w:i/>
+          <w:iCs/>
+        </w:rPr>
+        <w:t>Show</w:t>
+      </w:r>
+      <w:r>
+        <w:t xml:space="preserve"> the area of influence of those powerups (attract, repel, freeze)</w:t>
+      </w:r>
+    </w:p>
+    <w:p>
+      <w:pPr>
+        <w:pStyle w:val="ListParagraph"/>
+        <w:numPr>
+          <w:ilvl w:val="0"/>
+          <w:numId w:val="21"/>
+        </w:numPr>
+      </w:pPr>
+      <w:r>
+        <w:t>Ice Movement =&gt; slower rotation? More slipping?</w:t>
+      </w:r>
+    </w:p>
+    <w:p>
+      <w:pPr>
+        <w:pStyle w:val="ListParagraph"/>
+        <w:numPr>
+          <w:ilvl w:val="0"/>
+          <w:numId w:val="21"/>
+        </w:numPr>
+      </w:pPr>
+      <w:r>
+        <w:t xml:space="preserve">Bouncy =&gt; it doesn’t seem to work … </w:t>
+      </w:r>
+      <w:r>
+        <w:t xml:space="preserve">in fact it seems to do the opposite </w:t>
+      </w:r>
+      <w:r>
+        <w:t>but WHY?</w:t>
+      </w:r>
+    </w:p>
+    <w:p>
+      <w:pPr>
+        <w:pStyle w:val="ListParagraph"/>
+        <w:numPr>
+          <w:ilvl w:val="0"/>
+          <w:numId w:val="21"/>
+        </w:numPr>
+      </w:pPr>
+      <w:r>
+        <w:t>Create a simple player character (with a huge moustache).</w:t>
+      </w:r>
+    </w:p>
+    <w:p>
+      <w:pPr>
+        <w:pStyle w:val="ListParagraph"/>
+        <w:numPr>
+          <w:ilvl w:val="0"/>
+          <w:numId w:val="21"/>
+        </w:numPr>
+      </w:pPr>
+      <w:r>
+        <w:t xml:space="preserve">Try moving the second player with the </w:t>
+      </w:r>
+      <w:r>
+        <w:rPr>
+          <w:i/>
+          <w:iCs/>
+        </w:rPr>
+        <w:t>right joystick</w:t>
+      </w:r>
+      <w:r>
+        <w:t xml:space="preserve"> on controller. (Would require adding an extra entry to the input map with some made-up number that will never be reached in real-life.)</w:t>
+      </w:r>
+    </w:p>
+    <w:p>
+      <w:pPr>
+        <w:pStyle w:val="ListParagraph"/>
+        <w:numPr>
+          <w:ilvl w:val="0"/>
+          <w:numId w:val="21"/>
+        </w:numPr>
+      </w:pPr>
+      <w:r>
+        <w:rPr>
+          <w:b/>
+          <w:bCs/>
+        </w:rPr>
+        <w:t xml:space="preserve">Egg cannons: </w:t>
+      </w:r>
+      <w:r>
+        <w:t>create fancy animation (windup + big shot)</w:t>
+      </w:r>
+    </w:p>
+    <w:p>
+      <w:pPr>
+        <w:pStyle w:val="ListParagraph"/>
+        <w:numPr>
+          <w:ilvl w:val="1"/>
+          <w:numId w:val="21"/>
+        </w:numPr>
+      </w:pPr>
+      <w:r>
+        <w:lastRenderedPageBreak/>
+        <w:t xml:space="preserve">And the </w:t>
+      </w:r>
+      <w:r>
+        <w:t>eggs, somehow, stopped rotating with the shot vector?</w:t>
+      </w:r>
+    </w:p>
+    <w:p>
+      <w:pPr>
+        <w:pStyle w:val="ListParagraph"/>
+        <w:numPr>
+          <w:ilvl w:val="0"/>
+          <w:numId w:val="21"/>
+        </w:numPr>
+      </w:pPr>
+      <w:r>
+        <w:t>Some egg-shaped rocks or statues throughout?</w:t>
+      </w:r>
+    </w:p>
+    <w:p/>
+    <w:p>
+      <w:pPr>
+        <w:pStyle w:val="Heading2"/>
+      </w:pPr>
+      <w:r>
+        <w:t>Polish</w:t>
+      </w:r>
+    </w:p>
+    <w:p>
+      <w:pPr>
+        <w:pStyle w:val="ListParagraph"/>
+        <w:numPr>
+          <w:ilvl w:val="0"/>
+          <w:numId w:val="25"/>
+        </w:numPr>
+      </w:pPr>
+      <w:r>
+        <w:t>Forest: create more trees + polish + … grass?</w:t>
+      </w:r>
+    </w:p>
+    <w:p>
+      <w:pPr>
+        <w:pStyle w:val="ListParagraph"/>
+        <w:numPr>
+          <w:ilvl w:val="0"/>
+          <w:numId w:val="25"/>
+        </w:numPr>
+      </w:pPr>
+      <w:r>
+        <w:t>Need testing:</w:t>
       </w:r>
     </w:p>
     <w:p>
@@ -757,182 +1177,699 @@
         </w:numPr>
       </w:pPr>
       <w:r>
-        <w:t xml:space="preserve">Finish </w:t>
+        <w:t>The stuff that changes global properties (points, gravity, etc.)</w:t>
+      </w:r>
+    </w:p>
+    <w:p>
+      <w:pPr>
+        <w:pStyle w:val="ListParagraph"/>
+        <w:numPr>
+          <w:ilvl w:val="1"/>
+          <w:numId w:val="25"/>
+        </w:numPr>
+      </w:pPr>
+      <w:r>
+        <w:t>The bomb</w:t>
+      </w:r>
+      <w:r>
+        <w:t xml:space="preserve"> =&gt; also add explosion effect</w:t>
+      </w:r>
+    </w:p>
+    <w:p>
+      <w:pPr>
+        <w:pStyle w:val="ListParagraph"/>
+        <w:numPr>
+          <w:ilvl w:val="1"/>
+          <w:numId w:val="25"/>
+        </w:numPr>
+      </w:pPr>
+      <w:r>
+        <w:t>Levitate</w:t>
+      </w:r>
+    </w:p>
+    <w:p/>
+    <w:p>
+      <w:pPr>
+        <w:pStyle w:val="Heading2"/>
+      </w:pPr>
+      <w:r>
+        <w:t>Ideas</w:t>
+      </w:r>
+    </w:p>
+    <w:p>
+      <w:r>
+        <w:rPr>
+          <w:b/>
+          <w:bCs/>
+        </w:rPr>
+        <w:t>IDEA:</w:t>
+      </w:r>
+      <w:r>
+        <w:t xml:space="preserve"> Some baskets accept anything. Others only accept </w:t>
+      </w:r>
+      <w:r>
+        <w:t>specific eggs (show with icons on their side).</w:t>
+      </w:r>
+    </w:p>
+    <w:p>
+      <w:r>
+        <w:rPr>
+          <w:b/>
+          <w:bCs/>
+        </w:rPr>
+        <w:t>IDEA:</w:t>
+      </w:r>
+      <w:r>
+        <w:t xml:space="preserve"> Some powerup that makes eggs stick to you, so you’re literally carrying them. Or this might a “player role” =&gt; you can collect eggs and keep them safe. </w:t>
+      </w:r>
+    </w:p>
+    <w:p>
+      <w:pPr>
+        <w:pStyle w:val="ListParagraph"/>
+        <w:numPr>
+          <w:ilvl w:val="0"/>
+          <w:numId w:val="26"/>
+        </w:numPr>
+      </w:pPr>
+      <w:r>
+        <w:t>Someone else must come and bump them off you?</w:t>
+      </w:r>
+    </w:p>
+    <w:p>
+      <w:pPr>
+        <w:pStyle w:val="ListParagraph"/>
+        <w:numPr>
+          <w:ilvl w:val="0"/>
+          <w:numId w:val="26"/>
+        </w:numPr>
+      </w:pPr>
+      <w:r>
+        <w:t>Or your button is permanently used for shooting them away?</w:t>
+      </w:r>
+      <w:r>
+        <w:br w:type="page"/>
+      </w:r>
+    </w:p>
+    <w:p>
+      <w:pPr>
+        <w:pStyle w:val="Heading1"/>
+      </w:pPr>
+      <w:r>
+        <w:lastRenderedPageBreak/>
+        <w:t>Powerups</w:t>
+      </w:r>
+    </w:p>
+    <w:p>
+      <w:pPr>
+        <w:pStyle w:val="Heading2"/>
+      </w:pPr>
+      <w:r>
+        <w:t>Button-based</w:t>
+      </w:r>
+    </w:p>
+    <w:p>
+      <w:pPr>
+        <w:pStyle w:val="ListParagraph"/>
+        <w:numPr>
+          <w:ilvl w:val="0"/>
+          <w:numId w:val="12"/>
+        </w:numPr>
+      </w:pPr>
+      <w:r>
+        <w:t xml:space="preserve">X </w:t>
+      </w:r>
+      <w:r>
+        <w:t xml:space="preserve">Jump </w:t>
+      </w:r>
+    </w:p>
+    <w:p>
+      <w:pPr>
+        <w:pStyle w:val="ListParagraph"/>
+        <w:numPr>
+          <w:ilvl w:val="0"/>
+          <w:numId w:val="12"/>
+        </w:numPr>
+      </w:pPr>
+      <w:r>
+        <w:t xml:space="preserve">X </w:t>
+      </w:r>
+      <w:r>
+        <w:t>Dash = quick speed burst in a direction</w:t>
+      </w:r>
+    </w:p>
+    <w:p>
+      <w:pPr>
+        <w:pStyle w:val="ListParagraph"/>
+        <w:numPr>
+          <w:ilvl w:val="0"/>
+          <w:numId w:val="12"/>
+        </w:numPr>
+      </w:pPr>
+      <w:r>
+        <w:t xml:space="preserve">X </w:t>
+      </w:r>
+      <w:r>
+        <w:t>Magnet/Repel = attract/repel all eggs within a certain radius</w:t>
+      </w:r>
+    </w:p>
+    <w:p>
+      <w:pPr>
+        <w:pStyle w:val="ListParagraph"/>
+        <w:numPr>
+          <w:ilvl w:val="0"/>
+          <w:numId w:val="12"/>
+        </w:numPr>
+      </w:pPr>
+      <w:r>
+        <w:t xml:space="preserve">X Freeze </w:t>
+      </w:r>
+      <w:r>
+        <w:t xml:space="preserve">= </w:t>
+      </w:r>
+      <w:r>
+        <w:t>completely freeze</w:t>
+      </w:r>
+      <w:r>
+        <w:rPr>
+          <w:iCs/>
+        </w:rPr>
+        <w:t xml:space="preserve"> all eggs within a certain radius</w:t>
+      </w:r>
+    </w:p>
+    <w:p>
+      <w:pPr>
+        <w:pStyle w:val="ListParagraph"/>
+        <w:numPr>
+          <w:ilvl w:val="0"/>
+          <w:numId w:val="12"/>
+        </w:numPr>
+      </w:pPr>
+      <w:r>
+        <w:rPr>
+          <w:iCs/>
+        </w:rPr>
+        <w:t xml:space="preserve">X </w:t>
+      </w:r>
+      <w:r>
+        <w:rPr>
+          <w:iCs/>
+        </w:rPr>
+        <w:t xml:space="preserve">Levitate </w:t>
+      </w:r>
+      <w:r>
+        <w:rPr>
+          <w:iCs/>
+        </w:rPr>
+        <w:t>= you and everyone nearby levitates</w:t>
+      </w:r>
+      <w:r>
+        <w:rPr>
+          <w:iCs/>
+        </w:rPr>
+        <w:t xml:space="preserve"> </w:t>
+      </w:r>
+      <w:proofErr w:type="gramStart"/>
+      <w:r>
+        <w:rPr>
+          <w:iCs/>
+        </w:rPr>
+        <w:t>( =</w:t>
+      </w:r>
+      <w:proofErr w:type="gramEnd"/>
+      <w:r>
+        <w:rPr>
+          <w:iCs/>
+        </w:rPr>
+        <w:t xml:space="preserve"> reverse gravity)</w:t>
+      </w:r>
+    </w:p>
+    <w:p>
+      <w:pPr>
+        <w:pStyle w:val="ListParagraph"/>
+        <w:numPr>
+          <w:ilvl w:val="0"/>
+          <w:numId w:val="12"/>
+        </w:numPr>
+      </w:pPr>
+      <w:r>
+        <w:t xml:space="preserve">X </w:t>
+      </w:r>
+      <w:r>
+        <w:t xml:space="preserve">Frisbee = you can </w:t>
+      </w:r>
+      <w:r>
+        <w:rPr>
+          <w:i/>
+        </w:rPr>
+        <w:t>throw</w:t>
+      </w:r>
+      <w:r>
+        <w:t xml:space="preserve"> your sombrero (and it will come back to you like a boomerang?)</w:t>
+      </w:r>
+    </w:p>
+    <w:p/>
+    <w:p>
+      <w:pPr>
+        <w:pStyle w:val="Heading2"/>
+      </w:pPr>
+      <w:r>
+        <w:t>General</w:t>
+      </w:r>
+    </w:p>
+    <w:p>
+      <w:pPr>
+        <w:pStyle w:val="ListParagraph"/>
+        <w:numPr>
+          <w:ilvl w:val="0"/>
+          <w:numId w:val="13"/>
+        </w:numPr>
+      </w:pPr>
+      <w:r>
+        <w:t xml:space="preserve">X </w:t>
+      </w:r>
+      <w:r>
+        <w:t>Earthquake = Your sombrero is slanted sideways</w:t>
+      </w:r>
+    </w:p>
+    <w:p>
+      <w:pPr>
+        <w:pStyle w:val="ListParagraph"/>
+        <w:numPr>
+          <w:ilvl w:val="0"/>
+          <w:numId w:val="13"/>
+        </w:numPr>
+      </w:pPr>
+      <w:r>
+        <w:t xml:space="preserve">X </w:t>
+      </w:r>
+      <w:r>
+        <w:t xml:space="preserve">Frying Pan = Your sombrero is mounted at your </w:t>
       </w:r>
       <w:r>
         <w:rPr>
           <w:i/>
           <w:iCs/>
         </w:rPr>
-        <w:t>soundtrack</w:t>
-      </w:r>
-      <w:r>
-        <w:t xml:space="preserve"> + </w:t>
+        <w:t>side</w:t>
+      </w:r>
+      <w:r>
+        <w:t xml:space="preserve"> (half height), instead of on your head</w:t>
+      </w:r>
+    </w:p>
+    <w:p>
+      <w:pPr>
+        <w:pStyle w:val="ListParagraph"/>
+        <w:numPr>
+          <w:ilvl w:val="0"/>
+          <w:numId w:val="13"/>
+        </w:numPr>
+      </w:pPr>
+      <w:r>
+        <w:t xml:space="preserve">X </w:t>
+      </w:r>
+      <w:r>
+        <w:t>Move faster/slower</w:t>
+      </w:r>
+    </w:p>
+    <w:p>
+      <w:pPr>
+        <w:pStyle w:val="ListParagraph"/>
+        <w:numPr>
+          <w:ilvl w:val="0"/>
+          <w:numId w:val="13"/>
+        </w:numPr>
+      </w:pPr>
+      <w:r>
+        <w:t xml:space="preserve">X </w:t>
+      </w:r>
+      <w:r>
+        <w:t>Move like you’re on ice</w:t>
+      </w:r>
+    </w:p>
+    <w:p>
+      <w:pPr>
+        <w:pStyle w:val="ListParagraph"/>
+        <w:numPr>
+          <w:ilvl w:val="0"/>
+          <w:numId w:val="13"/>
+        </w:numPr>
+      </w:pPr>
+      <w:r>
+        <w:t xml:space="preserve">X </w:t>
+      </w:r>
+      <w:r>
+        <w:t>Bounciness plus/min = eggs bounce more or less on your head</w:t>
+      </w:r>
+    </w:p>
+    <w:p>
+      <w:pPr>
+        <w:pStyle w:val="ListParagraph"/>
+        <w:numPr>
+          <w:ilvl w:val="0"/>
+          <w:numId w:val="13"/>
+        </w:numPr>
+      </w:pPr>
+      <w:r>
+        <w:t xml:space="preserve">X </w:t>
+      </w:r>
+      <w:r>
+        <w:t xml:space="preserve">One or two eggs that do </w:t>
       </w:r>
       <w:r>
         <w:rPr>
           <w:i/>
           <w:iCs/>
         </w:rPr>
-        <w:t>sound effects</w:t>
-      </w:r>
-    </w:p>
-    <w:p>
-      <w:pPr>
-        <w:pStyle w:val="ListParagraph"/>
-        <w:numPr>
-          <w:ilvl w:val="1"/>
-          <w:numId w:val="25"/>
-        </w:numPr>
-      </w:pPr>
-      <w:r>
-        <w:t>Some basic particles, especially those in “fixes”</w:t>
-      </w:r>
-    </w:p>
-    <w:p>
-      <w:pPr>
-        <w:pStyle w:val="ListParagraph"/>
-        <w:numPr>
-          <w:ilvl w:val="1"/>
-          <w:numId w:val="25"/>
-        </w:numPr>
-      </w:pPr>
-      <w:r>
-        <w:t xml:space="preserve">Already create some </w:t>
+        <w:t>nothing special</w:t>
+      </w:r>
+      <w:r>
+        <w:t>, just to keep it simple.</w:t>
+      </w:r>
+    </w:p>
+    <w:p>
+      <w:pPr>
+        <w:pStyle w:val="ListParagraph"/>
+        <w:numPr>
+          <w:ilvl w:val="0"/>
+          <w:numId w:val="13"/>
+        </w:numPr>
+      </w:pPr>
+      <w:r>
+        <w:t xml:space="preserve">X </w:t>
+      </w:r>
+      <w:r>
+        <w:t>An egg that is always worth 2 points</w:t>
+      </w:r>
+      <w:r>
+        <w:t>/0 points</w:t>
+      </w:r>
+    </w:p>
+    <w:p>
+      <w:pPr>
+        <w:pStyle w:val="ListParagraph"/>
+        <w:numPr>
+          <w:ilvl w:val="0"/>
+          <w:numId w:val="13"/>
+        </w:numPr>
+      </w:pPr>
+      <w:r>
+        <w:t xml:space="preserve">X </w:t>
+      </w:r>
+      <w:r>
+        <w:t xml:space="preserve">One that’s worth as many points as </w:t>
       </w:r>
       <w:r>
         <w:rPr>
           <w:i/>
           <w:iCs/>
         </w:rPr>
-        <w:t>logo</w:t>
-      </w:r>
-      <w:r>
-        <w:t xml:space="preserve"> and general marketing.</w:t>
-      </w:r>
-    </w:p>
-    <w:p>
-      <w:pPr>
-        <w:pStyle w:val="ListParagraph"/>
-        <w:numPr>
-          <w:ilvl w:val="0"/>
-          <w:numId w:val="25"/>
-        </w:numPr>
-      </w:pPr>
+        <w:t>the number of players it has touched</w:t>
+      </w:r>
+      <w:r>
+        <w:t xml:space="preserve"> =&gt; needs functionality</w:t>
+      </w:r>
+    </w:p>
+    <w:p>
+      <w:pPr>
+        <w:pStyle w:val="ListParagraph"/>
+        <w:numPr>
+          <w:ilvl w:val="0"/>
+          <w:numId w:val="13"/>
+        </w:numPr>
+      </w:pPr>
+      <w:r>
+        <w:t xml:space="preserve">X </w:t>
+      </w:r>
+      <w:r>
+        <w:t>One that explodes when it breaks, blowing away all eggs and players nearby?</w:t>
+      </w:r>
+    </w:p>
+    <w:p/>
+    <w:p>
+      <w:pPr>
+        <w:pStyle w:val="Heading2"/>
+      </w:pPr>
+      <w:r>
+        <w:t>Global</w:t>
+      </w:r>
+    </w:p>
+    <w:p>
+      <w:pPr>
+        <w:pStyle w:val="ListParagraph"/>
+        <w:numPr>
+          <w:ilvl w:val="0"/>
+          <w:numId w:val="14"/>
+        </w:numPr>
+      </w:pPr>
+      <w:r>
+        <w:t xml:space="preserve">X </w:t>
+      </w:r>
+      <w:r>
+        <w:t>Lower/Higher gravity</w:t>
+      </w:r>
+    </w:p>
+    <w:p>
+      <w:pPr>
+        <w:pStyle w:val="ListParagraph"/>
+        <w:numPr>
+          <w:ilvl w:val="0"/>
+          <w:numId w:val="14"/>
+        </w:numPr>
+      </w:pPr>
+      <w:r>
+        <w:t xml:space="preserve">X </w:t>
+      </w:r>
+      <w:r>
+        <w:t xml:space="preserve">Faster/slower moving </w:t>
+      </w:r>
+      <w:r>
+        <w:t>eggs</w:t>
+      </w:r>
+    </w:p>
+    <w:p>
+      <w:pPr>
+        <w:pStyle w:val="ListParagraph"/>
+        <w:numPr>
+          <w:ilvl w:val="0"/>
+          <w:numId w:val="14"/>
+        </w:numPr>
+      </w:pPr>
+      <w:r>
+        <w:t xml:space="preserve">X </w:t>
+      </w:r>
+      <w:r>
+        <w:t>Eggs are worth double their points</w:t>
+      </w:r>
+      <w:r>
+        <w:t>/hal</w:t>
+      </w:r>
+      <w:r>
+        <w:t>f</w:t>
+      </w:r>
+      <w:r>
+        <w:t xml:space="preserve"> their points</w:t>
+      </w:r>
+    </w:p>
+    <w:p>
+      <w:pPr>
+        <w:pStyle w:val="ListParagraph"/>
+        <w:numPr>
+          <w:ilvl w:val="0"/>
+          <w:numId w:val="14"/>
+        </w:numPr>
+      </w:pPr>
+      <w:r>
+        <w:t xml:space="preserve">X </w:t>
+      </w:r>
+      <w:r>
+        <w:t>E</w:t>
+      </w:r>
+      <w:r>
+        <w:t>ggs are bigger/smaller</w:t>
+      </w:r>
+      <w:r>
+        <w:t xml:space="preserve"> from now on</w:t>
+      </w:r>
+    </w:p>
+    <w:p/>
+    <w:p>
+      <w:pPr>
+        <w:pStyle w:val="Heading2"/>
+      </w:pPr>
+      <w:r>
+        <w:t>Future</w:t>
+      </w:r>
+    </w:p>
+    <w:p>
+      <w:pPr>
+        <w:pStyle w:val="ListParagraph"/>
+        <w:numPr>
+          <w:ilvl w:val="0"/>
+          <w:numId w:val="13"/>
+        </w:numPr>
+      </w:pPr>
+      <w:r>
+        <w:lastRenderedPageBreak/>
+        <w:t>Smaller sombrero</w:t>
+      </w:r>
+      <w:r>
+        <w:t xml:space="preserve"> =&gt;</w:t>
+      </w:r>
+      <w:r>
+        <w:t xml:space="preserve"> </w:t>
+      </w:r>
+      <w:r>
+        <w:t xml:space="preserve">need </w:t>
+      </w:r>
+      <w:r>
+        <w:t xml:space="preserve">to create a </w:t>
+      </w:r>
+      <w:r>
+        <w:rPr>
+          <w:i/>
+          <w:iCs/>
+        </w:rPr>
+        <w:t>separate</w:t>
+      </w:r>
+      <w:r>
+        <w:t xml:space="preserve"> smaller version of the collision shapes </w:t>
+      </w:r>
+      <w:r>
+        <w:t>and a system to swap them out</w:t>
+      </w:r>
+    </w:p>
+    <w:p>
+      <w:pPr>
+        <w:pStyle w:val="ListParagraph"/>
+        <w:numPr>
+          <w:ilvl w:val="0"/>
+          <w:numId w:val="13"/>
+        </w:numPr>
+      </w:pPr>
+      <w:r>
+        <w:t xml:space="preserve">One that </w:t>
+      </w:r>
+      <w:r>
+        <w:rPr>
+          <w:i/>
+          <w:iCs/>
+        </w:rPr>
+        <w:t>converts</w:t>
+      </w:r>
+      <w:r>
+        <w:t xml:space="preserve"> itself into a pillow when it lands?</w:t>
+      </w:r>
+      <w:r>
+        <w:t xml:space="preserve"> =&gt; first need pillows and general “environment obstacles” for that</w:t>
+      </w:r>
+    </w:p>
+    <w:p/>
+    <w:p/>
+    <w:p>
+      <w:pPr>
+        <w:pStyle w:val="Heading2"/>
+      </w:pPr>
+      <w:r>
+        <w:t>Discarded Ideas</w:t>
+      </w:r>
+    </w:p>
+    <w:p>
+      <w:pPr>
+        <w:pStyle w:val="ListParagraph"/>
+        <w:numPr>
+          <w:ilvl w:val="0"/>
+          <w:numId w:val="13"/>
+        </w:numPr>
+      </w:pPr>
+      <w:r>
+        <w:t xml:space="preserve">An egg that grows </w:t>
+      </w:r>
+      <w:r>
+        <w:rPr>
+          <w:i/>
+          <w:iCs/>
+        </w:rPr>
+        <w:t>smaller/bigger</w:t>
+      </w:r>
+      <w:r>
+        <w:t xml:space="preserve"> over time</w:t>
+      </w:r>
+      <w:r>
+        <w:t xml:space="preserve"> =&gt; can’t really do that with physics, especially when it’s so important and constantly interacting. Also don’t see the point, as there’s no fixed “end” to an egg’s life.</w:t>
+      </w:r>
+      <w:r>
+        <w:t xml:space="preserve"> (Unlike the growing balls in Totems of Tag, which stop once they run out of speed.)</w:t>
+      </w:r>
+    </w:p>
+    <w:p/>
+    <w:p>
+      <w:r>
+        <w:br w:type="page"/>
+      </w:r>
+    </w:p>
+    <w:p>
+      <w:pPr>
+        <w:pStyle w:val="Heading1"/>
+      </w:pPr>
+      <w:r>
+        <w:lastRenderedPageBreak/>
+        <w:t>Arenas</w:t>
+      </w:r>
+    </w:p>
+    <w:p>
+      <w:pPr>
+        <w:pStyle w:val="Heading2"/>
+      </w:pPr>
+      <w:r>
+        <w:t>Magical Forest</w:t>
+      </w:r>
+    </w:p>
+    <w:p>
       <w:r>
         <w:rPr>
           <w:b/>
           <w:bCs/>
         </w:rPr>
-        <w:t>21 Dec:</w:t>
-      </w:r>
-    </w:p>
-    <w:p>
-      <w:pPr>
-        <w:pStyle w:val="ListParagraph"/>
-        <w:numPr>
-          <w:ilvl w:val="1"/>
-          <w:numId w:val="25"/>
-        </w:numPr>
-      </w:pPr>
-      <w:r>
-        <w:t>Christmas City: create fully (map, buildings, central square, ways to get up and down)</w:t>
-      </w:r>
-    </w:p>
-    <w:p>
-      <w:pPr>
-        <w:pStyle w:val="ListParagraph"/>
-        <w:numPr>
-          <w:ilvl w:val="0"/>
-          <w:numId w:val="25"/>
-        </w:numPr>
-      </w:pPr>
+        <w:t>Look?</w:t>
+      </w:r>
+      <w:r>
+        <w:t xml:space="preserve"> Relatively flat grassland, (dark) green and brownish colors. Lots of trees and grass.</w:t>
+      </w:r>
+    </w:p>
+    <w:p>
       <w:r>
         <w:rPr>
           <w:b/>
           <w:bCs/>
         </w:rPr>
-        <w:t>22 Dec:</w:t>
-      </w:r>
-    </w:p>
-    <w:p>
-      <w:pPr>
-        <w:pStyle w:val="ListParagraph"/>
-        <w:numPr>
-          <w:ilvl w:val="1"/>
-          <w:numId w:val="25"/>
-        </w:numPr>
-      </w:pPr>
-      <w:r>
-        <w:t>Cuddly Clouds: create fully</w:t>
-      </w:r>
-    </w:p>
-    <w:p>
-      <w:pPr>
-        <w:pStyle w:val="ListParagraph"/>
-        <w:numPr>
-          <w:ilvl w:val="0"/>
-          <w:numId w:val="25"/>
-        </w:numPr>
-      </w:pPr>
+        <w:t>Edges?</w:t>
+      </w:r>
+      <w:r>
+        <w:t xml:space="preserve"> Tall trees, going higher and higher.</w:t>
+      </w:r>
+    </w:p>
+    <w:p>
       <w:r>
         <w:rPr>
           <w:b/>
           <w:bCs/>
         </w:rPr>
-        <w:t>23 Dec:</w:t>
-      </w:r>
-    </w:p>
-    <w:p>
-      <w:pPr>
-        <w:pStyle w:val="ListParagraph"/>
-        <w:numPr>
-          <w:ilvl w:val="1"/>
-          <w:numId w:val="25"/>
-        </w:numPr>
-      </w:pPr>
-      <w:r>
-        <w:t>North Pole/Easter Island</w:t>
-      </w:r>
-    </w:p>
-    <w:p>
-      <w:pPr>
-        <w:pStyle w:val="ListParagraph"/>
-        <w:numPr>
-          <w:ilvl w:val="0"/>
-          <w:numId w:val="25"/>
-        </w:numPr>
-      </w:pPr>
+        <w:t>Special rule?</w:t>
+      </w:r>
+      <w:r>
+        <w:t xml:space="preserve"> None, it’s the first arena.</w:t>
+      </w:r>
+    </w:p>
+    <w:p>
       <w:r>
         <w:rPr>
           <w:b/>
           <w:bCs/>
         </w:rPr>
-        <w:t>24 Dec:</w:t>
-      </w:r>
-    </w:p>
-    <w:p>
-      <w:pPr>
-        <w:pStyle w:val="ListParagraph"/>
-        <w:numPr>
-          <w:ilvl w:val="1"/>
-          <w:numId w:val="25"/>
-        </w:numPr>
-      </w:pPr>
-      <w:r>
-        <w:t>Fix all tiny issues, make sure it all works great, get screenshots going and a final page.</w:t>
-      </w:r>
-    </w:p>
-    <w:p>
-      <w:pPr>
-        <w:pStyle w:val="ListParagraph"/>
-        <w:numPr>
-          <w:ilvl w:val="1"/>
-          <w:numId w:val="25"/>
-        </w:numPr>
-      </w:pPr>
-      <w:r>
-        <w:t>Publish it and submit to the jam.</w:t>
+        <w:t>Delivering?</w:t>
+      </w:r>
+      <w:r>
+        <w:t xml:space="preserve"> Egg baskets.</w:t>
       </w:r>
     </w:p>
     <w:p/>
@@ -941,19 +1878,58 @@
         <w:pStyle w:val="Heading2"/>
       </w:pPr>
       <w:r>
-        <w:t>Eggs</w:t>
-      </w:r>
-    </w:p>
-    <w:p>
-      <w:pPr>
-        <w:pStyle w:val="ListParagraph"/>
-        <w:numPr>
-          <w:ilvl w:val="0"/>
-          <w:numId w:val="23"/>
-        </w:numPr>
-      </w:pPr>
-      <w:r>
-        <w:t>Implement the last ones</w:t>
+        <w:t>Dancing Desert</w:t>
+      </w:r>
+    </w:p>
+    <w:p>
+      <w:r>
+        <w:rPr>
+          <w:b/>
+          <w:bCs/>
+        </w:rPr>
+        <w:t>Look?</w:t>
+      </w:r>
+      <w:r>
+        <w:t xml:space="preserve"> Yellowy, green cacti scattered, some sandy hills</w:t>
+      </w:r>
+    </w:p>
+    <w:p>
+      <w:pPr>
+        <w:rPr>
+          <w:b/>
+          <w:bCs/>
+        </w:rPr>
+      </w:pPr>
+      <w:r>
+        <w:rPr>
+          <w:b/>
+          <w:bCs/>
+        </w:rPr>
+        <w:t>Edges?</w:t>
+      </w:r>
+    </w:p>
+    <w:p>
+      <w:r>
+        <w:rPr>
+          <w:b/>
+          <w:bCs/>
+        </w:rPr>
+        <w:t>Special rule?</w:t>
+      </w:r>
+      <w:r>
+        <w:t xml:space="preserve"> None.</w:t>
+      </w:r>
+    </w:p>
+    <w:p>
+      <w:r>
+        <w:rPr>
+          <w:b/>
+          <w:bCs/>
+        </w:rPr>
+        <w:t>Delivering?</w:t>
+      </w:r>
+      <w:r>
+        <w:t xml:space="preserve"> Birds fly overhead; these accept your eggs if they come near enough.</w:t>
       </w:r>
     </w:p>
     <w:p/>
@@ -962,211 +1938,265 @@
         <w:pStyle w:val="Heading2"/>
       </w:pPr>
       <w:r>
-        <w:t>Fixes</w:t>
-      </w:r>
-    </w:p>
-    <w:p>
-      <w:pPr>
-        <w:pStyle w:val="ListParagraph"/>
-        <w:numPr>
-          <w:ilvl w:val="0"/>
-          <w:numId w:val="21"/>
-        </w:numPr>
-      </w:pPr>
-      <w:r>
-        <w:t xml:space="preserve">Modify the egg UVs a bit so the </w:t>
+        <w:t>Christmas City</w:t>
+      </w:r>
+    </w:p>
+    <w:p>
+      <w:r>
+        <w:rPr>
+          <w:b/>
+          <w:bCs/>
+        </w:rPr>
+        <w:t>Look?</w:t>
+      </w:r>
+      <w:r>
+        <w:t xml:space="preserve"> Variety of colors. Buildings, market stalls, etcetera scattered around roads.</w:t>
+      </w:r>
+      <w:r>
+        <w:t xml:space="preserve"> Nighttime, Christmas lights, big Christmas tree in center of town square?</w:t>
+      </w:r>
+    </w:p>
+    <w:p>
+      <w:r>
+        <w:rPr>
+          <w:b/>
+          <w:bCs/>
+        </w:rPr>
+        <w:t>Edges?</w:t>
+      </w:r>
+      <w:r>
+        <w:t xml:space="preserve"> Buildings.</w:t>
+      </w:r>
+    </w:p>
+    <w:p>
+      <w:pPr>
+        <w:rPr>
+          <w:b/>
+          <w:bCs/>
+        </w:rPr>
+      </w:pPr>
+      <w:r>
+        <w:rPr>
+          <w:b/>
+          <w:bCs/>
+        </w:rPr>
+        <w:t>Special rule?</w:t>
+      </w:r>
+    </w:p>
+    <w:p>
+      <w:r>
+        <w:rPr>
+          <w:b/>
+          <w:bCs/>
+        </w:rPr>
+        <w:t>Delivering?</w:t>
+      </w:r>
+      <w:r>
+        <w:t xml:space="preserve"> Egg baskets.</w:t>
+      </w:r>
+    </w:p>
+    <w:p/>
+    <w:p>
+      <w:pPr>
+        <w:pStyle w:val="Heading2"/>
+      </w:pPr>
+      <w:r>
+        <w:t>North Pole</w:t>
+      </w:r>
+    </w:p>
+    <w:p>
+      <w:r>
+        <w:rPr>
+          <w:b/>
+          <w:bCs/>
+        </w:rPr>
+        <w:t>Look?</w:t>
+      </w:r>
+      <w:r>
+        <w:t xml:space="preserve"> White, </w:t>
+      </w:r>
+      <w:proofErr w:type="spellStart"/>
+      <w:r>
+        <w:t>lightblue</w:t>
+      </w:r>
+      <w:proofErr w:type="spellEnd"/>
+      <w:r>
+        <w:t>, snow and ice everywhere.</w:t>
+      </w:r>
+    </w:p>
+    <w:p>
+      <w:r>
+        <w:rPr>
+          <w:b/>
+          <w:bCs/>
+        </w:rPr>
+        <w:t>Edges?</w:t>
+      </w:r>
+      <w:r>
+        <w:t xml:space="preserve"> The factories/buildings from Santa Claus?</w:t>
+      </w:r>
+    </w:p>
+    <w:p>
+      <w:r>
+        <w:rPr>
+          <w:b/>
+          <w:bCs/>
+        </w:rPr>
+        <w:t>Special rule?</w:t>
+      </w:r>
+      <w:r>
+        <w:t xml:space="preserve"> All movement is </w:t>
+      </w:r>
+      <w:proofErr w:type="spellStart"/>
+      <w:r>
+        <w:t>slidy-</w:t>
+      </w:r>
+      <w:proofErr w:type="gramStart"/>
+      <w:r>
+        <w:t>slidy</w:t>
+      </w:r>
+      <w:proofErr w:type="spellEnd"/>
+      <w:r>
+        <w:t xml:space="preserve"> :p</w:t>
+      </w:r>
+      <w:proofErr w:type="gramEnd"/>
+    </w:p>
+    <w:p>
+      <w:r>
+        <w:rPr>
+          <w:b/>
+          <w:bCs/>
+        </w:rPr>
+        <w:lastRenderedPageBreak/>
+        <w:t>Delivering?</w:t>
+      </w:r>
+      <w:r>
+        <w:t xml:space="preserve"> Multiple sleighs are on stand-by. </w:t>
+      </w:r>
+      <w:r>
+        <w:t>When filled once (or X times), they fly off, and a new one will arrive somewhere else</w:t>
+      </w:r>
+      <w:r>
+        <w:t xml:space="preserve"> (from the sky).</w:t>
+      </w:r>
+    </w:p>
+    <w:p/>
+    <w:p>
+      <w:pPr>
+        <w:pStyle w:val="Heading2"/>
+      </w:pPr>
+      <w:r>
+        <w:t>Easter Island</w:t>
+      </w:r>
+    </w:p>
+    <w:p>
+      <w:r>
+        <w:rPr>
+          <w:b/>
+          <w:bCs/>
+        </w:rPr>
+        <w:t>Look?</w:t>
+      </w:r>
+      <w:r>
+        <w:t xml:space="preserve"> An island (some grass, some beach, some rocky stuff =&gt; water around it) And, of course, those big Easter heads.</w:t>
+      </w:r>
+    </w:p>
+    <w:p>
+      <w:r>
+        <w:rPr>
+          <w:b/>
+          <w:bCs/>
+        </w:rPr>
+        <w:t>Edges?</w:t>
+      </w:r>
+      <w:r>
+        <w:t xml:space="preserve"> Around the water. </w:t>
+      </w:r>
+    </w:p>
+    <w:p>
+      <w:r>
+        <w:rPr>
+          <w:b/>
+          <w:bCs/>
+        </w:rPr>
+        <w:t>Special rule?</w:t>
+      </w:r>
+      <w:r>
+        <w:t xml:space="preserve"> Anything that lands in the water is dragged with the current. (Though, how does it ever get </w:t>
       </w:r>
       <w:r>
         <w:rPr>
           <w:i/>
           <w:iCs/>
         </w:rPr>
-        <w:t>center pattern</w:t>
-      </w:r>
-      <w:r>
-        <w:t xml:space="preserve"> isn’t squashed and stretched this much?</w:t>
-      </w:r>
-    </w:p>
-    <w:p>
-      <w:pPr>
-        <w:pStyle w:val="ListParagraph"/>
-        <w:numPr>
-          <w:ilvl w:val="0"/>
-          <w:numId w:val="21"/>
-        </w:numPr>
-      </w:pPr>
-      <w:r>
-        <w:t xml:space="preserve">When a powerup is rotating on the map, it’s </w:t>
+        <w:t>up</w:t>
+      </w:r>
+      <w:r>
+        <w:t xml:space="preserve"> again?)</w:t>
+      </w:r>
+    </w:p>
+    <w:p>
+      <w:pPr>
+        <w:ind w:left="708"/>
+      </w:pPr>
+      <w:r>
+        <w:t>Perhaps better: anything that ends in the water, is shot back into the level via the “big easter head” after several seconds.</w:t>
+      </w:r>
+    </w:p>
+    <w:p>
+      <w:r>
+        <w:rPr>
+          <w:b/>
+          <w:bCs/>
+        </w:rPr>
+        <w:t>Delivering?</w:t>
+      </w:r>
+      <w:r>
+        <w:t xml:space="preserve"> The Easter heads open their mouth =&gt; get an egg in there.</w:t>
+      </w:r>
+    </w:p>
+    <w:p/>
+    <w:p/>
+    <w:p>
+      <w:pPr>
+        <w:pStyle w:val="Heading2"/>
+      </w:pPr>
+      <w:r>
+        <w:t>Cuddly Clouds</w:t>
+      </w:r>
+    </w:p>
+    <w:p>
+      <w:r>
+        <w:rPr>
+          <w:b/>
+          <w:bCs/>
+        </w:rPr>
+        <w:t>Look?</w:t>
+      </w:r>
+      <w:r>
+        <w:t xml:space="preserve"> You’re in the clouds. Around you, there are these </w:t>
       </w:r>
       <w:r>
         <w:rPr>
           <w:i/>
           <w:iCs/>
         </w:rPr>
-        <w:t>really</w:t>
-      </w:r>
-      <w:r>
-        <w:t xml:space="preserve"> hard to see which one it actually is. How to solve? Also show icon on ground? Tilt its rotation to look right at the camera?</w:t>
-      </w:r>
-    </w:p>
-    <w:p>
-      <w:pPr>
-        <w:pStyle w:val="ListParagraph"/>
-        <w:numPr>
-          <w:ilvl w:val="0"/>
-          <w:numId w:val="21"/>
-        </w:numPr>
-      </w:pPr>
-      <w:r>
-        <w:rPr>
-          <w:i/>
-          <w:iCs/>
-        </w:rPr>
-        <w:t>Show</w:t>
-      </w:r>
-      <w:r>
-        <w:t xml:space="preserve"> the area of influence of those powerups (attract, repel, freeze)</w:t>
-      </w:r>
-    </w:p>
-    <w:p>
-      <w:pPr>
-        <w:pStyle w:val="ListParagraph"/>
-        <w:numPr>
-          <w:ilvl w:val="0"/>
-          <w:numId w:val="21"/>
-        </w:numPr>
-      </w:pPr>
-      <w:r>
-        <w:lastRenderedPageBreak/>
-        <w:t>Ice Movement =&gt; slower rotation? More slipping?</w:t>
-      </w:r>
-    </w:p>
-    <w:p>
-      <w:pPr>
-        <w:pStyle w:val="ListParagraph"/>
-        <w:numPr>
-          <w:ilvl w:val="0"/>
-          <w:numId w:val="21"/>
-        </w:numPr>
-      </w:pPr>
-      <w:r>
-        <w:t xml:space="preserve">Bouncy =&gt; it doesn’t seem to work … </w:t>
-      </w:r>
-      <w:r>
-        <w:t xml:space="preserve">in fact it seems to do the opposite </w:t>
-      </w:r>
-      <w:r>
-        <w:t>but WHY?</w:t>
-      </w:r>
-    </w:p>
-    <w:p>
-      <w:pPr>
-        <w:pStyle w:val="ListParagraph"/>
-        <w:numPr>
-          <w:ilvl w:val="0"/>
-          <w:numId w:val="21"/>
-        </w:numPr>
-      </w:pPr>
-      <w:r>
-        <w:t>Create a simple player character (with a huge moustache).</w:t>
-      </w:r>
-    </w:p>
-    <w:p>
-      <w:pPr>
-        <w:pStyle w:val="ListParagraph"/>
-        <w:numPr>
-          <w:ilvl w:val="0"/>
-          <w:numId w:val="21"/>
-        </w:numPr>
-      </w:pPr>
-      <w:r>
-        <w:t xml:space="preserve">Try moving the second player with the </w:t>
-      </w:r>
-      <w:r>
-        <w:rPr>
-          <w:i/>
-          <w:iCs/>
-        </w:rPr>
-        <w:t>right joystick</w:t>
-      </w:r>
-      <w:r>
-        <w:t xml:space="preserve"> on controller. (Would require adding an extra entry to the input map with some made-up number that will never be reached in real-life.)</w:t>
-      </w:r>
-    </w:p>
-    <w:p>
-      <w:pPr>
-        <w:pStyle w:val="ListParagraph"/>
-        <w:numPr>
-          <w:ilvl w:val="0"/>
-          <w:numId w:val="21"/>
-        </w:numPr>
-      </w:pPr>
+        <w:t>huge</w:t>
+      </w:r>
+      <w:r>
+        <w:t xml:space="preserve"> storks holding a towel in their beak.</w:t>
+      </w:r>
+    </w:p>
+    <w:p>
       <w:r>
         <w:rPr>
           <w:b/>
           <w:bCs/>
         </w:rPr>
-        <w:t xml:space="preserve">Egg cannons: </w:t>
-      </w:r>
-      <w:r>
-        <w:t>create fancy animation (windup + big shot)</w:t>
-      </w:r>
-    </w:p>
-    <w:p>
-      <w:pPr>
-        <w:pStyle w:val="ListParagraph"/>
-        <w:numPr>
-          <w:ilvl w:val="1"/>
-          <w:numId w:val="21"/>
-        </w:numPr>
-      </w:pPr>
-      <w:r>
-        <w:t xml:space="preserve">And the </w:t>
-      </w:r>
-      <w:r>
-        <w:t>eggs, somehow, stopped rotating with the shot vector?</w:t>
-      </w:r>
-    </w:p>
-    <w:p>
-      <w:pPr>
-        <w:pStyle w:val="ListParagraph"/>
-        <w:numPr>
-          <w:ilvl w:val="0"/>
-          <w:numId w:val="21"/>
-        </w:numPr>
-      </w:pPr>
-      <w:r>
-        <w:t>Some egg-shaped rocks or statues throughout?</w:t>
-      </w:r>
-    </w:p>
-    <w:p/>
-    <w:p>
-      <w:pPr>
-        <w:pStyle w:val="Heading2"/>
-      </w:pPr>
-      <w:r>
-        <w:t>Polish</w:t>
-      </w:r>
-    </w:p>
-    <w:p>
-      <w:pPr>
-        <w:pStyle w:val="ListParagraph"/>
-        <w:numPr>
-          <w:ilvl w:val="0"/>
-          <w:numId w:val="25"/>
-        </w:numPr>
-      </w:pPr>
-      <w:r>
-        <w:t>Forest: create more trees + polish + … grass?</w:t>
-      </w:r>
-    </w:p>
-    <w:p/>
-    <w:p>
-      <w:pPr>
-        <w:pStyle w:val="Heading2"/>
-      </w:pPr>
-      <w:r>
-        <w:t>Ideas</w:t>
+        <w:t>Edges?</w:t>
+      </w:r>
+      <w:r>
+        <w:t xml:space="preserve"> The storks block it in quite well. Otherwise, there are way more clouds around you?</w:t>
       </w:r>
     </w:p>
     <w:p>
@@ -1175,13 +2205,7 @@
           <w:b/>
           <w:bCs/>
         </w:rPr>
-        <w:t>IDEA:</w:t>
-      </w:r>
-      <w:r>
-        <w:t xml:space="preserve"> Some baskets accept anything. Others only accept </w:t>
-      </w:r>
-      <w:r>
-        <w:t>specific eggs (show with icons on their side).</w:t>
+        <w:t>Special rule?</w:t>
       </w:r>
     </w:p>
     <w:p>
@@ -1190,998 +2214,22 @@
           <w:b/>
           <w:bCs/>
         </w:rPr>
-        <w:t>IDEA:</w:t>
-      </w:r>
-      <w:r>
-        <w:t xml:space="preserve"> Some powerup that makes eggs stick to you, so you’re literally carrying them. Or this might a “player role” =&gt; you can collect eggs and keep them safe. </w:t>
-      </w:r>
-    </w:p>
-    <w:p>
-      <w:pPr>
-        <w:pStyle w:val="ListParagraph"/>
-        <w:numPr>
-          <w:ilvl w:val="0"/>
-          <w:numId w:val="26"/>
-        </w:numPr>
-      </w:pPr>
-      <w:r>
-        <w:t>Someone else must come and bump them off you?</w:t>
-      </w:r>
-    </w:p>
-    <w:p>
-      <w:pPr>
-        <w:pStyle w:val="ListParagraph"/>
-        <w:numPr>
-          <w:ilvl w:val="0"/>
-          <w:numId w:val="26"/>
-        </w:numPr>
-      </w:pPr>
-      <w:r>
-        <w:t>Or your button is permanently used for shooting them away?</w:t>
-      </w:r>
-      <w:r>
-        <w:br w:type="page"/>
-      </w:r>
-    </w:p>
-    <w:p>
-      <w:pPr>
-        <w:pStyle w:val="Heading1"/>
-      </w:pPr>
-      <w:r>
-        <w:lastRenderedPageBreak/>
-        <w:t>Powerups</w:t>
-      </w:r>
-    </w:p>
+        <w:t>Delivering?</w:t>
+      </w:r>
+      <w:r>
+        <w:t xml:space="preserve"> Get the egg in a towel a stork is holding.</w:t>
+      </w:r>
+    </w:p>
+    <w:p/>
     <w:p>
       <w:pPr>
         <w:pStyle w:val="Heading2"/>
       </w:pPr>
-      <w:r>
-        <w:t>Button-based</w:t>
-      </w:r>
-    </w:p>
-    <w:p>
-      <w:pPr>
-        <w:pStyle w:val="ListParagraph"/>
-        <w:numPr>
-          <w:ilvl w:val="0"/>
-          <w:numId w:val="12"/>
-        </w:numPr>
-      </w:pPr>
-      <w:r>
-        <w:t xml:space="preserve">X </w:t>
-      </w:r>
-      <w:r>
-        <w:t xml:space="preserve">Jump </w:t>
-      </w:r>
-    </w:p>
-    <w:p>
-      <w:pPr>
-        <w:pStyle w:val="ListParagraph"/>
-        <w:numPr>
-          <w:ilvl w:val="0"/>
-          <w:numId w:val="12"/>
-        </w:numPr>
-      </w:pPr>
-      <w:r>
-        <w:t xml:space="preserve">X </w:t>
-      </w:r>
-      <w:r>
-        <w:t>Dash = quick speed burst in a direction</w:t>
-      </w:r>
-    </w:p>
-    <w:p>
-      <w:pPr>
-        <w:pStyle w:val="ListParagraph"/>
-        <w:numPr>
-          <w:ilvl w:val="0"/>
-          <w:numId w:val="12"/>
-        </w:numPr>
-      </w:pPr>
-      <w:r>
-        <w:t xml:space="preserve">X </w:t>
-      </w:r>
-      <w:r>
-        <w:t>Magnet/Repel = attract/repel all eggs within a certain radius</w:t>
-      </w:r>
-    </w:p>
-    <w:p>
-      <w:pPr>
-        <w:pStyle w:val="ListParagraph"/>
-        <w:numPr>
-          <w:ilvl w:val="0"/>
-          <w:numId w:val="12"/>
-        </w:numPr>
-      </w:pPr>
-      <w:r>
-        <w:t xml:space="preserve">X Freeze </w:t>
-      </w:r>
-      <w:r>
-        <w:t xml:space="preserve">= </w:t>
-      </w:r>
-      <w:r>
-        <w:t>completely freeze</w:t>
-      </w:r>
-      <w:r>
-        <w:rPr>
-          <w:iCs/>
-        </w:rPr>
-        <w:t xml:space="preserve"> all eggs within a certain radius</w:t>
-      </w:r>
-    </w:p>
-    <w:p>
-      <w:pPr>
-        <w:pStyle w:val="ListParagraph"/>
-        <w:numPr>
-          <w:ilvl w:val="0"/>
-          <w:numId w:val="12"/>
-        </w:numPr>
-      </w:pPr>
-      <w:r>
-        <w:rPr>
-          <w:b/>
-          <w:bCs/>
-          <w:iCs/>
-        </w:rPr>
-        <w:t>Levitate</w:t>
-      </w:r>
-      <w:r>
-        <w:rPr>
-          <w:iCs/>
-        </w:rPr>
-        <w:t xml:space="preserve"> = you and everyone nearby levitates</w:t>
-      </w:r>
-      <w:r>
-        <w:rPr>
-          <w:iCs/>
-        </w:rPr>
-        <w:t xml:space="preserve"> ( = reverse gravity)</w:t>
-      </w:r>
-    </w:p>
-    <w:p>
-      <w:pPr>
-        <w:pStyle w:val="ListParagraph"/>
-        <w:numPr>
-          <w:ilvl w:val="0"/>
-          <w:numId w:val="12"/>
-        </w:numPr>
-      </w:pPr>
-      <w:r>
-        <w:t xml:space="preserve">X </w:t>
-      </w:r>
-      <w:r>
-        <w:t xml:space="preserve">Frisbee = you can </w:t>
-      </w:r>
-      <w:r>
-        <w:rPr>
-          <w:i/>
-        </w:rPr>
-        <w:t>throw</w:t>
-      </w:r>
-      <w:r>
-        <w:t xml:space="preserve"> your sombrero (and it will come back to you like a boomerang?)</w:t>
-      </w:r>
-    </w:p>
-    <w:p/>
-    <w:p>
-      <w:pPr>
-        <w:pStyle w:val="Heading2"/>
-      </w:pPr>
-      <w:r>
-        <w:t>General</w:t>
-      </w:r>
-    </w:p>
-    <w:p>
-      <w:pPr>
-        <w:pStyle w:val="ListParagraph"/>
-        <w:numPr>
-          <w:ilvl w:val="0"/>
-          <w:numId w:val="13"/>
-        </w:numPr>
-      </w:pPr>
-      <w:r>
-        <w:t xml:space="preserve">X </w:t>
-      </w:r>
-      <w:r>
-        <w:t>Earthquake = Your sombrero is slanted sideways</w:t>
-      </w:r>
-    </w:p>
-    <w:p>
-      <w:pPr>
-        <w:pStyle w:val="ListParagraph"/>
-        <w:numPr>
-          <w:ilvl w:val="0"/>
-          <w:numId w:val="13"/>
-        </w:numPr>
-      </w:pPr>
-      <w:r>
-        <w:t xml:space="preserve">X </w:t>
-      </w:r>
-      <w:r>
-        <w:t xml:space="preserve">Frying Pan = Your sombrero is mounted at your </w:t>
-      </w:r>
-      <w:r>
-        <w:rPr>
-          <w:i/>
-          <w:iCs/>
-        </w:rPr>
-        <w:t>side</w:t>
-      </w:r>
-      <w:r>
-        <w:t xml:space="preserve"> (half height), instead of on your head</w:t>
-      </w:r>
-    </w:p>
-    <w:p>
-      <w:pPr>
-        <w:pStyle w:val="ListParagraph"/>
-        <w:numPr>
-          <w:ilvl w:val="0"/>
-          <w:numId w:val="13"/>
-        </w:numPr>
-      </w:pPr>
-      <w:r>
-        <w:t xml:space="preserve">X </w:t>
-      </w:r>
-      <w:r>
-        <w:t>Move faster/slower</w:t>
-      </w:r>
-    </w:p>
-    <w:p>
-      <w:pPr>
-        <w:pStyle w:val="ListParagraph"/>
-        <w:numPr>
-          <w:ilvl w:val="0"/>
-          <w:numId w:val="13"/>
-        </w:numPr>
-      </w:pPr>
-      <w:r>
-        <w:t xml:space="preserve">X </w:t>
-      </w:r>
-      <w:r>
-        <w:t>Move like you’re on ice</w:t>
-      </w:r>
-    </w:p>
-    <w:p>
-      <w:pPr>
-        <w:pStyle w:val="ListParagraph"/>
-        <w:numPr>
-          <w:ilvl w:val="0"/>
-          <w:numId w:val="13"/>
-        </w:numPr>
-      </w:pPr>
-      <w:r>
-        <w:t xml:space="preserve">X </w:t>
-      </w:r>
-      <w:r>
-        <w:t>Bounciness plus/min = eggs bounce more or less on your head</w:t>
-      </w:r>
-    </w:p>
-    <w:p>
-      <w:pPr>
-        <w:pStyle w:val="ListParagraph"/>
-        <w:numPr>
-          <w:ilvl w:val="0"/>
-          <w:numId w:val="13"/>
-        </w:numPr>
-      </w:pPr>
-      <w:r>
-        <w:t xml:space="preserve">X </w:t>
-      </w:r>
-      <w:r>
-        <w:t xml:space="preserve">One or two eggs that do </w:t>
-      </w:r>
-      <w:r>
-        <w:rPr>
-          <w:i/>
-          <w:iCs/>
-        </w:rPr>
-        <w:t>nothing special</w:t>
-      </w:r>
-      <w:r>
-        <w:t>, just to keep it simple.</w:t>
-      </w:r>
-    </w:p>
-    <w:p>
-      <w:pPr>
-        <w:pStyle w:val="ListParagraph"/>
-        <w:numPr>
-          <w:ilvl w:val="0"/>
-          <w:numId w:val="13"/>
-        </w:numPr>
-        <w:rPr>
-          <w:b/>
-          <w:bCs/>
-        </w:rPr>
-      </w:pPr>
-      <w:r>
-        <w:rPr>
-          <w:b/>
-          <w:bCs/>
-        </w:rPr>
-        <w:t>An egg that is always worth 2 points</w:t>
-      </w:r>
-      <w:r>
-        <w:rPr>
-          <w:b/>
-          <w:bCs/>
-        </w:rPr>
-        <w:t xml:space="preserve">. </w:t>
-      </w:r>
-    </w:p>
-    <w:p>
-      <w:pPr>
-        <w:pStyle w:val="ListParagraph"/>
-        <w:numPr>
-          <w:ilvl w:val="0"/>
-          <w:numId w:val="13"/>
-        </w:numPr>
-        <w:rPr>
-          <w:b/>
-          <w:bCs/>
-        </w:rPr>
-      </w:pPr>
-      <w:r>
-        <w:rPr>
-          <w:b/>
-          <w:bCs/>
-        </w:rPr>
-        <w:t xml:space="preserve">One that’s worth as many points as </w:t>
-      </w:r>
-      <w:r>
-        <w:rPr>
-          <w:b/>
-          <w:bCs/>
-          <w:i/>
-          <w:iCs/>
-        </w:rPr>
-        <w:t>the number of players it has touched</w:t>
-      </w:r>
-      <w:r>
-        <w:rPr>
-          <w:b/>
-          <w:bCs/>
-        </w:rPr>
-        <w:t>.</w:t>
-      </w:r>
-    </w:p>
-    <w:p>
-      <w:pPr>
-        <w:pStyle w:val="ListParagraph"/>
-        <w:numPr>
-          <w:ilvl w:val="0"/>
-          <w:numId w:val="13"/>
-        </w:numPr>
-        <w:rPr>
-          <w:b/>
-          <w:bCs/>
-        </w:rPr>
-      </w:pPr>
-      <w:r>
-        <w:rPr>
-          <w:b/>
-          <w:bCs/>
-        </w:rPr>
-        <w:t xml:space="preserve">An egg that grows </w:t>
-      </w:r>
-      <w:r>
-        <w:rPr>
-          <w:b/>
-          <w:bCs/>
-          <w:i/>
-          <w:iCs/>
-        </w:rPr>
-        <w:t>smaller/bigger</w:t>
-      </w:r>
-      <w:r>
-        <w:rPr>
-          <w:b/>
-          <w:bCs/>
-        </w:rPr>
-        <w:t xml:space="preserve"> over time.</w:t>
-      </w:r>
-    </w:p>
-    <w:p>
-      <w:pPr>
-        <w:pStyle w:val="ListParagraph"/>
-        <w:numPr>
-          <w:ilvl w:val="0"/>
-          <w:numId w:val="13"/>
-        </w:numPr>
-        <w:rPr>
-          <w:b/>
-          <w:bCs/>
-        </w:rPr>
-      </w:pPr>
-      <w:r>
-        <w:rPr>
-          <w:b/>
-          <w:bCs/>
-        </w:rPr>
-        <w:t xml:space="preserve">(Smaller sombrero … would have to create a </w:t>
-      </w:r>
-      <w:r>
-        <w:rPr>
-          <w:b/>
-          <w:bCs/>
-          <w:i/>
-          <w:iCs/>
-        </w:rPr>
-        <w:t>separate</w:t>
-      </w:r>
-      <w:r>
-        <w:rPr>
-          <w:b/>
-          <w:bCs/>
-        </w:rPr>
-        <w:t xml:space="preserve"> smaller version of the collision shapes and swap them out</w:t>
-      </w:r>
-      <w:r>
-        <w:rPr>
-          <w:b/>
-          <w:bCs/>
-          <w:i/>
-          <w:iCs/>
-        </w:rPr>
-        <w:t>.</w:t>
-      </w:r>
-      <w:r>
-        <w:rPr>
-          <w:b/>
-          <w:bCs/>
-        </w:rPr>
-        <w:t>)</w:t>
-      </w:r>
-    </w:p>
-    <w:p>
-      <w:pPr>
-        <w:pStyle w:val="ListParagraph"/>
-        <w:numPr>
-          <w:ilvl w:val="0"/>
-          <w:numId w:val="13"/>
-        </w:numPr>
-        <w:rPr>
-          <w:b/>
-          <w:bCs/>
-        </w:rPr>
-      </w:pPr>
-      <w:r>
-        <w:rPr>
-          <w:b/>
-          <w:bCs/>
-        </w:rPr>
-        <w:t xml:space="preserve">(One that </w:t>
-      </w:r>
-      <w:r>
-        <w:rPr>
-          <w:b/>
-          <w:bCs/>
-          <w:i/>
-          <w:iCs/>
-        </w:rPr>
-        <w:t>converts</w:t>
-      </w:r>
-      <w:r>
-        <w:rPr>
-          <w:b/>
-          <w:bCs/>
-        </w:rPr>
-        <w:t xml:space="preserve"> itself into a pillow when it lands?)</w:t>
-      </w:r>
-    </w:p>
-    <w:p>
-      <w:pPr>
-        <w:pStyle w:val="ListParagraph"/>
-        <w:numPr>
-          <w:ilvl w:val="0"/>
-          <w:numId w:val="13"/>
-        </w:numPr>
-        <w:rPr>
-          <w:b/>
-          <w:bCs/>
-        </w:rPr>
-      </w:pPr>
-      <w:r>
-        <w:rPr>
-          <w:b/>
-          <w:bCs/>
-        </w:rPr>
-        <w:t>(One that explodes when it breaks, blowing away all eggs and players nearby?)</w:t>
-      </w:r>
-    </w:p>
-    <w:p/>
-    <w:p>
-      <w:pPr>
-        <w:pStyle w:val="Heading2"/>
-      </w:pPr>
-      <w:r>
-        <w:t>Global</w:t>
-      </w:r>
-    </w:p>
-    <w:p>
-      <w:pPr>
-        <w:pStyle w:val="ListParagraph"/>
-        <w:numPr>
-          <w:ilvl w:val="0"/>
-          <w:numId w:val="14"/>
-        </w:numPr>
-      </w:pPr>
-      <w:r>
-        <w:t xml:space="preserve">X </w:t>
-      </w:r>
-      <w:r>
-        <w:t>Lower/Higher gravity</w:t>
-      </w:r>
-      <w:r>
-        <w:t xml:space="preserve"> =&gt; needs egg + tutorial</w:t>
-      </w:r>
-    </w:p>
-    <w:p>
-      <w:pPr>
-        <w:pStyle w:val="ListParagraph"/>
-        <w:numPr>
-          <w:ilvl w:val="0"/>
-          <w:numId w:val="14"/>
-        </w:numPr>
-      </w:pPr>
-      <w:r>
-        <w:t xml:space="preserve">X </w:t>
-      </w:r>
-      <w:r>
-        <w:t>Faster/slower moving eggs</w:t>
-      </w:r>
-      <w:r>
-        <w:t xml:space="preserve"> =&gt; needs egg + tutorial</w:t>
-      </w:r>
-    </w:p>
-    <w:p>
-      <w:pPr>
-        <w:pStyle w:val="ListParagraph"/>
-        <w:numPr>
-          <w:ilvl w:val="0"/>
-          <w:numId w:val="14"/>
-        </w:numPr>
-      </w:pPr>
-      <w:r>
-        <w:t xml:space="preserve">X </w:t>
-      </w:r>
-      <w:r>
-        <w:t>Eggs are worth double their points</w:t>
-      </w:r>
-      <w:r>
-        <w:t xml:space="preserve"> =&gt; needs egg + tutorial</w:t>
-      </w:r>
-    </w:p>
-    <w:p>
-      <w:pPr>
-        <w:pStyle w:val="ListParagraph"/>
-        <w:numPr>
-          <w:ilvl w:val="0"/>
-          <w:numId w:val="14"/>
-        </w:numPr>
-      </w:pPr>
-      <w:r>
-        <w:rPr>
-          <w:b/>
-          <w:bCs/>
-        </w:rPr>
-        <w:t>(</w:t>
-      </w:r>
-      <w:r>
-        <w:rPr>
-          <w:b/>
-          <w:bCs/>
-        </w:rPr>
-        <w:t>All eggs are bigger/smaller</w:t>
-      </w:r>
-      <w:r>
-        <w:t>)</w:t>
-      </w:r>
-    </w:p>
-    <w:p>
-      <w:r>
-        <w:br w:type="page"/>
-      </w:r>
-    </w:p>
-    <w:p>
-      <w:pPr>
-        <w:pStyle w:val="Heading1"/>
-      </w:pPr>
-      <w:r>
-        <w:lastRenderedPageBreak/>
-        <w:t>Arenas</w:t>
-      </w:r>
-    </w:p>
-    <w:p>
-      <w:pPr>
-        <w:pStyle w:val="Heading2"/>
-      </w:pPr>
-      <w:r>
-        <w:t>Magical Forest</w:t>
-      </w:r>
-    </w:p>
-    <w:p>
-      <w:r>
-        <w:rPr>
-          <w:b/>
-          <w:bCs/>
-        </w:rPr>
-        <w:t>Look?</w:t>
-      </w:r>
-      <w:r>
-        <w:t xml:space="preserve"> Relatively flat grassland, (dark) green and brownish colors. Lots of trees and grass.</w:t>
-      </w:r>
-    </w:p>
-    <w:p>
-      <w:r>
-        <w:rPr>
-          <w:b/>
-          <w:bCs/>
-        </w:rPr>
-        <w:t>Edges?</w:t>
-      </w:r>
-      <w:r>
-        <w:t xml:space="preserve"> Tall trees, going higher and higher.</w:t>
-      </w:r>
-    </w:p>
-    <w:p>
-      <w:r>
-        <w:rPr>
-          <w:b/>
-          <w:bCs/>
-        </w:rPr>
-        <w:t>Special rule?</w:t>
-      </w:r>
-      <w:r>
-        <w:t xml:space="preserve"> None, it’s the first arena.</w:t>
-      </w:r>
-    </w:p>
-    <w:p>
-      <w:r>
-        <w:rPr>
-          <w:b/>
-          <w:bCs/>
-        </w:rPr>
-        <w:t>Delivering?</w:t>
-      </w:r>
-      <w:r>
-        <w:t xml:space="preserve"> Egg baskets.</w:t>
-      </w:r>
-    </w:p>
-    <w:p/>
-    <w:p>
-      <w:pPr>
-        <w:pStyle w:val="Heading2"/>
-      </w:pPr>
-      <w:r>
-        <w:t>Dancing Desert</w:t>
-      </w:r>
-    </w:p>
-    <w:p>
-      <w:r>
-        <w:rPr>
-          <w:b/>
-          <w:bCs/>
-        </w:rPr>
-        <w:t>Look?</w:t>
-      </w:r>
-      <w:r>
-        <w:t xml:space="preserve"> Yellowy, green cacti scattered, some sandy hills</w:t>
-      </w:r>
-    </w:p>
-    <w:p>
-      <w:pPr>
-        <w:rPr>
-          <w:b/>
-          <w:bCs/>
-        </w:rPr>
-      </w:pPr>
-      <w:r>
-        <w:rPr>
-          <w:b/>
-          <w:bCs/>
-        </w:rPr>
-        <w:t>Edges?</w:t>
-      </w:r>
-    </w:p>
-    <w:p>
-      <w:r>
-        <w:rPr>
-          <w:b/>
-          <w:bCs/>
-        </w:rPr>
-        <w:t>Special rule?</w:t>
-      </w:r>
-      <w:r>
-        <w:t xml:space="preserve"> None.</w:t>
-      </w:r>
-    </w:p>
-    <w:p>
-      <w:r>
-        <w:rPr>
-          <w:b/>
-          <w:bCs/>
-        </w:rPr>
-        <w:t>Delivering?</w:t>
-      </w:r>
-      <w:r>
-        <w:t xml:space="preserve"> Birds fly overhead; these accept your eggs if they come near enough.</w:t>
-      </w:r>
-    </w:p>
-    <w:p/>
-    <w:p>
-      <w:pPr>
-        <w:pStyle w:val="Heading2"/>
-      </w:pPr>
-      <w:r>
-        <w:t>Christmas City</w:t>
-      </w:r>
-    </w:p>
-    <w:p>
-      <w:r>
-        <w:rPr>
-          <w:b/>
-          <w:bCs/>
-        </w:rPr>
-        <w:t>Look?</w:t>
-      </w:r>
-      <w:r>
-        <w:t xml:space="preserve"> Variety of colors. Buildings, market stalls, etcetera scattered around roads.</w:t>
-      </w:r>
-      <w:r>
-        <w:t xml:space="preserve"> Nighttime, Christmas lights, big Christmas tree in center of town square?</w:t>
-      </w:r>
-    </w:p>
-    <w:p>
-      <w:r>
-        <w:rPr>
-          <w:b/>
-          <w:bCs/>
-        </w:rPr>
-        <w:t>Edges?</w:t>
-      </w:r>
-      <w:r>
-        <w:t xml:space="preserve"> Buildings.</w:t>
-      </w:r>
-    </w:p>
-    <w:p>
-      <w:pPr>
-        <w:rPr>
-          <w:b/>
-          <w:bCs/>
-        </w:rPr>
-      </w:pPr>
-      <w:r>
-        <w:rPr>
-          <w:b/>
-          <w:bCs/>
-        </w:rPr>
-        <w:t>Special rule?</w:t>
-      </w:r>
-    </w:p>
-    <w:p>
-      <w:r>
-        <w:rPr>
-          <w:b/>
-          <w:bCs/>
-        </w:rPr>
-        <w:t>Delivering?</w:t>
-      </w:r>
-      <w:r>
-        <w:t xml:space="preserve"> Egg baskets.</w:t>
-      </w:r>
-    </w:p>
-    <w:p/>
-    <w:p>
-      <w:pPr>
-        <w:pStyle w:val="Heading2"/>
-      </w:pPr>
-      <w:r>
-        <w:t>North Pole</w:t>
-      </w:r>
-    </w:p>
-    <w:p>
-      <w:r>
-        <w:rPr>
-          <w:b/>
-          <w:bCs/>
-        </w:rPr>
-        <w:t>Look?</w:t>
-      </w:r>
-      <w:r>
-        <w:t xml:space="preserve"> White, lightblue, snow and ice everywhere.</w:t>
-      </w:r>
-    </w:p>
-    <w:p>
-      <w:r>
-        <w:rPr>
-          <w:b/>
-          <w:bCs/>
-        </w:rPr>
-        <w:t>Edges?</w:t>
-      </w:r>
-      <w:r>
-        <w:t xml:space="preserve"> The factories/buildings from Santa Claus?</w:t>
-      </w:r>
-    </w:p>
-    <w:p>
-      <w:r>
-        <w:rPr>
-          <w:b/>
-          <w:bCs/>
-        </w:rPr>
-        <w:t>Special rule?</w:t>
-      </w:r>
-      <w:r>
-        <w:t xml:space="preserve"> All movement is slidy-slidy :p</w:t>
-      </w:r>
-    </w:p>
-    <w:p>
-      <w:r>
-        <w:rPr>
-          <w:b/>
-          <w:bCs/>
-        </w:rPr>
-        <w:lastRenderedPageBreak/>
-        <w:t>Delivering?</w:t>
-      </w:r>
-      <w:r>
-        <w:t xml:space="preserve"> Multiple sleighs are on stand-by. </w:t>
-      </w:r>
-      <w:r>
-        <w:t>When filled once (or X times), they fly off, and a new one will arrive somewhere else</w:t>
-      </w:r>
-      <w:r>
-        <w:t xml:space="preserve"> (from the sky).</w:t>
-      </w:r>
-    </w:p>
-    <w:p/>
-    <w:p>
-      <w:pPr>
-        <w:pStyle w:val="Heading2"/>
-      </w:pPr>
-      <w:r>
-        <w:t>Easter Island</w:t>
-      </w:r>
-    </w:p>
-    <w:p>
-      <w:r>
-        <w:rPr>
-          <w:b/>
-          <w:bCs/>
-        </w:rPr>
-        <w:t>Look?</w:t>
-      </w:r>
-      <w:r>
-        <w:t xml:space="preserve"> An island (some grass, some beach, some rocky stuff =&gt; water around it) And, of course, those big Easter heads.</w:t>
-      </w:r>
-    </w:p>
-    <w:p>
-      <w:r>
-        <w:rPr>
-          <w:b/>
-          <w:bCs/>
-        </w:rPr>
-        <w:t>Edges?</w:t>
-      </w:r>
-      <w:r>
-        <w:t xml:space="preserve"> Around the water. </w:t>
-      </w:r>
-    </w:p>
-    <w:p>
-      <w:r>
-        <w:rPr>
-          <w:b/>
-          <w:bCs/>
-        </w:rPr>
-        <w:t>Special rule?</w:t>
-      </w:r>
-      <w:r>
-        <w:t xml:space="preserve"> Anything that lands in the water is dragged with the current. (Though, how does it ever get </w:t>
-      </w:r>
-      <w:r>
-        <w:rPr>
-          <w:i/>
-          <w:iCs/>
-        </w:rPr>
-        <w:t>up</w:t>
-      </w:r>
-      <w:r>
-        <w:t xml:space="preserve"> again?)</w:t>
-      </w:r>
-    </w:p>
-    <w:p>
-      <w:pPr>
-        <w:ind w:left="708"/>
-      </w:pPr>
-      <w:r>
-        <w:t>Perhaps better: anything that ends in the water, is shot back into the level via the “big easter head” after several seconds.</w:t>
-      </w:r>
-    </w:p>
-    <w:p>
-      <w:r>
-        <w:rPr>
-          <w:b/>
-          <w:bCs/>
-        </w:rPr>
-        <w:t>Delivering?</w:t>
-      </w:r>
-      <w:r>
-        <w:t xml:space="preserve"> The Easter heads open their mouth =&gt; get an egg in there.</w:t>
-      </w:r>
-    </w:p>
-    <w:p/>
-    <w:p/>
-    <w:p>
-      <w:pPr>
-        <w:pStyle w:val="Heading2"/>
-      </w:pPr>
-      <w:r>
-        <w:t>Cuddly Clouds</w:t>
-      </w:r>
-    </w:p>
-    <w:p>
-      <w:r>
-        <w:rPr>
-          <w:b/>
-          <w:bCs/>
-        </w:rPr>
-        <w:t>Look?</w:t>
-      </w:r>
-      <w:r>
-        <w:t xml:space="preserve"> You’re in the clouds. Around you, there are these </w:t>
-      </w:r>
-      <w:r>
-        <w:rPr>
-          <w:i/>
-          <w:iCs/>
-        </w:rPr>
-        <w:t>huge</w:t>
-      </w:r>
-      <w:r>
-        <w:t xml:space="preserve"> storks holding a towel in their beak.</w:t>
-      </w:r>
-    </w:p>
-    <w:p>
-      <w:r>
-        <w:rPr>
-          <w:b/>
-          <w:bCs/>
-        </w:rPr>
-        <w:t>Edges?</w:t>
-      </w:r>
-      <w:r>
-        <w:t xml:space="preserve"> The storks block it in quite well. Otherwise, there are way more clouds around you?</w:t>
-      </w:r>
-    </w:p>
-    <w:p>
-      <w:r>
-        <w:rPr>
-          <w:b/>
-          <w:bCs/>
-        </w:rPr>
-        <w:t>Special rule?</w:t>
-      </w:r>
-    </w:p>
-    <w:p>
-      <w:r>
-        <w:rPr>
-          <w:b/>
-          <w:bCs/>
-        </w:rPr>
-        <w:t>Delivering?</w:t>
-      </w:r>
-      <w:r>
-        <w:t xml:space="preserve"> Get the egg in a towel a stork is holding.</w:t>
-      </w:r>
-    </w:p>
-    <w:p/>
-    <w:p>
-      <w:pPr>
-        <w:pStyle w:val="Heading2"/>
-      </w:pPr>
+      <w:proofErr w:type="spellStart"/>
       <w:r>
         <w:t>Misc</w:t>
       </w:r>
+      <w:proofErr w:type="spellEnd"/>
     </w:p>
     <w:p>
       <w:r>

</xml_diff>

<commit_message>
Desert arena somewhat finished (need finetuning on birds)
</commit_message>
<xml_diff>
--- a/non_game/[Idea] In Eggcelent Condition.docx
+++ b/non_game/[Idea] In Eggcelent Condition.docx
@@ -659,7 +659,7 @@
           <w:b/>
           <w:bCs/>
         </w:rPr>
-        <w:t>19 Dec:</w:t>
+        <w:t>20 Dec:</w:t>
       </w:r>
     </w:p>
     <w:p>
@@ -671,30 +671,46 @@
         </w:numPr>
       </w:pPr>
       <w:r>
-        <w:t xml:space="preserve">Build </w:t>
+        <w:t xml:space="preserve">Create </w:t>
       </w:r>
       <w:r>
         <w:rPr>
           <w:i/>
           <w:iCs/>
         </w:rPr>
-        <w:t>menu</w:t>
-      </w:r>
-      <w:r>
-        <w:t xml:space="preserve"> to already reserve good space for all arenas</w:t>
-      </w:r>
-      <w:r>
-        <w:t xml:space="preserve"> + clear </w:t>
+        <w:t>feedback</w:t>
+      </w:r>
+      <w:r>
+        <w:t xml:space="preserve"> system</w:t>
+      </w:r>
+    </w:p>
+    <w:p>
+      <w:pPr>
+        <w:pStyle w:val="ListParagraph"/>
+        <w:numPr>
+          <w:ilvl w:val="1"/>
+          <w:numId w:val="25"/>
+        </w:numPr>
+      </w:pPr>
+      <w:r>
+        <w:t xml:space="preserve">Finish </w:t>
       </w:r>
       <w:r>
         <w:rPr>
           <w:i/>
           <w:iCs/>
         </w:rPr>
-        <w:t>order</w:t>
-      </w:r>
-      <w:r>
-        <w:t xml:space="preserve"> for new players</w:t>
+        <w:t>soundtrack</w:t>
+      </w:r>
+      <w:r>
+        <w:t xml:space="preserve"> + </w:t>
+      </w:r>
+      <w:r>
+        <w:rPr>
+          <w:i/>
+          <w:iCs/>
+        </w:rPr>
+        <w:t>sound effects</w:t>
       </w:r>
     </w:p>
     <w:p>
@@ -706,7 +722,7 @@
         </w:numPr>
       </w:pPr>
       <w:r>
-        <w:t>Create movable blocks for inside the level (trampoline, pillow, etcetera)</w:t>
+        <w:t>Some basic particles</w:t>
       </w:r>
     </w:p>
     <w:p>
@@ -718,13 +734,17 @@
         </w:numPr>
       </w:pPr>
       <w:r>
-        <w:t>Deser</w:t>
-      </w:r>
-      <w:r>
-        <w:t>t: create fully</w:t>
-      </w:r>
-      <w:r>
-        <w:t xml:space="preserve"> (map, cacti, birds flying overhead, deliver eggs to birds)</w:t>
+        <w:t xml:space="preserve">Already create some </w:t>
+      </w:r>
+      <w:r>
+        <w:rPr>
+          <w:i/>
+          <w:iCs/>
+        </w:rPr>
+        <w:t>logo</w:t>
+      </w:r>
+      <w:r>
+        <w:t xml:space="preserve"> and general marketing.</w:t>
       </w:r>
     </w:p>
     <w:p>
@@ -740,7 +760,7 @@
           <w:b/>
           <w:bCs/>
         </w:rPr>
-        <w:t>20 Dec:</w:t>
+        <w:t>21 Dec:</w:t>
       </w:r>
     </w:p>
     <w:p>
@@ -752,17 +772,63 @@
         </w:numPr>
       </w:pPr>
       <w:r>
-        <w:t xml:space="preserve">Create </w:t>
+        <w:t>Create movable blocks for inside the levels (trampoline, pillow, etcetera)</w:t>
+      </w:r>
+    </w:p>
+    <w:p>
+      <w:pPr>
+        <w:pStyle w:val="ListParagraph"/>
+        <w:numPr>
+          <w:ilvl w:val="1"/>
+          <w:numId w:val="25"/>
+        </w:numPr>
+      </w:pPr>
+      <w:r>
+        <w:t>Christmas City: create fully (map, buildings, central square, ways to get up and down)</w:t>
+      </w:r>
+    </w:p>
+    <w:p>
+      <w:pPr>
+        <w:pStyle w:val="ListParagraph"/>
+        <w:numPr>
+          <w:ilvl w:val="1"/>
+          <w:numId w:val="25"/>
+        </w:numPr>
+      </w:pPr>
+      <w:r>
+        <w:t>Have a proper</w:t>
+      </w:r>
+      <w:r>
+        <w:t xml:space="preserve"> </w:t>
       </w:r>
       <w:r>
         <w:rPr>
           <w:i/>
           <w:iCs/>
         </w:rPr>
-        <w:t>feedback</w:t>
-      </w:r>
-      <w:r>
-        <w:t xml:space="preserve"> system</w:t>
+        <w:t>menu</w:t>
+      </w:r>
+      <w:r>
+        <w:t xml:space="preserve"> </w:t>
+      </w:r>
+      <w:r>
+        <w:t>(with good order and pretty visuals) ready to go, in case the rest doesn’t work out.</w:t>
+      </w:r>
+    </w:p>
+    <w:p>
+      <w:pPr>
+        <w:pStyle w:val="ListParagraph"/>
+        <w:numPr>
+          <w:ilvl w:val="0"/>
+          <w:numId w:val="25"/>
+        </w:numPr>
+      </w:pPr>
+      <w:r>
+        <w:rPr>
+          <w:b/>
+          <w:bCs/>
+        </w:rPr>
+        <w:t>22 Dec:</w:t>
       </w:r>
     </w:p>
     <w:p>
@@ -774,24 +840,705 @@
         </w:numPr>
       </w:pPr>
       <w:r>
-        <w:t xml:space="preserve">Finish </w:t>
+        <w:t>Cuddly Clouds: create fully</w:t>
+      </w:r>
+    </w:p>
+    <w:p>
+      <w:pPr>
+        <w:pStyle w:val="ListParagraph"/>
+        <w:numPr>
+          <w:ilvl w:val="0"/>
+          <w:numId w:val="25"/>
+        </w:numPr>
+      </w:pPr>
+      <w:r>
+        <w:rPr>
+          <w:b/>
+          <w:bCs/>
+        </w:rPr>
+        <w:t>23 Dec:</w:t>
+      </w:r>
+    </w:p>
+    <w:p>
+      <w:pPr>
+        <w:pStyle w:val="ListParagraph"/>
+        <w:numPr>
+          <w:ilvl w:val="1"/>
+          <w:numId w:val="25"/>
+        </w:numPr>
+      </w:pPr>
+      <w:r>
+        <w:t>North Pole/Easter Island</w:t>
+      </w:r>
+    </w:p>
+    <w:p>
+      <w:pPr>
+        <w:pStyle w:val="ListParagraph"/>
+        <w:numPr>
+          <w:ilvl w:val="0"/>
+          <w:numId w:val="25"/>
+        </w:numPr>
+      </w:pPr>
+      <w:r>
+        <w:rPr>
+          <w:b/>
+          <w:bCs/>
+        </w:rPr>
+        <w:t>24 Dec:</w:t>
+      </w:r>
+    </w:p>
+    <w:p>
+      <w:pPr>
+        <w:pStyle w:val="ListParagraph"/>
+        <w:numPr>
+          <w:ilvl w:val="1"/>
+          <w:numId w:val="25"/>
+        </w:numPr>
+      </w:pPr>
+      <w:r>
+        <w:t>Fix all tiny issues, make sure it all works great, get screenshots going and a final page.</w:t>
+      </w:r>
+    </w:p>
+    <w:p>
+      <w:pPr>
+        <w:pStyle w:val="ListParagraph"/>
+        <w:numPr>
+          <w:ilvl w:val="1"/>
+          <w:numId w:val="25"/>
+        </w:numPr>
+      </w:pPr>
+      <w:r>
+        <w:t>Publish it and submit to the jam.</w:t>
+      </w:r>
+    </w:p>
+    <w:p/>
+    <w:p>
+      <w:pPr>
+        <w:pStyle w:val="Heading2"/>
+      </w:pPr>
+      <w:r>
+        <w:t>Feedback</w:t>
+      </w:r>
+    </w:p>
+    <w:p>
+      <w:pPr>
+        <w:pStyle w:val="ListParagraph"/>
+        <w:numPr>
+          <w:ilvl w:val="0"/>
+          <w:numId w:val="28"/>
+        </w:numPr>
+      </w:pPr>
+      <w:r>
+        <w:t>When grabbing/losing a powerup</w:t>
+      </w:r>
+    </w:p>
+    <w:p>
+      <w:pPr>
+        <w:pStyle w:val="ListParagraph"/>
+        <w:numPr>
+          <w:ilvl w:val="0"/>
+          <w:numId w:val="28"/>
+        </w:numPr>
+      </w:pPr>
+      <w:r>
+        <w:t xml:space="preserve">When </w:t>
       </w:r>
       <w:r>
         <w:rPr>
           <w:i/>
           <w:iCs/>
         </w:rPr>
-        <w:t>soundtrack</w:t>
-      </w:r>
-      <w:r>
-        <w:t xml:space="preserve"> + </w:t>
+        <w:t>using</w:t>
+      </w:r>
+      <w:r>
+        <w:t xml:space="preserve"> a powerup</w:t>
+      </w:r>
+    </w:p>
+    <w:p>
+      <w:pPr>
+        <w:pStyle w:val="ListParagraph"/>
+        <w:numPr>
+          <w:ilvl w:val="0"/>
+          <w:numId w:val="28"/>
+        </w:numPr>
+      </w:pPr>
+      <w:r>
+        <w:t xml:space="preserve">When delivering an egg </w:t>
+      </w:r>
+      <w:proofErr w:type="gramStart"/>
+      <w:r>
+        <w:t>( +</w:t>
+      </w:r>
+      <w:proofErr w:type="gramEnd"/>
+      <w:r>
+        <w:t xml:space="preserve"> how many points you get)</w:t>
+      </w:r>
+    </w:p>
+    <w:p>
+      <w:pPr>
+        <w:pStyle w:val="ListParagraph"/>
+        <w:numPr>
+          <w:ilvl w:val="0"/>
+          <w:numId w:val="28"/>
+        </w:numPr>
+      </w:pPr>
+      <w:r>
+        <w:t xml:space="preserve">When an </w:t>
+      </w:r>
+      <w:proofErr w:type="gramStart"/>
+      <w:r>
+        <w:t>egg breaks</w:t>
+      </w:r>
+      <w:proofErr w:type="gramEnd"/>
+      <w:r>
+        <w:t xml:space="preserve"> (or is otherwise lost)</w:t>
+      </w:r>
+    </w:p>
+    <w:p>
+      <w:pPr>
+        <w:pStyle w:val="ListParagraph"/>
+        <w:numPr>
+          <w:ilvl w:val="0"/>
+          <w:numId w:val="28"/>
+        </w:numPr>
+      </w:pPr>
+      <w:r>
+        <w:t>When you’re getting close to winning</w:t>
+      </w:r>
+    </w:p>
+    <w:p>
+      <w:pPr>
+        <w:pStyle w:val="ListParagraph"/>
+        <w:numPr>
+          <w:ilvl w:val="0"/>
+          <w:numId w:val="28"/>
+        </w:numPr>
+      </w:pPr>
+      <w:r>
+        <w:t>When a new player is added in the main menu (“new player!” or “player logged in!” or just “welcome!”)</w:t>
+      </w:r>
+    </w:p>
+    <w:p/>
+    <w:p>
+      <w:pPr>
+        <w:pStyle w:val="Heading2"/>
+      </w:pPr>
+      <w:r>
+        <w:t>Sound Effects</w:t>
+      </w:r>
+    </w:p>
+    <w:p>
+      <w:pPr>
+        <w:pStyle w:val="ListParagraph"/>
+        <w:numPr>
+          <w:ilvl w:val="0"/>
+          <w:numId w:val="29"/>
+        </w:numPr>
+      </w:pPr>
+      <w:r>
+        <w:t>When egg breaks</w:t>
+      </w:r>
+    </w:p>
+    <w:p>
+      <w:pPr>
+        <w:pStyle w:val="ListParagraph"/>
+        <w:numPr>
+          <w:ilvl w:val="0"/>
+          <w:numId w:val="29"/>
+        </w:numPr>
+      </w:pPr>
+      <w:r>
+        <w:t>When egg is delivered</w:t>
+      </w:r>
+    </w:p>
+    <w:p>
+      <w:pPr>
+        <w:pStyle w:val="ListParagraph"/>
+        <w:numPr>
+          <w:ilvl w:val="0"/>
+          <w:numId w:val="29"/>
+        </w:numPr>
+      </w:pPr>
+      <w:r>
+        <w:lastRenderedPageBreak/>
+        <w:t>When egg is shot/appears</w:t>
+      </w:r>
+    </w:p>
+    <w:p>
+      <w:pPr>
+        <w:pStyle w:val="ListParagraph"/>
+        <w:numPr>
+          <w:ilvl w:val="0"/>
+          <w:numId w:val="29"/>
+        </w:numPr>
+      </w:pPr>
+      <w:r>
+        <w:t>When egg bounces. (On sombrero = loud and noticeable, on other things = more of a soft thud in the background.)</w:t>
+      </w:r>
+    </w:p>
+    <w:p>
+      <w:pPr>
+        <w:pStyle w:val="ListParagraph"/>
+        <w:numPr>
+          <w:ilvl w:val="0"/>
+          <w:numId w:val="29"/>
+        </w:numPr>
+      </w:pPr>
+      <w:r>
+        <w:t>Players walking</w:t>
+      </w:r>
+    </w:p>
+    <w:p>
+      <w:pPr>
+        <w:pStyle w:val="ListParagraph"/>
+        <w:numPr>
+          <w:ilvl w:val="0"/>
+          <w:numId w:val="29"/>
+        </w:numPr>
+      </w:pPr>
+      <w:r>
+        <w:t>Player log in / level start / pause menu / general menu usage</w:t>
+      </w:r>
+    </w:p>
+    <w:p>
+      <w:pPr>
+        <w:pStyle w:val="ListParagraph"/>
+        <w:numPr>
+          <w:ilvl w:val="0"/>
+          <w:numId w:val="29"/>
+        </w:numPr>
+      </w:pPr>
+      <w:r>
+        <w:t xml:space="preserve">When you grab a powerup =&gt; when you </w:t>
       </w:r>
       <w:r>
         <w:rPr>
           <w:i/>
           <w:iCs/>
         </w:rPr>
-        <w:t>sound effects</w:t>
+        <w:t>use</w:t>
+      </w:r>
+      <w:r>
+        <w:t xml:space="preserve"> it (or lose it)</w:t>
+      </w:r>
+    </w:p>
+    <w:p>
+      <w:pPr>
+        <w:pStyle w:val="ListParagraph"/>
+        <w:numPr>
+          <w:ilvl w:val="1"/>
+          <w:numId w:val="29"/>
+        </w:numPr>
+      </w:pPr>
+      <w:r>
+        <w:t>Might need specific sounds per thing. (</w:t>
+      </w:r>
+      <w:r>
+        <w:t xml:space="preserve">For example: </w:t>
+      </w:r>
+      <w:r>
+        <w:t xml:space="preserve">jumping needs different </w:t>
+      </w:r>
+      <w:proofErr w:type="spellStart"/>
+      <w:r>
+        <w:t>fx</w:t>
+      </w:r>
+      <w:proofErr w:type="spellEnd"/>
+      <w:r>
+        <w:t xml:space="preserve"> than dashing.)</w:t>
+      </w:r>
+    </w:p>
+    <w:p/>
+    <w:p>
+      <w:pPr>
+        <w:pStyle w:val="Heading2"/>
+      </w:pPr>
+      <w:r>
+        <w:t>Soundtrack</w:t>
+      </w:r>
+    </w:p>
+    <w:p>
+      <w:pPr>
+        <w:pStyle w:val="ListParagraph"/>
+        <w:numPr>
+          <w:ilvl w:val="0"/>
+          <w:numId w:val="30"/>
+        </w:numPr>
+      </w:pPr>
+      <w:r>
+        <w:t>Main Menu = main melody (with fiddle)</w:t>
+      </w:r>
+    </w:p>
+    <w:p>
+      <w:pPr>
+        <w:pStyle w:val="ListParagraph"/>
+        <w:numPr>
+          <w:ilvl w:val="1"/>
+          <w:numId w:val="30"/>
+        </w:numPr>
+      </w:pPr>
+      <w:r>
+        <w:t>Also make this come back (albeit changed) in all other themes!</w:t>
+      </w:r>
+    </w:p>
+    <w:p>
+      <w:pPr>
+        <w:pStyle w:val="ListParagraph"/>
+        <w:numPr>
+          <w:ilvl w:val="0"/>
+          <w:numId w:val="30"/>
+        </w:numPr>
+      </w:pPr>
+      <w:r>
+        <w:t>Training</w:t>
+      </w:r>
+      <w:r>
+        <w:t xml:space="preserve"> </w:t>
+      </w:r>
+      <w:r>
+        <w:rPr>
+          <w:b/>
+          <w:bCs/>
+        </w:rPr>
+        <w:t>(new)</w:t>
+      </w:r>
+      <w:r>
+        <w:t xml:space="preserve"> = a melody that sounds like a training camp or “staying alive” thing</w:t>
+      </w:r>
+    </w:p>
+    <w:p>
+      <w:pPr>
+        <w:pStyle w:val="ListParagraph"/>
+        <w:numPr>
+          <w:ilvl w:val="0"/>
+          <w:numId w:val="30"/>
+        </w:numPr>
+      </w:pPr>
+      <w:r>
+        <w:t>Forest = the plucked guitar</w:t>
+      </w:r>
+    </w:p>
+    <w:p>
+      <w:pPr>
+        <w:pStyle w:val="ListParagraph"/>
+        <w:numPr>
+          <w:ilvl w:val="0"/>
+          <w:numId w:val="30"/>
+        </w:numPr>
+      </w:pPr>
+      <w:r>
+        <w:t>Desert = the mariachi thing</w:t>
+      </w:r>
+    </w:p>
+    <w:p>
+      <w:pPr>
+        <w:pStyle w:val="ListParagraph"/>
+        <w:numPr>
+          <w:ilvl w:val="0"/>
+          <w:numId w:val="30"/>
+        </w:numPr>
+      </w:pPr>
+      <w:r>
+        <w:t>North Pole (</w:t>
+      </w:r>
+      <w:r>
+        <w:rPr>
+          <w:b/>
+          <w:bCs/>
+        </w:rPr>
+        <w:t>new</w:t>
+      </w:r>
+      <w:r>
+        <w:t>)</w:t>
+      </w:r>
+      <w:r>
+        <w:t xml:space="preserve"> = more with (atmosphere) piano, Christmas bells, cracking fireplace</w:t>
+      </w:r>
+    </w:p>
+    <w:p>
+      <w:pPr>
+        <w:pStyle w:val="ListParagraph"/>
+        <w:numPr>
+          <w:ilvl w:val="0"/>
+          <w:numId w:val="30"/>
+        </w:numPr>
+      </w:pPr>
+      <w:r>
+        <w:t>Christmas City (</w:t>
+      </w:r>
+      <w:r>
+        <w:rPr>
+          <w:b/>
+          <w:bCs/>
+        </w:rPr>
+        <w:t>new</w:t>
+      </w:r>
+      <w:r>
+        <w:t>) = general sounds of a bustling city</w:t>
+      </w:r>
+    </w:p>
+    <w:p>
+      <w:pPr>
+        <w:pStyle w:val="ListParagraph"/>
+        <w:numPr>
+          <w:ilvl w:val="0"/>
+          <w:numId w:val="30"/>
+        </w:numPr>
+      </w:pPr>
+      <w:r>
+        <w:t xml:space="preserve">Easter Island </w:t>
+      </w:r>
+      <w:proofErr w:type="gramStart"/>
+      <w:r>
+        <w:t>= ??</w:t>
+      </w:r>
+      <w:proofErr w:type="gramEnd"/>
+    </w:p>
+    <w:p>
+      <w:pPr>
+        <w:pStyle w:val="ListParagraph"/>
+        <w:numPr>
+          <w:ilvl w:val="0"/>
+          <w:numId w:val="30"/>
+        </w:numPr>
+      </w:pPr>
+      <w:r>
+        <w:t xml:space="preserve">Cuddly Clouds </w:t>
+      </w:r>
+      <w:r>
+        <w:t>(</w:t>
+      </w:r>
+      <w:r>
+        <w:rPr>
+          <w:b/>
+          <w:bCs/>
+        </w:rPr>
+        <w:t>new</w:t>
+      </w:r>
+      <w:r>
+        <w:t xml:space="preserve">) </w:t>
+      </w:r>
+      <w:r>
+        <w:t xml:space="preserve">= </w:t>
+      </w:r>
+      <w:r>
+        <w:t>something more “spiritual” and like those weird chants</w:t>
+      </w:r>
+    </w:p>
+    <w:p/>
+    <w:p>
+      <w:pPr>
+        <w:pStyle w:val="Heading2"/>
+      </w:pPr>
+      <w:r>
+        <w:t>Fixes</w:t>
+      </w:r>
+    </w:p>
+    <w:p>
+      <w:pPr>
+        <w:pStyle w:val="ListParagraph"/>
+        <w:numPr>
+          <w:ilvl w:val="0"/>
+          <w:numId w:val="21"/>
+        </w:numPr>
+      </w:pPr>
+      <w:r>
+        <w:t xml:space="preserve">Modify the egg UVs a bit so the </w:t>
+      </w:r>
+      <w:r>
+        <w:rPr>
+          <w:i/>
+          <w:iCs/>
+        </w:rPr>
+        <w:t>center pattern</w:t>
+      </w:r>
+      <w:r>
+        <w:t xml:space="preserve"> isn’t squashed and stretched this much?</w:t>
+      </w:r>
+    </w:p>
+    <w:p>
+      <w:pPr>
+        <w:pStyle w:val="ListParagraph"/>
+        <w:numPr>
+          <w:ilvl w:val="0"/>
+          <w:numId w:val="21"/>
+        </w:numPr>
+      </w:pPr>
+      <w:r>
+        <w:t xml:space="preserve">When a powerup is rotating on the map, it’s </w:t>
+      </w:r>
+      <w:r>
+        <w:rPr>
+          <w:i/>
+          <w:iCs/>
+        </w:rPr>
+        <w:t>really</w:t>
+      </w:r>
+      <w:r>
+        <w:t xml:space="preserve"> hard to see which one it actually is. How to solve? Also show icon on ground? Tilt its rotation to look right at the camera?</w:t>
+      </w:r>
+    </w:p>
+    <w:p>
+      <w:pPr>
+        <w:pStyle w:val="ListParagraph"/>
+        <w:numPr>
+          <w:ilvl w:val="0"/>
+          <w:numId w:val="21"/>
+        </w:numPr>
+      </w:pPr>
+      <w:r>
+        <w:t>Ice Movement =&gt; slower rotation? More slipping?</w:t>
+      </w:r>
+    </w:p>
+    <w:p>
+      <w:pPr>
+        <w:pStyle w:val="ListParagraph"/>
+        <w:numPr>
+          <w:ilvl w:val="0"/>
+          <w:numId w:val="21"/>
+        </w:numPr>
+      </w:pPr>
+      <w:r>
+        <w:t xml:space="preserve">Bouncy =&gt; it doesn’t seem to work … </w:t>
+      </w:r>
+      <w:r>
+        <w:t xml:space="preserve">in fact it seems to do the opposite </w:t>
+      </w:r>
+      <w:r>
+        <w:t>but WHY?</w:t>
+      </w:r>
+    </w:p>
+    <w:p>
+      <w:pPr>
+        <w:pStyle w:val="ListParagraph"/>
+        <w:numPr>
+          <w:ilvl w:val="0"/>
+          <w:numId w:val="21"/>
+        </w:numPr>
+      </w:pPr>
+      <w:r>
+        <w:t>Create a simple player character (with a huge moustache).</w:t>
+      </w:r>
+    </w:p>
+    <w:p>
+      <w:pPr>
+        <w:pStyle w:val="ListParagraph"/>
+        <w:numPr>
+          <w:ilvl w:val="0"/>
+          <w:numId w:val="21"/>
+        </w:numPr>
+      </w:pPr>
+      <w:r>
+        <w:t xml:space="preserve">Try moving the second player with the </w:t>
+      </w:r>
+      <w:r>
+        <w:rPr>
+          <w:i/>
+          <w:iCs/>
+        </w:rPr>
+        <w:t>right joystick</w:t>
+      </w:r>
+      <w:r>
+        <w:t xml:space="preserve"> on controller. (Would require adding an extra entry to the input map with some made-up number that will never be reached in real-life.)</w:t>
+      </w:r>
+    </w:p>
+    <w:p>
+      <w:pPr>
+        <w:pStyle w:val="ListParagraph"/>
+        <w:numPr>
+          <w:ilvl w:val="0"/>
+          <w:numId w:val="21"/>
+        </w:numPr>
+      </w:pPr>
+      <w:r>
+        <w:t xml:space="preserve">The </w:t>
+      </w:r>
+      <w:r>
+        <w:t>eggs, somehow, stopped rotating with the shot vector</w:t>
+      </w:r>
+      <w:r>
+        <w:t xml:space="preserve"> in </w:t>
+      </w:r>
+      <w:r>
+        <w:rPr>
+          <w:i/>
+          <w:iCs/>
+        </w:rPr>
+        <w:t>egg cannons</w:t>
+      </w:r>
+      <w:r>
+        <w:t>?</w:t>
+      </w:r>
+    </w:p>
+    <w:p>
+      <w:pPr>
+        <w:pStyle w:val="ListParagraph"/>
+        <w:numPr>
+          <w:ilvl w:val="0"/>
+          <w:numId w:val="21"/>
+        </w:numPr>
+      </w:pPr>
+      <w:r>
+        <w:t>Some egg-shaped rocks or statues throughout?</w:t>
+      </w:r>
+    </w:p>
+    <w:p/>
+    <w:p>
+      <w:pPr>
+        <w:pStyle w:val="Heading2"/>
+      </w:pPr>
+      <w:r>
+        <w:t>Polish</w:t>
+      </w:r>
+    </w:p>
+    <w:p>
+      <w:pPr>
+        <w:pStyle w:val="ListParagraph"/>
+        <w:numPr>
+          <w:ilvl w:val="0"/>
+          <w:numId w:val="25"/>
+        </w:numPr>
+      </w:pPr>
+      <w:r>
+        <w:lastRenderedPageBreak/>
+        <w:t>Forest: create more trees + polish + … grass?</w:t>
+      </w:r>
+    </w:p>
+    <w:p>
+      <w:pPr>
+        <w:pStyle w:val="ListParagraph"/>
+        <w:numPr>
+          <w:ilvl w:val="0"/>
+          <w:numId w:val="25"/>
+        </w:numPr>
+      </w:pPr>
+      <w:r>
+        <w:t>Desert: not too sure about the colors and the fact that bumps are so high and sudden</w:t>
+      </w:r>
+      <w:r>
+        <w:t xml:space="preserve">. (Although it does work well with the theme </w:t>
+      </w:r>
+      <w:r>
+        <w:rPr>
+          <w:i/>
+          <w:iCs/>
+        </w:rPr>
+        <w:t>and</w:t>
+      </w:r>
+      <w:r>
+        <w:t xml:space="preserve"> that you have to deliver eggs up high)</w:t>
+      </w:r>
+    </w:p>
+    <w:p>
+      <w:pPr>
+        <w:pStyle w:val="ListParagraph"/>
+        <w:numPr>
+          <w:ilvl w:val="0"/>
+          <w:numId w:val="25"/>
+        </w:numPr>
+      </w:pPr>
+      <w:r>
+        <w:t>Need testing:</w:t>
       </w:r>
     </w:p>
     <w:p>
@@ -803,7 +1550,7 @@
         </w:numPr>
       </w:pPr>
       <w:r>
-        <w:t>Some basic particles, especially those in “fixes”</w:t>
+        <w:t>The stuff that changes global properties (points, gravity, etc.)</w:t>
       </w:r>
     </w:p>
     <w:p>
@@ -815,625 +1562,404 @@
         </w:numPr>
       </w:pPr>
       <w:r>
-        <w:t xml:space="preserve">Already create some </w:t>
+        <w:t>The bomb</w:t>
+      </w:r>
+      <w:r>
+        <w:t xml:space="preserve"> =&gt; also add explosion effect</w:t>
+      </w:r>
+    </w:p>
+    <w:p>
+      <w:pPr>
+        <w:pStyle w:val="ListParagraph"/>
+        <w:numPr>
+          <w:ilvl w:val="1"/>
+          <w:numId w:val="25"/>
+        </w:numPr>
+      </w:pPr>
+      <w:r>
+        <w:t>Levitate</w:t>
+      </w:r>
+    </w:p>
+    <w:p/>
+    <w:p>
+      <w:pPr>
+        <w:pStyle w:val="Heading2"/>
+      </w:pPr>
+      <w:r>
+        <w:t>Ideas</w:t>
+      </w:r>
+    </w:p>
+    <w:p>
+      <w:r>
+        <w:rPr>
+          <w:b/>
+          <w:bCs/>
+        </w:rPr>
+        <w:t>IDEA:</w:t>
+      </w:r>
+      <w:r>
+        <w:t xml:space="preserve"> Some baskets accept anything. Others only accept </w:t>
+      </w:r>
+      <w:r>
+        <w:t>specific eggs (show with icons on their side).</w:t>
+      </w:r>
+    </w:p>
+    <w:p>
+      <w:r>
+        <w:rPr>
+          <w:b/>
+          <w:bCs/>
+        </w:rPr>
+        <w:t>IDEA:</w:t>
+      </w:r>
+      <w:r>
+        <w:t xml:space="preserve"> Some powerup that makes eggs stick to you, so you’re literally carrying them. Or this might a “player role” =&gt; you can collect eggs and keep them safe. </w:t>
+      </w:r>
+    </w:p>
+    <w:p>
+      <w:pPr>
+        <w:pStyle w:val="ListParagraph"/>
+        <w:numPr>
+          <w:ilvl w:val="0"/>
+          <w:numId w:val="26"/>
+        </w:numPr>
+      </w:pPr>
+      <w:r>
+        <w:t>Someone else must come and bump them off you?</w:t>
+      </w:r>
+    </w:p>
+    <w:p>
+      <w:pPr>
+        <w:pStyle w:val="ListParagraph"/>
+        <w:numPr>
+          <w:ilvl w:val="0"/>
+          <w:numId w:val="26"/>
+        </w:numPr>
+      </w:pPr>
+      <w:r>
+        <w:t>Or your button is permanently used for shooting them away?</w:t>
+      </w:r>
+      <w:r>
+        <w:br w:type="page"/>
+      </w:r>
+    </w:p>
+    <w:p>
+      <w:pPr>
+        <w:pStyle w:val="Heading1"/>
+      </w:pPr>
+      <w:r>
+        <w:lastRenderedPageBreak/>
+        <w:t>Powerups</w:t>
+      </w:r>
+    </w:p>
+    <w:p>
+      <w:pPr>
+        <w:pStyle w:val="Heading2"/>
+      </w:pPr>
+      <w:r>
+        <w:t>Button-based</w:t>
+      </w:r>
+    </w:p>
+    <w:p>
+      <w:pPr>
+        <w:pStyle w:val="ListParagraph"/>
+        <w:numPr>
+          <w:ilvl w:val="0"/>
+          <w:numId w:val="12"/>
+        </w:numPr>
+      </w:pPr>
+      <w:r>
+        <w:t xml:space="preserve">X </w:t>
+      </w:r>
+      <w:r>
+        <w:t xml:space="preserve">Jump </w:t>
+      </w:r>
+    </w:p>
+    <w:p>
+      <w:pPr>
+        <w:pStyle w:val="ListParagraph"/>
+        <w:numPr>
+          <w:ilvl w:val="0"/>
+          <w:numId w:val="12"/>
+        </w:numPr>
+      </w:pPr>
+      <w:r>
+        <w:t xml:space="preserve">X </w:t>
+      </w:r>
+      <w:r>
+        <w:t>Dash = quick speed burst in a direction</w:t>
+      </w:r>
+    </w:p>
+    <w:p>
+      <w:pPr>
+        <w:pStyle w:val="ListParagraph"/>
+        <w:numPr>
+          <w:ilvl w:val="0"/>
+          <w:numId w:val="12"/>
+        </w:numPr>
+      </w:pPr>
+      <w:r>
+        <w:t xml:space="preserve">X </w:t>
+      </w:r>
+      <w:r>
+        <w:t>Magnet/Repel = attract/repel all eggs within a certain radius</w:t>
+      </w:r>
+    </w:p>
+    <w:p>
+      <w:pPr>
+        <w:pStyle w:val="ListParagraph"/>
+        <w:numPr>
+          <w:ilvl w:val="0"/>
+          <w:numId w:val="12"/>
+        </w:numPr>
+      </w:pPr>
+      <w:r>
+        <w:t xml:space="preserve">X Freeze </w:t>
+      </w:r>
+      <w:r>
+        <w:t xml:space="preserve">= </w:t>
+      </w:r>
+      <w:r>
+        <w:t>completely freeze</w:t>
+      </w:r>
+      <w:r>
+        <w:rPr>
+          <w:iCs/>
+        </w:rPr>
+        <w:t xml:space="preserve"> all eggs within a certain radius</w:t>
+      </w:r>
+    </w:p>
+    <w:p>
+      <w:pPr>
+        <w:pStyle w:val="ListParagraph"/>
+        <w:numPr>
+          <w:ilvl w:val="0"/>
+          <w:numId w:val="12"/>
+        </w:numPr>
+      </w:pPr>
+      <w:r>
+        <w:rPr>
+          <w:iCs/>
+        </w:rPr>
+        <w:t xml:space="preserve">X </w:t>
+      </w:r>
+      <w:r>
+        <w:rPr>
+          <w:iCs/>
+        </w:rPr>
+        <w:t xml:space="preserve">Levitate </w:t>
+      </w:r>
+      <w:r>
+        <w:rPr>
+          <w:iCs/>
+        </w:rPr>
+        <w:t>= you and everyone nearby levitates</w:t>
+      </w:r>
+      <w:r>
+        <w:rPr>
+          <w:iCs/>
+        </w:rPr>
+        <w:t xml:space="preserve"> </w:t>
+      </w:r>
+      <w:proofErr w:type="gramStart"/>
+      <w:r>
+        <w:rPr>
+          <w:iCs/>
+        </w:rPr>
+        <w:t>( =</w:t>
+      </w:r>
+      <w:proofErr w:type="gramEnd"/>
+      <w:r>
+        <w:rPr>
+          <w:iCs/>
+        </w:rPr>
+        <w:t xml:space="preserve"> reverse gravity)</w:t>
+      </w:r>
+    </w:p>
+    <w:p>
+      <w:pPr>
+        <w:pStyle w:val="ListParagraph"/>
+        <w:numPr>
+          <w:ilvl w:val="0"/>
+          <w:numId w:val="12"/>
+        </w:numPr>
+      </w:pPr>
+      <w:r>
+        <w:t xml:space="preserve">X </w:t>
+      </w:r>
+      <w:r>
+        <w:t xml:space="preserve">Frisbee = you can </w:t>
+      </w:r>
+      <w:r>
+        <w:rPr>
+          <w:i/>
+        </w:rPr>
+        <w:t>throw</w:t>
+      </w:r>
+      <w:r>
+        <w:t xml:space="preserve"> your sombrero (and it will come back to you like a boomerang?)</w:t>
+      </w:r>
+    </w:p>
+    <w:p/>
+    <w:p>
+      <w:pPr>
+        <w:pStyle w:val="Heading2"/>
+      </w:pPr>
+      <w:r>
+        <w:t>General</w:t>
+      </w:r>
+    </w:p>
+    <w:p>
+      <w:pPr>
+        <w:pStyle w:val="ListParagraph"/>
+        <w:numPr>
+          <w:ilvl w:val="0"/>
+          <w:numId w:val="13"/>
+        </w:numPr>
+      </w:pPr>
+      <w:r>
+        <w:t xml:space="preserve">X </w:t>
+      </w:r>
+      <w:r>
+        <w:t>Earthquake = Your sombrero is slanted sideways</w:t>
+      </w:r>
+    </w:p>
+    <w:p>
+      <w:pPr>
+        <w:pStyle w:val="ListParagraph"/>
+        <w:numPr>
+          <w:ilvl w:val="0"/>
+          <w:numId w:val="13"/>
+        </w:numPr>
+      </w:pPr>
+      <w:r>
+        <w:t xml:space="preserve">X </w:t>
+      </w:r>
+      <w:r>
+        <w:t xml:space="preserve">Frying Pan = Your sombrero is mounted at your </w:t>
       </w:r>
       <w:r>
         <w:rPr>
           <w:i/>
           <w:iCs/>
         </w:rPr>
-        <w:t>logo</w:t>
-      </w:r>
-      <w:r>
-        <w:t xml:space="preserve"> and general marketing.</w:t>
-      </w:r>
-    </w:p>
-    <w:p>
-      <w:pPr>
-        <w:pStyle w:val="ListParagraph"/>
-        <w:numPr>
-          <w:ilvl w:val="0"/>
-          <w:numId w:val="25"/>
-        </w:numPr>
-      </w:pPr>
-      <w:r>
-        <w:rPr>
-          <w:b/>
-          <w:bCs/>
-        </w:rPr>
-        <w:t>21 Dec:</w:t>
-      </w:r>
-    </w:p>
-    <w:p>
-      <w:pPr>
-        <w:pStyle w:val="ListParagraph"/>
-        <w:numPr>
-          <w:ilvl w:val="1"/>
-          <w:numId w:val="25"/>
-        </w:numPr>
-      </w:pPr>
-      <w:r>
-        <w:t>Christmas City: create fully (map, buildings, central square, ways to get up and down)</w:t>
-      </w:r>
-    </w:p>
-    <w:p>
-      <w:pPr>
-        <w:pStyle w:val="ListParagraph"/>
-        <w:numPr>
-          <w:ilvl w:val="0"/>
-          <w:numId w:val="25"/>
-        </w:numPr>
-      </w:pPr>
-      <w:r>
-        <w:rPr>
-          <w:b/>
-          <w:bCs/>
-        </w:rPr>
-        <w:t>22 Dec:</w:t>
-      </w:r>
-    </w:p>
-    <w:p>
-      <w:pPr>
-        <w:pStyle w:val="ListParagraph"/>
-        <w:numPr>
-          <w:ilvl w:val="1"/>
-          <w:numId w:val="25"/>
-        </w:numPr>
-      </w:pPr>
-      <w:r>
-        <w:t>Cuddly Clouds: create fully</w:t>
-      </w:r>
-    </w:p>
-    <w:p>
-      <w:pPr>
-        <w:pStyle w:val="ListParagraph"/>
-        <w:numPr>
-          <w:ilvl w:val="0"/>
-          <w:numId w:val="25"/>
-        </w:numPr>
-      </w:pPr>
-      <w:r>
-        <w:rPr>
-          <w:b/>
-          <w:bCs/>
-        </w:rPr>
-        <w:t>23 Dec:</w:t>
-      </w:r>
-    </w:p>
-    <w:p>
-      <w:pPr>
-        <w:pStyle w:val="ListParagraph"/>
-        <w:numPr>
-          <w:ilvl w:val="1"/>
-          <w:numId w:val="25"/>
-        </w:numPr>
-      </w:pPr>
-      <w:r>
-        <w:t>North Pole/Easter Island</w:t>
-      </w:r>
-    </w:p>
-    <w:p>
-      <w:pPr>
-        <w:pStyle w:val="ListParagraph"/>
-        <w:numPr>
-          <w:ilvl w:val="0"/>
-          <w:numId w:val="25"/>
-        </w:numPr>
-      </w:pPr>
-      <w:r>
-        <w:rPr>
-          <w:b/>
-          <w:bCs/>
-        </w:rPr>
-        <w:t>24 Dec:</w:t>
-      </w:r>
-    </w:p>
-    <w:p>
-      <w:pPr>
-        <w:pStyle w:val="ListParagraph"/>
-        <w:numPr>
-          <w:ilvl w:val="1"/>
-          <w:numId w:val="25"/>
-        </w:numPr>
-      </w:pPr>
-      <w:r>
-        <w:t>Fix all tiny issues, make sure it all works great, get screenshots going and a final page.</w:t>
-      </w:r>
-    </w:p>
-    <w:p>
-      <w:pPr>
-        <w:pStyle w:val="ListParagraph"/>
-        <w:numPr>
-          <w:ilvl w:val="1"/>
-          <w:numId w:val="25"/>
-        </w:numPr>
-      </w:pPr>
-      <w:r>
-        <w:t>Publish it and submit to the jam.</w:t>
-      </w:r>
-    </w:p>
-    <w:p/>
-    <w:p>
-      <w:pPr>
-        <w:pStyle w:val="Heading2"/>
-      </w:pPr>
-      <w:r>
-        <w:t>Fixes</w:t>
-      </w:r>
-    </w:p>
-    <w:p>
-      <w:pPr>
-        <w:pStyle w:val="ListParagraph"/>
-        <w:numPr>
-          <w:ilvl w:val="0"/>
-          <w:numId w:val="21"/>
-        </w:numPr>
-      </w:pPr>
-      <w:r>
-        <w:t xml:space="preserve">Modify the egg UVs a bit so the </w:t>
+        <w:t>side</w:t>
+      </w:r>
+      <w:r>
+        <w:t xml:space="preserve"> (half height), instead of on your head</w:t>
+      </w:r>
+    </w:p>
+    <w:p>
+      <w:pPr>
+        <w:pStyle w:val="ListParagraph"/>
+        <w:numPr>
+          <w:ilvl w:val="0"/>
+          <w:numId w:val="13"/>
+        </w:numPr>
+      </w:pPr>
+      <w:r>
+        <w:t xml:space="preserve">X </w:t>
+      </w:r>
+      <w:r>
+        <w:t>Move faster/slower</w:t>
+      </w:r>
+    </w:p>
+    <w:p>
+      <w:pPr>
+        <w:pStyle w:val="ListParagraph"/>
+        <w:numPr>
+          <w:ilvl w:val="0"/>
+          <w:numId w:val="13"/>
+        </w:numPr>
+      </w:pPr>
+      <w:r>
+        <w:t xml:space="preserve">X </w:t>
+      </w:r>
+      <w:r>
+        <w:t>Move like you’re on ice</w:t>
+      </w:r>
+    </w:p>
+    <w:p>
+      <w:pPr>
+        <w:pStyle w:val="ListParagraph"/>
+        <w:numPr>
+          <w:ilvl w:val="0"/>
+          <w:numId w:val="13"/>
+        </w:numPr>
+      </w:pPr>
+      <w:r>
+        <w:t xml:space="preserve">X </w:t>
+      </w:r>
+      <w:r>
+        <w:t>Bounciness plus/min = eggs bounce more or less on your head</w:t>
+      </w:r>
+    </w:p>
+    <w:p>
+      <w:pPr>
+        <w:pStyle w:val="ListParagraph"/>
+        <w:numPr>
+          <w:ilvl w:val="0"/>
+          <w:numId w:val="13"/>
+        </w:numPr>
+      </w:pPr>
+      <w:r>
+        <w:t xml:space="preserve">X </w:t>
+      </w:r>
+      <w:r>
+        <w:t xml:space="preserve">One or two eggs that do </w:t>
       </w:r>
       <w:r>
         <w:rPr>
           <w:i/>
           <w:iCs/>
         </w:rPr>
-        <w:t>center pattern</w:t>
-      </w:r>
-      <w:r>
-        <w:t xml:space="preserve"> isn’t squashed and stretched this much?</w:t>
-      </w:r>
-    </w:p>
-    <w:p>
-      <w:pPr>
-        <w:pStyle w:val="ListParagraph"/>
-        <w:numPr>
-          <w:ilvl w:val="0"/>
-          <w:numId w:val="21"/>
-        </w:numPr>
-      </w:pPr>
-      <w:r>
-        <w:t xml:space="preserve">When a powerup is rotating on the map, it’s </w:t>
+        <w:t>nothing special</w:t>
+      </w:r>
+      <w:r>
+        <w:t>, just to keep it simple.</w:t>
+      </w:r>
+    </w:p>
+    <w:p>
+      <w:pPr>
+        <w:pStyle w:val="ListParagraph"/>
+        <w:numPr>
+          <w:ilvl w:val="0"/>
+          <w:numId w:val="13"/>
+        </w:numPr>
+      </w:pPr>
+      <w:r>
+        <w:t xml:space="preserve">X </w:t>
+      </w:r>
+      <w:r>
+        <w:t>An egg that is always worth 2 points</w:t>
+      </w:r>
+      <w:r>
+        <w:t>/0 points</w:t>
+      </w:r>
+    </w:p>
+    <w:p>
+      <w:pPr>
+        <w:pStyle w:val="ListParagraph"/>
+        <w:numPr>
+          <w:ilvl w:val="0"/>
+          <w:numId w:val="13"/>
+        </w:numPr>
+      </w:pPr>
+      <w:r>
+        <w:t xml:space="preserve">X </w:t>
+      </w:r>
+      <w:r>
+        <w:t xml:space="preserve">One that’s worth as many points as </w:t>
       </w:r>
       <w:r>
         <w:rPr>
           <w:i/>
           <w:iCs/>
         </w:rPr>
-        <w:t>really</w:t>
-      </w:r>
-      <w:r>
-        <w:t xml:space="preserve"> hard to see which one it actually is. How to solve? Also show icon on ground? Tilt its rotation to look right at the camera?</w:t>
-      </w:r>
-    </w:p>
-    <w:p>
-      <w:pPr>
-        <w:pStyle w:val="ListParagraph"/>
-        <w:numPr>
-          <w:ilvl w:val="0"/>
-          <w:numId w:val="21"/>
-        </w:numPr>
-      </w:pPr>
-      <w:r>
-        <w:rPr>
-          <w:i/>
-          <w:iCs/>
-        </w:rPr>
-        <w:t>Show</w:t>
-      </w:r>
-      <w:r>
-        <w:t xml:space="preserve"> the area of influence of those powerups (attract, repel, freeze)</w:t>
-      </w:r>
-    </w:p>
-    <w:p>
-      <w:pPr>
-        <w:pStyle w:val="ListParagraph"/>
-        <w:numPr>
-          <w:ilvl w:val="0"/>
-          <w:numId w:val="21"/>
-        </w:numPr>
-      </w:pPr>
-      <w:r>
-        <w:t>Ice Movement =&gt; slower rotation? More slipping?</w:t>
-      </w:r>
-    </w:p>
-    <w:p>
-      <w:pPr>
-        <w:pStyle w:val="ListParagraph"/>
-        <w:numPr>
-          <w:ilvl w:val="0"/>
-          <w:numId w:val="21"/>
-        </w:numPr>
-      </w:pPr>
-      <w:r>
-        <w:t xml:space="preserve">Bouncy =&gt; it doesn’t seem to work … </w:t>
-      </w:r>
-      <w:r>
-        <w:t xml:space="preserve">in fact it seems to do the opposite </w:t>
-      </w:r>
-      <w:r>
-        <w:t>but WHY?</w:t>
-      </w:r>
-    </w:p>
-    <w:p>
-      <w:pPr>
-        <w:pStyle w:val="ListParagraph"/>
-        <w:numPr>
-          <w:ilvl w:val="0"/>
-          <w:numId w:val="21"/>
-        </w:numPr>
-      </w:pPr>
-      <w:r>
-        <w:t>Create a simple player character (with a huge moustache).</w:t>
-      </w:r>
-    </w:p>
-    <w:p>
-      <w:pPr>
-        <w:pStyle w:val="ListParagraph"/>
-        <w:numPr>
-          <w:ilvl w:val="0"/>
-          <w:numId w:val="21"/>
-        </w:numPr>
-      </w:pPr>
-      <w:r>
-        <w:t xml:space="preserve">Try moving the second player with the </w:t>
-      </w:r>
-      <w:r>
-        <w:rPr>
-          <w:i/>
-          <w:iCs/>
-        </w:rPr>
-        <w:t>right joystick</w:t>
-      </w:r>
-      <w:r>
-        <w:t xml:space="preserve"> on controller. (Would require adding an extra entry to the input map with some made-up number that will never be reached in real-life.)</w:t>
-      </w:r>
-    </w:p>
-    <w:p>
-      <w:pPr>
-        <w:pStyle w:val="ListParagraph"/>
-        <w:numPr>
-          <w:ilvl w:val="0"/>
-          <w:numId w:val="21"/>
-        </w:numPr>
-      </w:pPr>
-      <w:r>
-        <w:rPr>
-          <w:b/>
-          <w:bCs/>
-        </w:rPr>
-        <w:t xml:space="preserve">Egg cannons: </w:t>
-      </w:r>
-      <w:r>
-        <w:t>create fancy animation (windup + big shot)</w:t>
-      </w:r>
-    </w:p>
-    <w:p>
-      <w:pPr>
-        <w:pStyle w:val="ListParagraph"/>
-        <w:numPr>
-          <w:ilvl w:val="1"/>
-          <w:numId w:val="21"/>
-        </w:numPr>
-      </w:pPr>
-      <w:r>
-        <w:lastRenderedPageBreak/>
-        <w:t xml:space="preserve">And the </w:t>
-      </w:r>
-      <w:r>
-        <w:t>eggs, somehow, stopped rotating with the shot vector?</w:t>
-      </w:r>
-    </w:p>
-    <w:p>
-      <w:pPr>
-        <w:pStyle w:val="ListParagraph"/>
-        <w:numPr>
-          <w:ilvl w:val="0"/>
-          <w:numId w:val="21"/>
-        </w:numPr>
-      </w:pPr>
-      <w:r>
-        <w:t>Some egg-shaped rocks or statues throughout?</w:t>
-      </w:r>
-    </w:p>
-    <w:p/>
-    <w:p>
-      <w:pPr>
-        <w:pStyle w:val="Heading2"/>
-      </w:pPr>
-      <w:r>
-        <w:t>Polish</w:t>
-      </w:r>
-    </w:p>
-    <w:p>
-      <w:pPr>
-        <w:pStyle w:val="ListParagraph"/>
-        <w:numPr>
-          <w:ilvl w:val="0"/>
-          <w:numId w:val="25"/>
-        </w:numPr>
-      </w:pPr>
-      <w:r>
-        <w:t>Forest: create more trees + polish + … grass?</w:t>
-      </w:r>
-    </w:p>
-    <w:p>
-      <w:pPr>
-        <w:pStyle w:val="ListParagraph"/>
-        <w:numPr>
-          <w:ilvl w:val="0"/>
-          <w:numId w:val="25"/>
-        </w:numPr>
-      </w:pPr>
-      <w:r>
-        <w:t>Need testing:</w:t>
-      </w:r>
-    </w:p>
-    <w:p>
-      <w:pPr>
-        <w:pStyle w:val="ListParagraph"/>
-        <w:numPr>
-          <w:ilvl w:val="1"/>
-          <w:numId w:val="25"/>
-        </w:numPr>
-      </w:pPr>
-      <w:r>
-        <w:t>The stuff that changes global properties (points, gravity, etc.)</w:t>
-      </w:r>
-    </w:p>
-    <w:p>
-      <w:pPr>
-        <w:pStyle w:val="ListParagraph"/>
-        <w:numPr>
-          <w:ilvl w:val="1"/>
-          <w:numId w:val="25"/>
-        </w:numPr>
-      </w:pPr>
-      <w:r>
-        <w:t>The bomb</w:t>
-      </w:r>
-      <w:r>
-        <w:t xml:space="preserve"> =&gt; also add explosion effect</w:t>
-      </w:r>
-    </w:p>
-    <w:p>
-      <w:pPr>
-        <w:pStyle w:val="ListParagraph"/>
-        <w:numPr>
-          <w:ilvl w:val="1"/>
-          <w:numId w:val="25"/>
-        </w:numPr>
-      </w:pPr>
-      <w:r>
-        <w:t>Levitate</w:t>
-      </w:r>
-    </w:p>
-    <w:p/>
-    <w:p>
-      <w:pPr>
-        <w:pStyle w:val="Heading2"/>
-      </w:pPr>
-      <w:r>
-        <w:t>Ideas</w:t>
-      </w:r>
-    </w:p>
-    <w:p>
-      <w:r>
-        <w:rPr>
-          <w:b/>
-          <w:bCs/>
-        </w:rPr>
-        <w:t>IDEA:</w:t>
-      </w:r>
-      <w:r>
-        <w:t xml:space="preserve"> Some baskets accept anything. Others only accept </w:t>
-      </w:r>
-      <w:r>
-        <w:t>specific eggs (show with icons on their side).</w:t>
-      </w:r>
-    </w:p>
-    <w:p>
-      <w:r>
-        <w:rPr>
-          <w:b/>
-          <w:bCs/>
-        </w:rPr>
-        <w:t>IDEA:</w:t>
-      </w:r>
-      <w:r>
-        <w:t xml:space="preserve"> Some powerup that makes eggs stick to you, so you’re literally carrying them. Or this might a “player role” =&gt; you can collect eggs and keep them safe. </w:t>
-      </w:r>
-    </w:p>
-    <w:p>
-      <w:pPr>
-        <w:pStyle w:val="ListParagraph"/>
-        <w:numPr>
-          <w:ilvl w:val="0"/>
-          <w:numId w:val="26"/>
-        </w:numPr>
-      </w:pPr>
-      <w:r>
-        <w:t>Someone else must come and bump them off you?</w:t>
-      </w:r>
-    </w:p>
-    <w:p>
-      <w:pPr>
-        <w:pStyle w:val="ListParagraph"/>
-        <w:numPr>
-          <w:ilvl w:val="0"/>
-          <w:numId w:val="26"/>
-        </w:numPr>
-      </w:pPr>
-      <w:r>
-        <w:t>Or your button is permanently used for shooting them away?</w:t>
-      </w:r>
-      <w:r>
-        <w:br w:type="page"/>
-      </w:r>
-    </w:p>
-    <w:p>
-      <w:pPr>
-        <w:pStyle w:val="Heading1"/>
-      </w:pPr>
-      <w:r>
-        <w:lastRenderedPageBreak/>
-        <w:t>Powerups</w:t>
-      </w:r>
-    </w:p>
-    <w:p>
-      <w:pPr>
-        <w:pStyle w:val="Heading2"/>
-      </w:pPr>
-      <w:r>
-        <w:t>Button-based</w:t>
-      </w:r>
-    </w:p>
-    <w:p>
-      <w:pPr>
-        <w:pStyle w:val="ListParagraph"/>
-        <w:numPr>
-          <w:ilvl w:val="0"/>
-          <w:numId w:val="12"/>
-        </w:numPr>
-      </w:pPr>
-      <w:r>
-        <w:t xml:space="preserve">X </w:t>
-      </w:r>
-      <w:r>
-        <w:t xml:space="preserve">Jump </w:t>
-      </w:r>
-    </w:p>
-    <w:p>
-      <w:pPr>
-        <w:pStyle w:val="ListParagraph"/>
-        <w:numPr>
-          <w:ilvl w:val="0"/>
-          <w:numId w:val="12"/>
-        </w:numPr>
-      </w:pPr>
-      <w:r>
-        <w:t xml:space="preserve">X </w:t>
-      </w:r>
-      <w:r>
-        <w:t>Dash = quick speed burst in a direction</w:t>
-      </w:r>
-    </w:p>
-    <w:p>
-      <w:pPr>
-        <w:pStyle w:val="ListParagraph"/>
-        <w:numPr>
-          <w:ilvl w:val="0"/>
-          <w:numId w:val="12"/>
-        </w:numPr>
-      </w:pPr>
-      <w:r>
-        <w:t xml:space="preserve">X </w:t>
-      </w:r>
-      <w:r>
-        <w:t>Magnet/Repel = attract/repel all eggs within a certain radius</w:t>
-      </w:r>
-    </w:p>
-    <w:p>
-      <w:pPr>
-        <w:pStyle w:val="ListParagraph"/>
-        <w:numPr>
-          <w:ilvl w:val="0"/>
-          <w:numId w:val="12"/>
-        </w:numPr>
-      </w:pPr>
-      <w:r>
-        <w:t xml:space="preserve">X Freeze </w:t>
-      </w:r>
-      <w:r>
-        <w:t xml:space="preserve">= </w:t>
-      </w:r>
-      <w:r>
-        <w:t>completely freeze</w:t>
-      </w:r>
-      <w:r>
-        <w:rPr>
-          <w:iCs/>
-        </w:rPr>
-        <w:t xml:space="preserve"> all eggs within a certain radius</w:t>
-      </w:r>
-    </w:p>
-    <w:p>
-      <w:pPr>
-        <w:pStyle w:val="ListParagraph"/>
-        <w:numPr>
-          <w:ilvl w:val="0"/>
-          <w:numId w:val="12"/>
-        </w:numPr>
-      </w:pPr>
-      <w:r>
-        <w:rPr>
-          <w:iCs/>
-        </w:rPr>
-        <w:t xml:space="preserve">X </w:t>
-      </w:r>
-      <w:r>
-        <w:rPr>
-          <w:iCs/>
-        </w:rPr>
-        <w:t xml:space="preserve">Levitate </w:t>
-      </w:r>
-      <w:r>
-        <w:rPr>
-          <w:iCs/>
-        </w:rPr>
-        <w:t>= you and everyone nearby levitates</w:t>
-      </w:r>
-      <w:r>
-        <w:rPr>
-          <w:iCs/>
-        </w:rPr>
-        <w:t xml:space="preserve"> </w:t>
-      </w:r>
-      <w:proofErr w:type="gramStart"/>
-      <w:r>
-        <w:rPr>
-          <w:iCs/>
-        </w:rPr>
-        <w:t>( =</w:t>
-      </w:r>
-      <w:proofErr w:type="gramEnd"/>
-      <w:r>
-        <w:rPr>
-          <w:iCs/>
-        </w:rPr>
-        <w:t xml:space="preserve"> reverse gravity)</w:t>
-      </w:r>
-    </w:p>
-    <w:p>
-      <w:pPr>
-        <w:pStyle w:val="ListParagraph"/>
-        <w:numPr>
-          <w:ilvl w:val="0"/>
-          <w:numId w:val="12"/>
-        </w:numPr>
-      </w:pPr>
-      <w:r>
-        <w:t xml:space="preserve">X </w:t>
-      </w:r>
-      <w:r>
-        <w:t xml:space="preserve">Frisbee = you can </w:t>
-      </w:r>
-      <w:r>
-        <w:rPr>
-          <w:i/>
-        </w:rPr>
-        <w:t>throw</w:t>
-      </w:r>
-      <w:r>
-        <w:t xml:space="preserve"> your sombrero (and it will come back to you like a boomerang?)</w:t>
-      </w:r>
-    </w:p>
-    <w:p/>
-    <w:p>
-      <w:pPr>
-        <w:pStyle w:val="Heading2"/>
-      </w:pPr>
-      <w:r>
-        <w:t>General</w:t>
+        <w:t>the number of players it has touched</w:t>
+      </w:r>
+      <w:r>
+        <w:t xml:space="preserve"> =&gt; needs functionality</w:t>
       </w:r>
     </w:p>
     <w:p>
@@ -1445,163 +1971,7 @@
         </w:numPr>
       </w:pPr>
       <w:r>
-        <w:t xml:space="preserve">X </w:t>
-      </w:r>
-      <w:r>
-        <w:t>Earthquake = Your sombrero is slanted sideways</w:t>
-      </w:r>
-    </w:p>
-    <w:p>
-      <w:pPr>
-        <w:pStyle w:val="ListParagraph"/>
-        <w:numPr>
-          <w:ilvl w:val="0"/>
-          <w:numId w:val="13"/>
-        </w:numPr>
-      </w:pPr>
-      <w:r>
-        <w:t xml:space="preserve">X </w:t>
-      </w:r>
-      <w:r>
-        <w:t xml:space="preserve">Frying Pan = Your sombrero is mounted at your </w:t>
-      </w:r>
-      <w:r>
-        <w:rPr>
-          <w:i/>
-          <w:iCs/>
-        </w:rPr>
-        <w:t>side</w:t>
-      </w:r>
-      <w:r>
-        <w:t xml:space="preserve"> (half height), instead of on your head</w:t>
-      </w:r>
-    </w:p>
-    <w:p>
-      <w:pPr>
-        <w:pStyle w:val="ListParagraph"/>
-        <w:numPr>
-          <w:ilvl w:val="0"/>
-          <w:numId w:val="13"/>
-        </w:numPr>
-      </w:pPr>
-      <w:r>
-        <w:t xml:space="preserve">X </w:t>
-      </w:r>
-      <w:r>
-        <w:t>Move faster/slower</w:t>
-      </w:r>
-    </w:p>
-    <w:p>
-      <w:pPr>
-        <w:pStyle w:val="ListParagraph"/>
-        <w:numPr>
-          <w:ilvl w:val="0"/>
-          <w:numId w:val="13"/>
-        </w:numPr>
-      </w:pPr>
-      <w:r>
-        <w:t xml:space="preserve">X </w:t>
-      </w:r>
-      <w:r>
-        <w:t>Move like you’re on ice</w:t>
-      </w:r>
-    </w:p>
-    <w:p>
-      <w:pPr>
-        <w:pStyle w:val="ListParagraph"/>
-        <w:numPr>
-          <w:ilvl w:val="0"/>
-          <w:numId w:val="13"/>
-        </w:numPr>
-      </w:pPr>
-      <w:r>
-        <w:t xml:space="preserve">X </w:t>
-      </w:r>
-      <w:r>
-        <w:t>Bounciness plus/min = eggs bounce more or less on your head</w:t>
-      </w:r>
-    </w:p>
-    <w:p>
-      <w:pPr>
-        <w:pStyle w:val="ListParagraph"/>
-        <w:numPr>
-          <w:ilvl w:val="0"/>
-          <w:numId w:val="13"/>
-        </w:numPr>
-      </w:pPr>
-      <w:r>
-        <w:t xml:space="preserve">X </w:t>
-      </w:r>
-      <w:r>
-        <w:t xml:space="preserve">One or two eggs that do </w:t>
-      </w:r>
-      <w:r>
-        <w:rPr>
-          <w:i/>
-          <w:iCs/>
-        </w:rPr>
-        <w:t>nothing special</w:t>
-      </w:r>
-      <w:r>
-        <w:t>, just to keep it simple.</w:t>
-      </w:r>
-    </w:p>
-    <w:p>
-      <w:pPr>
-        <w:pStyle w:val="ListParagraph"/>
-        <w:numPr>
-          <w:ilvl w:val="0"/>
-          <w:numId w:val="13"/>
-        </w:numPr>
-      </w:pPr>
-      <w:r>
-        <w:t xml:space="preserve">X </w:t>
-      </w:r>
-      <w:r>
-        <w:t>An egg that is always worth 2 points</w:t>
-      </w:r>
-      <w:r>
-        <w:t>/0 points</w:t>
-      </w:r>
-    </w:p>
-    <w:p>
-      <w:pPr>
-        <w:pStyle w:val="ListParagraph"/>
-        <w:numPr>
-          <w:ilvl w:val="0"/>
-          <w:numId w:val="13"/>
-        </w:numPr>
-      </w:pPr>
-      <w:r>
-        <w:t xml:space="preserve">X </w:t>
-      </w:r>
-      <w:r>
-        <w:t xml:space="preserve">One that’s worth as many points as </w:t>
-      </w:r>
-      <w:r>
-        <w:rPr>
-          <w:i/>
-          <w:iCs/>
-        </w:rPr>
-        <w:t>the number of players it has touched</w:t>
-      </w:r>
-      <w:r>
-        <w:t xml:space="preserve"> =&gt; needs functionality</w:t>
-      </w:r>
-    </w:p>
-    <w:p>
-      <w:pPr>
-        <w:pStyle w:val="ListParagraph"/>
-        <w:numPr>
-          <w:ilvl w:val="0"/>
-          <w:numId w:val="13"/>
-        </w:numPr>
-      </w:pPr>
-      <w:r>
-        <w:t xml:space="preserve">X </w:t>
-      </w:r>
-      <w:r>
-        <w:t>One that explodes when it breaks, blowing away all eggs and players nearby?</w:t>
+        <w:t>X One that explodes when it breaks, blowing away all eggs and players nearby?</w:t>
       </w:r>
     </w:p>
     <w:p/>
@@ -4088,6 +4458,119 @@
     </w:lvl>
   </w:abstractNum>
   <w:abstractNum w:abstractNumId="15" w15:restartNumberingAfterBreak="0">
+    <w:nsid w:val="44FD71FA"/>
+    <w:multiLevelType w:val="hybridMultilevel"/>
+    <w:tmpl w:val="CD92E66A"/>
+    <w:lvl w:ilvl="0" w:tplc="04090001">
+      <w:start w:val="1"/>
+      <w:numFmt w:val="bullet"/>
+      <w:lvlText w:val=""/>
+      <w:lvlJc w:val="left"/>
+      <w:pPr>
+        <w:ind w:left="720" w:hanging="360"/>
+      </w:pPr>
+      <w:rPr>
+        <w:rFonts w:ascii="Symbol" w:hAnsi="Symbol" w:hint="default"/>
+      </w:rPr>
+    </w:lvl>
+    <w:lvl w:ilvl="1" w:tplc="04090003">
+      <w:start w:val="1"/>
+      <w:numFmt w:val="bullet"/>
+      <w:lvlText w:val="o"/>
+      <w:lvlJc w:val="left"/>
+      <w:pPr>
+        <w:ind w:left="1440" w:hanging="360"/>
+      </w:pPr>
+      <w:rPr>
+        <w:rFonts w:ascii="Courier New" w:hAnsi="Courier New" w:cs="Courier New" w:hint="default"/>
+      </w:rPr>
+    </w:lvl>
+    <w:lvl w:ilvl="2" w:tplc="04090005" w:tentative="1">
+      <w:start w:val="1"/>
+      <w:numFmt w:val="bullet"/>
+      <w:lvlText w:val=""/>
+      <w:lvlJc w:val="left"/>
+      <w:pPr>
+        <w:ind w:left="2160" w:hanging="360"/>
+      </w:pPr>
+      <w:rPr>
+        <w:rFonts w:ascii="Wingdings" w:hAnsi="Wingdings" w:hint="default"/>
+      </w:rPr>
+    </w:lvl>
+    <w:lvl w:ilvl="3" w:tplc="04090001" w:tentative="1">
+      <w:start w:val="1"/>
+      <w:numFmt w:val="bullet"/>
+      <w:lvlText w:val=""/>
+      <w:lvlJc w:val="left"/>
+      <w:pPr>
+        <w:ind w:left="2880" w:hanging="360"/>
+      </w:pPr>
+      <w:rPr>
+        <w:rFonts w:ascii="Symbol" w:hAnsi="Symbol" w:hint="default"/>
+      </w:rPr>
+    </w:lvl>
+    <w:lvl w:ilvl="4" w:tplc="04090003" w:tentative="1">
+      <w:start w:val="1"/>
+      <w:numFmt w:val="bullet"/>
+      <w:lvlText w:val="o"/>
+      <w:lvlJc w:val="left"/>
+      <w:pPr>
+        <w:ind w:left="3600" w:hanging="360"/>
+      </w:pPr>
+      <w:rPr>
+        <w:rFonts w:ascii="Courier New" w:hAnsi="Courier New" w:cs="Courier New" w:hint="default"/>
+      </w:rPr>
+    </w:lvl>
+    <w:lvl w:ilvl="5" w:tplc="04090005" w:tentative="1">
+      <w:start w:val="1"/>
+      <w:numFmt w:val="bullet"/>
+      <w:lvlText w:val=""/>
+      <w:lvlJc w:val="left"/>
+      <w:pPr>
+        <w:ind w:left="4320" w:hanging="360"/>
+      </w:pPr>
+      <w:rPr>
+        <w:rFonts w:ascii="Wingdings" w:hAnsi="Wingdings" w:hint="default"/>
+      </w:rPr>
+    </w:lvl>
+    <w:lvl w:ilvl="6" w:tplc="04090001" w:tentative="1">
+      <w:start w:val="1"/>
+      <w:numFmt w:val="bullet"/>
+      <w:lvlText w:val=""/>
+      <w:lvlJc w:val="left"/>
+      <w:pPr>
+        <w:ind w:left="5040" w:hanging="360"/>
+      </w:pPr>
+      <w:rPr>
+        <w:rFonts w:ascii="Symbol" w:hAnsi="Symbol" w:hint="default"/>
+      </w:rPr>
+    </w:lvl>
+    <w:lvl w:ilvl="7" w:tplc="04090003" w:tentative="1">
+      <w:start w:val="1"/>
+      <w:numFmt w:val="bullet"/>
+      <w:lvlText w:val="o"/>
+      <w:lvlJc w:val="left"/>
+      <w:pPr>
+        <w:ind w:left="5760" w:hanging="360"/>
+      </w:pPr>
+      <w:rPr>
+        <w:rFonts w:ascii="Courier New" w:hAnsi="Courier New" w:cs="Courier New" w:hint="default"/>
+      </w:rPr>
+    </w:lvl>
+    <w:lvl w:ilvl="8" w:tplc="04090005" w:tentative="1">
+      <w:start w:val="1"/>
+      <w:numFmt w:val="bullet"/>
+      <w:lvlText w:val=""/>
+      <w:lvlJc w:val="left"/>
+      <w:pPr>
+        <w:ind w:left="6480" w:hanging="360"/>
+      </w:pPr>
+      <w:rPr>
+        <w:rFonts w:ascii="Wingdings" w:hAnsi="Wingdings" w:hint="default"/>
+      </w:rPr>
+    </w:lvl>
+  </w:abstractNum>
+  <w:abstractNum w:abstractNumId="16" w15:restartNumberingAfterBreak="0">
     <w:nsid w:val="455F1872"/>
     <w:multiLevelType w:val="hybridMultilevel"/>
     <w:tmpl w:val="10F04DA2"/>
@@ -4200,7 +4683,7 @@
       </w:rPr>
     </w:lvl>
   </w:abstractNum>
-  <w:abstractNum w:abstractNumId="16" w15:restartNumberingAfterBreak="0">
+  <w:abstractNum w:abstractNumId="17" w15:restartNumberingAfterBreak="0">
     <w:nsid w:val="4EC64EB8"/>
     <w:multiLevelType w:val="hybridMultilevel"/>
     <w:tmpl w:val="98DA87E2"/>
@@ -4313,7 +4796,7 @@
       </w:rPr>
     </w:lvl>
   </w:abstractNum>
-  <w:abstractNum w:abstractNumId="17" w15:restartNumberingAfterBreak="0">
+  <w:abstractNum w:abstractNumId="18" w15:restartNumberingAfterBreak="0">
     <w:nsid w:val="566E72B9"/>
     <w:multiLevelType w:val="hybridMultilevel"/>
     <w:tmpl w:val="C29A366A"/>
@@ -4426,7 +4909,7 @@
       </w:rPr>
     </w:lvl>
   </w:abstractNum>
-  <w:abstractNum w:abstractNumId="18" w15:restartNumberingAfterBreak="0">
+  <w:abstractNum w:abstractNumId="19" w15:restartNumberingAfterBreak="0">
     <w:nsid w:val="56F7190B"/>
     <w:multiLevelType w:val="hybridMultilevel"/>
     <w:tmpl w:val="EA78B2A6"/>
@@ -4539,7 +5022,7 @@
       </w:rPr>
     </w:lvl>
   </w:abstractNum>
-  <w:abstractNum w:abstractNumId="19" w15:restartNumberingAfterBreak="0">
+  <w:abstractNum w:abstractNumId="20" w15:restartNumberingAfterBreak="0">
     <w:nsid w:val="5E3023F5"/>
     <w:multiLevelType w:val="hybridMultilevel"/>
     <w:tmpl w:val="4BBA7FC8"/>
@@ -4652,7 +5135,120 @@
       </w:rPr>
     </w:lvl>
   </w:abstractNum>
-  <w:abstractNum w:abstractNumId="20" w15:restartNumberingAfterBreak="0">
+  <w:abstractNum w:abstractNumId="21" w15:restartNumberingAfterBreak="0">
+    <w:nsid w:val="610706CD"/>
+    <w:multiLevelType w:val="hybridMultilevel"/>
+    <w:tmpl w:val="2A38F4A8"/>
+    <w:lvl w:ilvl="0" w:tplc="04090001">
+      <w:start w:val="1"/>
+      <w:numFmt w:val="bullet"/>
+      <w:lvlText w:val=""/>
+      <w:lvlJc w:val="left"/>
+      <w:pPr>
+        <w:ind w:left="720" w:hanging="360"/>
+      </w:pPr>
+      <w:rPr>
+        <w:rFonts w:ascii="Symbol" w:hAnsi="Symbol" w:hint="default"/>
+      </w:rPr>
+    </w:lvl>
+    <w:lvl w:ilvl="1" w:tplc="04090003">
+      <w:start w:val="1"/>
+      <w:numFmt w:val="bullet"/>
+      <w:lvlText w:val="o"/>
+      <w:lvlJc w:val="left"/>
+      <w:pPr>
+        <w:ind w:left="1440" w:hanging="360"/>
+      </w:pPr>
+      <w:rPr>
+        <w:rFonts w:ascii="Courier New" w:hAnsi="Courier New" w:cs="Courier New" w:hint="default"/>
+      </w:rPr>
+    </w:lvl>
+    <w:lvl w:ilvl="2" w:tplc="04090005" w:tentative="1">
+      <w:start w:val="1"/>
+      <w:numFmt w:val="bullet"/>
+      <w:lvlText w:val=""/>
+      <w:lvlJc w:val="left"/>
+      <w:pPr>
+        <w:ind w:left="2160" w:hanging="360"/>
+      </w:pPr>
+      <w:rPr>
+        <w:rFonts w:ascii="Wingdings" w:hAnsi="Wingdings" w:hint="default"/>
+      </w:rPr>
+    </w:lvl>
+    <w:lvl w:ilvl="3" w:tplc="04090001" w:tentative="1">
+      <w:start w:val="1"/>
+      <w:numFmt w:val="bullet"/>
+      <w:lvlText w:val=""/>
+      <w:lvlJc w:val="left"/>
+      <w:pPr>
+        <w:ind w:left="2880" w:hanging="360"/>
+      </w:pPr>
+      <w:rPr>
+        <w:rFonts w:ascii="Symbol" w:hAnsi="Symbol" w:hint="default"/>
+      </w:rPr>
+    </w:lvl>
+    <w:lvl w:ilvl="4" w:tplc="04090003" w:tentative="1">
+      <w:start w:val="1"/>
+      <w:numFmt w:val="bullet"/>
+      <w:lvlText w:val="o"/>
+      <w:lvlJc w:val="left"/>
+      <w:pPr>
+        <w:ind w:left="3600" w:hanging="360"/>
+      </w:pPr>
+      <w:rPr>
+        <w:rFonts w:ascii="Courier New" w:hAnsi="Courier New" w:cs="Courier New" w:hint="default"/>
+      </w:rPr>
+    </w:lvl>
+    <w:lvl w:ilvl="5" w:tplc="04090005" w:tentative="1">
+      <w:start w:val="1"/>
+      <w:numFmt w:val="bullet"/>
+      <w:lvlText w:val=""/>
+      <w:lvlJc w:val="left"/>
+      <w:pPr>
+        <w:ind w:left="4320" w:hanging="360"/>
+      </w:pPr>
+      <w:rPr>
+        <w:rFonts w:ascii="Wingdings" w:hAnsi="Wingdings" w:hint="default"/>
+      </w:rPr>
+    </w:lvl>
+    <w:lvl w:ilvl="6" w:tplc="04090001" w:tentative="1">
+      <w:start w:val="1"/>
+      <w:numFmt w:val="bullet"/>
+      <w:lvlText w:val=""/>
+      <w:lvlJc w:val="left"/>
+      <w:pPr>
+        <w:ind w:left="5040" w:hanging="360"/>
+      </w:pPr>
+      <w:rPr>
+        <w:rFonts w:ascii="Symbol" w:hAnsi="Symbol" w:hint="default"/>
+      </w:rPr>
+    </w:lvl>
+    <w:lvl w:ilvl="7" w:tplc="04090003" w:tentative="1">
+      <w:start w:val="1"/>
+      <w:numFmt w:val="bullet"/>
+      <w:lvlText w:val="o"/>
+      <w:lvlJc w:val="left"/>
+      <w:pPr>
+        <w:ind w:left="5760" w:hanging="360"/>
+      </w:pPr>
+      <w:rPr>
+        <w:rFonts w:ascii="Courier New" w:hAnsi="Courier New" w:cs="Courier New" w:hint="default"/>
+      </w:rPr>
+    </w:lvl>
+    <w:lvl w:ilvl="8" w:tplc="04090005" w:tentative="1">
+      <w:start w:val="1"/>
+      <w:numFmt w:val="bullet"/>
+      <w:lvlText w:val=""/>
+      <w:lvlJc w:val="left"/>
+      <w:pPr>
+        <w:ind w:left="6480" w:hanging="360"/>
+      </w:pPr>
+      <w:rPr>
+        <w:rFonts w:ascii="Wingdings" w:hAnsi="Wingdings" w:hint="default"/>
+      </w:rPr>
+    </w:lvl>
+  </w:abstractNum>
+  <w:abstractNum w:abstractNumId="22" w15:restartNumberingAfterBreak="0">
     <w:nsid w:val="67DA6B41"/>
     <w:multiLevelType w:val="hybridMultilevel"/>
     <w:tmpl w:val="E9786372"/>
@@ -4765,7 +5361,7 @@
       </w:rPr>
     </w:lvl>
   </w:abstractNum>
-  <w:abstractNum w:abstractNumId="21" w15:restartNumberingAfterBreak="0">
+  <w:abstractNum w:abstractNumId="23" w15:restartNumberingAfterBreak="0">
     <w:nsid w:val="6F850788"/>
     <w:multiLevelType w:val="hybridMultilevel"/>
     <w:tmpl w:val="23EC98E6"/>
@@ -4878,7 +5474,7 @@
       </w:rPr>
     </w:lvl>
   </w:abstractNum>
-  <w:abstractNum w:abstractNumId="22" w15:restartNumberingAfterBreak="0">
+  <w:abstractNum w:abstractNumId="24" w15:restartNumberingAfterBreak="0">
     <w:nsid w:val="70DC0534"/>
     <w:multiLevelType w:val="hybridMultilevel"/>
     <w:tmpl w:val="B9B4D9FC"/>
@@ -4991,7 +5587,7 @@
       </w:rPr>
     </w:lvl>
   </w:abstractNum>
-  <w:abstractNum w:abstractNumId="23" w15:restartNumberingAfterBreak="0">
+  <w:abstractNum w:abstractNumId="25" w15:restartNumberingAfterBreak="0">
     <w:nsid w:val="73E14885"/>
     <w:multiLevelType w:val="hybridMultilevel"/>
     <w:tmpl w:val="D8F4A7F8"/>
@@ -5104,7 +5700,120 @@
       </w:rPr>
     </w:lvl>
   </w:abstractNum>
-  <w:abstractNum w:abstractNumId="24" w15:restartNumberingAfterBreak="0">
+  <w:abstractNum w:abstractNumId="26" w15:restartNumberingAfterBreak="0">
+    <w:nsid w:val="77985D73"/>
+    <w:multiLevelType w:val="hybridMultilevel"/>
+    <w:tmpl w:val="798A3F84"/>
+    <w:lvl w:ilvl="0" w:tplc="04090001">
+      <w:start w:val="1"/>
+      <w:numFmt w:val="bullet"/>
+      <w:lvlText w:val=""/>
+      <w:lvlJc w:val="left"/>
+      <w:pPr>
+        <w:ind w:left="720" w:hanging="360"/>
+      </w:pPr>
+      <w:rPr>
+        <w:rFonts w:ascii="Symbol" w:hAnsi="Symbol" w:hint="default"/>
+      </w:rPr>
+    </w:lvl>
+    <w:lvl w:ilvl="1" w:tplc="04090003" w:tentative="1">
+      <w:start w:val="1"/>
+      <w:numFmt w:val="bullet"/>
+      <w:lvlText w:val="o"/>
+      <w:lvlJc w:val="left"/>
+      <w:pPr>
+        <w:ind w:left="1440" w:hanging="360"/>
+      </w:pPr>
+      <w:rPr>
+        <w:rFonts w:ascii="Courier New" w:hAnsi="Courier New" w:cs="Courier New" w:hint="default"/>
+      </w:rPr>
+    </w:lvl>
+    <w:lvl w:ilvl="2" w:tplc="04090005" w:tentative="1">
+      <w:start w:val="1"/>
+      <w:numFmt w:val="bullet"/>
+      <w:lvlText w:val=""/>
+      <w:lvlJc w:val="left"/>
+      <w:pPr>
+        <w:ind w:left="2160" w:hanging="360"/>
+      </w:pPr>
+      <w:rPr>
+        <w:rFonts w:ascii="Wingdings" w:hAnsi="Wingdings" w:hint="default"/>
+      </w:rPr>
+    </w:lvl>
+    <w:lvl w:ilvl="3" w:tplc="04090001" w:tentative="1">
+      <w:start w:val="1"/>
+      <w:numFmt w:val="bullet"/>
+      <w:lvlText w:val=""/>
+      <w:lvlJc w:val="left"/>
+      <w:pPr>
+        <w:ind w:left="2880" w:hanging="360"/>
+      </w:pPr>
+      <w:rPr>
+        <w:rFonts w:ascii="Symbol" w:hAnsi="Symbol" w:hint="default"/>
+      </w:rPr>
+    </w:lvl>
+    <w:lvl w:ilvl="4" w:tplc="04090003" w:tentative="1">
+      <w:start w:val="1"/>
+      <w:numFmt w:val="bullet"/>
+      <w:lvlText w:val="o"/>
+      <w:lvlJc w:val="left"/>
+      <w:pPr>
+        <w:ind w:left="3600" w:hanging="360"/>
+      </w:pPr>
+      <w:rPr>
+        <w:rFonts w:ascii="Courier New" w:hAnsi="Courier New" w:cs="Courier New" w:hint="default"/>
+      </w:rPr>
+    </w:lvl>
+    <w:lvl w:ilvl="5" w:tplc="04090005" w:tentative="1">
+      <w:start w:val="1"/>
+      <w:numFmt w:val="bullet"/>
+      <w:lvlText w:val=""/>
+      <w:lvlJc w:val="left"/>
+      <w:pPr>
+        <w:ind w:left="4320" w:hanging="360"/>
+      </w:pPr>
+      <w:rPr>
+        <w:rFonts w:ascii="Wingdings" w:hAnsi="Wingdings" w:hint="default"/>
+      </w:rPr>
+    </w:lvl>
+    <w:lvl w:ilvl="6" w:tplc="04090001" w:tentative="1">
+      <w:start w:val="1"/>
+      <w:numFmt w:val="bullet"/>
+      <w:lvlText w:val=""/>
+      <w:lvlJc w:val="left"/>
+      <w:pPr>
+        <w:ind w:left="5040" w:hanging="360"/>
+      </w:pPr>
+      <w:rPr>
+        <w:rFonts w:ascii="Symbol" w:hAnsi="Symbol" w:hint="default"/>
+      </w:rPr>
+    </w:lvl>
+    <w:lvl w:ilvl="7" w:tplc="04090003" w:tentative="1">
+      <w:start w:val="1"/>
+      <w:numFmt w:val="bullet"/>
+      <w:lvlText w:val="o"/>
+      <w:lvlJc w:val="left"/>
+      <w:pPr>
+        <w:ind w:left="5760" w:hanging="360"/>
+      </w:pPr>
+      <w:rPr>
+        <w:rFonts w:ascii="Courier New" w:hAnsi="Courier New" w:cs="Courier New" w:hint="default"/>
+      </w:rPr>
+    </w:lvl>
+    <w:lvl w:ilvl="8" w:tplc="04090005" w:tentative="1">
+      <w:start w:val="1"/>
+      <w:numFmt w:val="bullet"/>
+      <w:lvlText w:val=""/>
+      <w:lvlJc w:val="left"/>
+      <w:pPr>
+        <w:ind w:left="6480" w:hanging="360"/>
+      </w:pPr>
+      <w:rPr>
+        <w:rFonts w:ascii="Wingdings" w:hAnsi="Wingdings" w:hint="default"/>
+      </w:rPr>
+    </w:lvl>
+  </w:abstractNum>
+  <w:abstractNum w:abstractNumId="27" w15:restartNumberingAfterBreak="0">
     <w:nsid w:val="79CB2541"/>
     <w:multiLevelType w:val="hybridMultilevel"/>
     <w:tmpl w:val="ECB813F0"/>
@@ -5217,7 +5926,7 @@
       </w:rPr>
     </w:lvl>
   </w:abstractNum>
-  <w:abstractNum w:abstractNumId="25" w15:restartNumberingAfterBreak="0">
+  <w:abstractNum w:abstractNumId="28" w15:restartNumberingAfterBreak="0">
     <w:nsid w:val="7C843785"/>
     <w:multiLevelType w:val="hybridMultilevel"/>
     <w:tmpl w:val="644E6E4E"/>
@@ -5330,7 +6039,7 @@
       </w:rPr>
     </w:lvl>
   </w:abstractNum>
-  <w:abstractNum w:abstractNumId="26" w15:restartNumberingAfterBreak="0">
+  <w:abstractNum w:abstractNumId="29" w15:restartNumberingAfterBreak="0">
     <w:nsid w:val="7FED0043"/>
     <w:multiLevelType w:val="hybridMultilevel"/>
     <w:tmpl w:val="5ADE626E"/>
@@ -5444,19 +6153,19 @@
     </w:lvl>
   </w:abstractNum>
   <w:num w:numId="1">
-    <w:abstractNumId w:val="19"/>
+    <w:abstractNumId w:val="20"/>
   </w:num>
   <w:num w:numId="2">
     <w:abstractNumId w:val="9"/>
   </w:num>
   <w:num w:numId="3">
-    <w:abstractNumId w:val="26"/>
+    <w:abstractNumId w:val="29"/>
   </w:num>
   <w:num w:numId="4">
     <w:abstractNumId w:val="3"/>
   </w:num>
   <w:num w:numId="5">
-    <w:abstractNumId w:val="25"/>
+    <w:abstractNumId w:val="28"/>
   </w:num>
   <w:num w:numId="6">
     <w:abstractNumId w:val="7"/>
@@ -5465,13 +6174,13 @@
     <w:abstractNumId w:val="2"/>
   </w:num>
   <w:num w:numId="8">
-    <w:abstractNumId w:val="21"/>
+    <w:abstractNumId w:val="23"/>
   </w:num>
   <w:num w:numId="9">
     <w:abstractNumId w:val="11"/>
   </w:num>
   <w:num w:numId="10">
-    <w:abstractNumId w:val="24"/>
+    <w:abstractNumId w:val="27"/>
   </w:num>
   <w:num w:numId="11">
     <w:abstractNumId w:val="8"/>
@@ -5483,7 +6192,7 @@
     <w:abstractNumId w:val="14"/>
   </w:num>
   <w:num w:numId="14">
-    <w:abstractNumId w:val="17"/>
+    <w:abstractNumId w:val="18"/>
   </w:num>
   <w:num w:numId="15">
     <w:abstractNumId w:val="5"/>
@@ -5492,10 +6201,10 @@
     <w:abstractNumId w:val="0"/>
   </w:num>
   <w:num w:numId="17">
-    <w:abstractNumId w:val="18"/>
+    <w:abstractNumId w:val="19"/>
   </w:num>
   <w:num w:numId="18">
-    <w:abstractNumId w:val="22"/>
+    <w:abstractNumId w:val="24"/>
   </w:num>
   <w:num w:numId="19">
     <w:abstractNumId w:val="13"/>
@@ -5507,22 +6216,31 @@
     <w:abstractNumId w:val="12"/>
   </w:num>
   <w:num w:numId="22">
-    <w:abstractNumId w:val="15"/>
+    <w:abstractNumId w:val="16"/>
   </w:num>
   <w:num w:numId="23">
-    <w:abstractNumId w:val="16"/>
+    <w:abstractNumId w:val="17"/>
   </w:num>
   <w:num w:numId="24">
-    <w:abstractNumId w:val="20"/>
+    <w:abstractNumId w:val="22"/>
   </w:num>
   <w:num w:numId="25">
     <w:abstractNumId w:val="1"/>
   </w:num>
   <w:num w:numId="26">
-    <w:abstractNumId w:val="23"/>
+    <w:abstractNumId w:val="25"/>
   </w:num>
   <w:num w:numId="27">
     <w:abstractNumId w:val="6"/>
+  </w:num>
+  <w:num w:numId="28">
+    <w:abstractNumId w:val="26"/>
+  </w:num>
+  <w:num w:numId="29">
+    <w:abstractNumId w:val="15"/>
+  </w:num>
+  <w:num w:numId="30">
+    <w:abstractNumId w:val="21"/>
   </w:num>
 </w:numbering>
 </file>

</xml_diff>

<commit_message>
Feedback, sound effects, start with logo/marketing, some (accidental) important fixes
</commit_message>
<xml_diff>
--- a/non_game/[Idea] In Eggcelent Condition.docx
+++ b/non_game/[Idea] In Eggcelent Condition.docx
@@ -7,15 +7,7 @@
         <w:pStyle w:val="Heading1"/>
       </w:pPr>
       <w:r>
-        <w:t xml:space="preserve">[Idea] In </w:t>
-      </w:r>
-      <w:proofErr w:type="spellStart"/>
-      <w:r>
-        <w:t>Eggcelent</w:t>
-      </w:r>
-      <w:proofErr w:type="spellEnd"/>
-      <w:r>
-        <w:t xml:space="preserve"> Condition</w:t>
+        <w:t>[Idea] In Eggcelent Condition</w:t>
       </w:r>
     </w:p>
     <w:p/>
@@ -25,337 +17,321 @@
           <w:b/>
           <w:bCs/>
         </w:rPr>
-        <w:t xml:space="preserve">BETTER TITLE =&gt; Ho </w:t>
-      </w:r>
-      <w:proofErr w:type="spellStart"/>
+        <w:t>BETTER TITLE =&gt; Ho Ho Sombrero?</w:t>
+      </w:r>
       <w:r>
         <w:rPr>
           <w:b/>
           <w:bCs/>
         </w:rPr>
-        <w:t>Ho</w:t>
-      </w:r>
-      <w:proofErr w:type="spellEnd"/>
+        <w:t xml:space="preserve"> =&gt; </w:t>
+      </w:r>
+      <w:r>
+        <w:t xml:space="preserve">Combines </w:t>
+      </w:r>
+      <w:r>
+        <w:rPr>
+          <w:i/>
+          <w:iCs/>
+        </w:rPr>
+        <w:t>Christmas</w:t>
+      </w:r>
+      <w:r>
+        <w:t xml:space="preserve"> and </w:t>
+      </w:r>
+      <w:r>
+        <w:rPr>
+          <w:i/>
+          <w:iCs/>
+        </w:rPr>
+        <w:t>Sombreros</w:t>
+      </w:r>
+    </w:p>
+    <w:p>
+      <w:r>
+        <w:t>Key elements:</w:t>
+      </w:r>
+    </w:p>
+    <w:p>
+      <w:pPr>
+        <w:pStyle w:val="ListParagraph"/>
+        <w:numPr>
+          <w:ilvl w:val="0"/>
+          <w:numId w:val="3"/>
+        </w:numPr>
+      </w:pPr>
+      <w:r>
+        <w:t xml:space="preserve">Local </w:t>
+      </w:r>
+      <w:r>
+        <w:t xml:space="preserve">cooperative </w:t>
+      </w:r>
+      <w:r>
+        <w:t xml:space="preserve">multiplayer for </w:t>
+      </w:r>
       <w:r>
         <w:rPr>
           <w:b/>
           <w:bCs/>
         </w:rPr>
-        <w:t xml:space="preserve"> Sombrero?</w:t>
+        <w:t>1-X players</w:t>
+      </w:r>
+      <w:r>
+        <w:t>.</w:t>
+      </w:r>
+    </w:p>
+    <w:p>
+      <w:pPr>
+        <w:pStyle w:val="ListParagraph"/>
+        <w:numPr>
+          <w:ilvl w:val="0"/>
+          <w:numId w:val="3"/>
+        </w:numPr>
+      </w:pPr>
+      <w:r>
+        <w:t>Extremely simple. (Only moving. Extra button is optional.)</w:t>
+      </w:r>
+    </w:p>
+    <w:p>
+      <w:pPr>
+        <w:pStyle w:val="ListParagraph"/>
+        <w:numPr>
+          <w:ilvl w:val="0"/>
+          <w:numId w:val="3"/>
+        </w:numPr>
+      </w:pPr>
+      <w:r>
+        <w:t>Just need to keep things in the air (touching the ground will break them).</w:t>
+      </w:r>
+    </w:p>
+    <w:p>
+      <w:pPr>
+        <w:pStyle w:val="ListParagraph"/>
+        <w:numPr>
+          <w:ilvl w:val="0"/>
+          <w:numId w:val="3"/>
+        </w:numPr>
+      </w:pPr>
+      <w:r>
+        <w:t xml:space="preserve">To remove them from the air, </w:t>
+      </w:r>
+      <w:r>
+        <w:rPr>
+          <w:i/>
+          <w:iCs/>
+        </w:rPr>
+        <w:t>deliver</w:t>
+      </w:r>
+      <w:r>
+        <w:t xml:space="preserve"> them safely somewhere.</w:t>
+      </w:r>
+    </w:p>
+    <w:p/>
+    <w:p>
+      <w:pPr>
+        <w:pStyle w:val="Heading2"/>
+      </w:pPr>
+      <w:r>
+        <w:t>Positivity &amp; Wholesomeness</w:t>
+      </w:r>
+    </w:p>
+    <w:p>
+      <w:r>
+        <w:t>How to really make this a core part of the game?</w:t>
+      </w:r>
+    </w:p>
+    <w:p>
+      <w:pPr>
+        <w:pStyle w:val="ListParagraph"/>
+        <w:numPr>
+          <w:ilvl w:val="0"/>
+          <w:numId w:val="18"/>
+        </w:numPr>
+      </w:pPr>
+      <w:r>
+        <w:t xml:space="preserve">You can only go </w:t>
+      </w:r>
+      <w:r>
+        <w:rPr>
+          <w:i/>
+          <w:iCs/>
+        </w:rPr>
+        <w:t>forward</w:t>
+      </w:r>
+      <w:r>
+        <w:t>. Breaking eggs isn’t bad or game over =&gt; it just gives you a powerup to help you next time.</w:t>
+      </w:r>
+    </w:p>
+    <w:p>
+      <w:pPr>
+        <w:pStyle w:val="ListParagraph"/>
+        <w:numPr>
+          <w:ilvl w:val="0"/>
+          <w:numId w:val="18"/>
+        </w:numPr>
+      </w:pPr>
+      <w:r>
+        <w:t xml:space="preserve">Each egg stands for some </w:t>
+      </w:r>
+      <w:r>
+        <w:rPr>
+          <w:i/>
+          <w:iCs/>
+        </w:rPr>
+        <w:t>wish</w:t>
+      </w:r>
+      <w:r>
+        <w:t xml:space="preserve"> or </w:t>
+      </w:r>
+      <w:r>
+        <w:rPr>
+          <w:i/>
+          <w:iCs/>
+        </w:rPr>
+        <w:t>desire</w:t>
+      </w:r>
+      <w:r>
+        <w:t xml:space="preserve"> or </w:t>
+      </w:r>
+      <w:r>
+        <w:rPr>
+          <w:i/>
+          <w:iCs/>
+        </w:rPr>
+        <w:t>dream</w:t>
+      </w:r>
+      <w:r>
+        <w:t>.</w:t>
+      </w:r>
+    </w:p>
+    <w:p>
+      <w:pPr>
+        <w:pStyle w:val="ListParagraph"/>
+        <w:numPr>
+          <w:ilvl w:val="0"/>
+          <w:numId w:val="18"/>
+        </w:numPr>
+      </w:pPr>
+      <w:r>
+        <w:t>When the game is over, all eggs explode and little birds come out?</w:t>
+      </w:r>
+    </w:p>
+    <w:p>
+      <w:pPr>
+        <w:pStyle w:val="ListParagraph"/>
+        <w:numPr>
+          <w:ilvl w:val="0"/>
+          <w:numId w:val="18"/>
+        </w:numPr>
+      </w:pPr>
+      <w:r>
+        <w:t xml:space="preserve">You’re helping Santa Claus deliver </w:t>
+      </w:r>
+      <w:r>
+        <w:t>presents</w:t>
+      </w:r>
+      <w:r>
+        <w:t>?</w:t>
+      </w:r>
+    </w:p>
+    <w:p>
+      <w:pPr>
+        <w:pStyle w:val="ListParagraph"/>
+        <w:numPr>
+          <w:ilvl w:val="0"/>
+          <w:numId w:val="18"/>
+        </w:numPr>
+      </w:pPr>
+      <w:r>
+        <w:t xml:space="preserve">Any </w:t>
+      </w:r>
+      <w:r>
+        <w:rPr>
+          <w:i/>
+          <w:iCs/>
+        </w:rPr>
+        <w:t>time</w:t>
+      </w:r>
+      <w:r>
+        <w:t xml:space="preserve"> you set is good. (Though you can always improve if you want, or enable stricter rules</w:t>
+      </w:r>
+      <w:r>
+        <w:t xml:space="preserve"> in the settings</w:t>
+      </w:r>
+      <w:r>
+        <w:t>.)</w:t>
+      </w:r>
+    </w:p>
+    <w:p/>
+    <w:p>
+      <w:pPr>
+        <w:pStyle w:val="Heading2"/>
+      </w:pPr>
+      <w:r>
+        <w:t>Powerups</w:t>
+      </w:r>
+    </w:p>
+    <w:p>
+      <w:r>
+        <w:t xml:space="preserve">Are the same as eggs. </w:t>
+      </w:r>
+    </w:p>
+    <w:p>
+      <w:pPr>
+        <w:pStyle w:val="ListParagraph"/>
+        <w:numPr>
+          <w:ilvl w:val="0"/>
+          <w:numId w:val="8"/>
+        </w:numPr>
+      </w:pPr>
+      <w:r>
+        <w:t xml:space="preserve">When you </w:t>
+      </w:r>
+      <w:r>
+        <w:rPr>
+          <w:i/>
+          <w:iCs/>
+        </w:rPr>
+        <w:t>break</w:t>
+      </w:r>
+      <w:r>
+        <w:t xml:space="preserve"> an egg, it reveals its powerup, so you can grab it.</w:t>
+      </w:r>
+    </w:p>
+    <w:p>
+      <w:pPr>
+        <w:pStyle w:val="ListParagraph"/>
+        <w:numPr>
+          <w:ilvl w:val="0"/>
+          <w:numId w:val="8"/>
+        </w:numPr>
+      </w:pPr>
+      <w:r>
+        <w:t xml:space="preserve">When you </w:t>
+      </w:r>
+      <w:r>
+        <w:rPr>
+          <w:i/>
+          <w:iCs/>
+        </w:rPr>
+        <w:t>deliver</w:t>
+      </w:r>
+      <w:r>
+        <w:t xml:space="preserve"> an e</w:t>
+      </w:r>
+      <w:r>
+        <w:t>gg, you just get its points, counting towards objective.</w:t>
+      </w:r>
+    </w:p>
+    <w:p>
+      <w:r>
+        <w:t xml:space="preserve">At the same time, </w:t>
       </w:r>
       <w:r>
         <w:rPr>
           <w:b/>
           <w:bCs/>
         </w:rPr>
-        <w:t xml:space="preserve"> =&gt; </w:t>
-      </w:r>
-      <w:r>
-        <w:t xml:space="preserve">Combines </w:t>
-      </w:r>
-      <w:r>
-        <w:rPr>
-          <w:i/>
-          <w:iCs/>
-        </w:rPr>
-        <w:t>Christmas</w:t>
-      </w:r>
-      <w:r>
-        <w:t xml:space="preserve"> and </w:t>
-      </w:r>
-      <w:r>
-        <w:rPr>
-          <w:i/>
-          <w:iCs/>
-        </w:rPr>
-        <w:t>Sombreros</w:t>
-      </w:r>
-    </w:p>
-    <w:p>
-      <w:r>
-        <w:t>Key elements:</w:t>
-      </w:r>
-    </w:p>
-    <w:p>
-      <w:pPr>
-        <w:pStyle w:val="ListParagraph"/>
-        <w:numPr>
-          <w:ilvl w:val="0"/>
-          <w:numId w:val="3"/>
-        </w:numPr>
-      </w:pPr>
-      <w:r>
-        <w:t xml:space="preserve">Local </w:t>
-      </w:r>
-      <w:r>
-        <w:t xml:space="preserve">cooperative </w:t>
-      </w:r>
-      <w:r>
-        <w:t xml:space="preserve">multiplayer for </w:t>
-      </w:r>
-      <w:r>
-        <w:rPr>
-          <w:b/>
-          <w:bCs/>
-        </w:rPr>
-        <w:t>1-X players</w:t>
-      </w:r>
-      <w:r>
-        <w:t>.</w:t>
-      </w:r>
-    </w:p>
-    <w:p>
-      <w:pPr>
-        <w:pStyle w:val="ListParagraph"/>
-        <w:numPr>
-          <w:ilvl w:val="0"/>
-          <w:numId w:val="3"/>
-        </w:numPr>
-      </w:pPr>
-      <w:r>
-        <w:t>Extremely simple. (Only moving. Extra button is optional.)</w:t>
-      </w:r>
-    </w:p>
-    <w:p>
-      <w:pPr>
-        <w:pStyle w:val="ListParagraph"/>
-        <w:numPr>
-          <w:ilvl w:val="0"/>
-          <w:numId w:val="3"/>
-        </w:numPr>
-      </w:pPr>
-      <w:r>
-        <w:t>Just need to keep things in the air (touching the ground will break them).</w:t>
-      </w:r>
-    </w:p>
-    <w:p>
-      <w:pPr>
-        <w:pStyle w:val="ListParagraph"/>
-        <w:numPr>
-          <w:ilvl w:val="0"/>
-          <w:numId w:val="3"/>
-        </w:numPr>
-      </w:pPr>
-      <w:r>
-        <w:t xml:space="preserve">To remove them from the air, </w:t>
-      </w:r>
-      <w:r>
-        <w:rPr>
-          <w:i/>
-          <w:iCs/>
-        </w:rPr>
-        <w:t>deliver</w:t>
-      </w:r>
-      <w:r>
-        <w:t xml:space="preserve"> them safely somewhere.</w:t>
-      </w:r>
-    </w:p>
-    <w:p/>
-    <w:p>
-      <w:pPr>
-        <w:pStyle w:val="Heading2"/>
-      </w:pPr>
-      <w:r>
-        <w:t>Positivity &amp; Wholesomeness</w:t>
-      </w:r>
-    </w:p>
-    <w:p>
-      <w:r>
-        <w:t>How to really make this a core part of the game?</w:t>
-      </w:r>
-    </w:p>
-    <w:p>
-      <w:pPr>
-        <w:pStyle w:val="ListParagraph"/>
-        <w:numPr>
-          <w:ilvl w:val="0"/>
-          <w:numId w:val="18"/>
-        </w:numPr>
-      </w:pPr>
-      <w:r>
-        <w:t xml:space="preserve">You can only go </w:t>
-      </w:r>
-      <w:r>
-        <w:rPr>
-          <w:i/>
-          <w:iCs/>
-        </w:rPr>
-        <w:t>forward</w:t>
-      </w:r>
-      <w:r>
-        <w:t>. Breaking eggs isn’t bad or game over =&gt; it just gives you a powerup to help you next time.</w:t>
-      </w:r>
-    </w:p>
-    <w:p>
-      <w:pPr>
-        <w:pStyle w:val="ListParagraph"/>
-        <w:numPr>
-          <w:ilvl w:val="0"/>
-          <w:numId w:val="18"/>
-        </w:numPr>
-      </w:pPr>
-      <w:r>
-        <w:t xml:space="preserve">Each egg stands for some </w:t>
-      </w:r>
-      <w:r>
-        <w:rPr>
-          <w:i/>
-          <w:iCs/>
-        </w:rPr>
-        <w:t>wish</w:t>
-      </w:r>
-      <w:r>
-        <w:t xml:space="preserve"> or </w:t>
-      </w:r>
-      <w:r>
-        <w:rPr>
-          <w:i/>
-          <w:iCs/>
-        </w:rPr>
-        <w:t>desire</w:t>
-      </w:r>
-      <w:r>
-        <w:t xml:space="preserve"> or </w:t>
-      </w:r>
-      <w:r>
-        <w:rPr>
-          <w:i/>
-          <w:iCs/>
-        </w:rPr>
-        <w:t>dream</w:t>
-      </w:r>
-      <w:r>
-        <w:t>.</w:t>
-      </w:r>
-    </w:p>
-    <w:p>
-      <w:pPr>
-        <w:pStyle w:val="ListParagraph"/>
-        <w:numPr>
-          <w:ilvl w:val="0"/>
-          <w:numId w:val="18"/>
-        </w:numPr>
-      </w:pPr>
-      <w:r>
-        <w:t>When the game is over, all eggs explode and little birds come out?</w:t>
-      </w:r>
-    </w:p>
-    <w:p>
-      <w:pPr>
-        <w:pStyle w:val="ListParagraph"/>
-        <w:numPr>
-          <w:ilvl w:val="0"/>
-          <w:numId w:val="18"/>
-        </w:numPr>
-      </w:pPr>
-      <w:r>
-        <w:t xml:space="preserve">You’re helping Santa Claus deliver </w:t>
-      </w:r>
-      <w:r>
-        <w:t>presents</w:t>
-      </w:r>
-      <w:r>
-        <w:t>?</w:t>
-      </w:r>
-    </w:p>
-    <w:p>
-      <w:pPr>
-        <w:pStyle w:val="ListParagraph"/>
-        <w:numPr>
-          <w:ilvl w:val="0"/>
-          <w:numId w:val="18"/>
-        </w:numPr>
-      </w:pPr>
-      <w:r>
-        <w:t xml:space="preserve">Any </w:t>
-      </w:r>
-      <w:r>
-        <w:rPr>
-          <w:i/>
-          <w:iCs/>
-        </w:rPr>
-        <w:t>time</w:t>
-      </w:r>
-      <w:r>
-        <w:t xml:space="preserve"> you set is good. (Though you can always improve if you want, or enable stricter rules</w:t>
-      </w:r>
-      <w:r>
-        <w:t xml:space="preserve"> in the settings</w:t>
-      </w:r>
-      <w:r>
-        <w:t>.)</w:t>
-      </w:r>
-    </w:p>
-    <w:p/>
-    <w:p>
-      <w:pPr>
-        <w:pStyle w:val="Heading2"/>
-      </w:pPr>
-      <w:r>
-        <w:t>Powerups</w:t>
-      </w:r>
-    </w:p>
-    <w:p>
-      <w:r>
-        <w:t xml:space="preserve">Are the same as eggs. </w:t>
-      </w:r>
-    </w:p>
-    <w:p>
-      <w:pPr>
-        <w:pStyle w:val="ListParagraph"/>
-        <w:numPr>
-          <w:ilvl w:val="0"/>
-          <w:numId w:val="8"/>
-        </w:numPr>
-      </w:pPr>
-      <w:r>
-        <w:t xml:space="preserve">When you </w:t>
-      </w:r>
-      <w:r>
-        <w:rPr>
-          <w:i/>
-          <w:iCs/>
-        </w:rPr>
-        <w:t>break</w:t>
-      </w:r>
-      <w:r>
-        <w:t xml:space="preserve"> an egg, it reveals its powerup, so you can grab it.</w:t>
-      </w:r>
-    </w:p>
-    <w:p>
-      <w:pPr>
-        <w:pStyle w:val="ListParagraph"/>
-        <w:numPr>
-          <w:ilvl w:val="0"/>
-          <w:numId w:val="8"/>
-        </w:numPr>
-      </w:pPr>
-      <w:r>
-        <w:t xml:space="preserve">When you </w:t>
-      </w:r>
-      <w:r>
-        <w:rPr>
-          <w:i/>
-          <w:iCs/>
-        </w:rPr>
-        <w:t>deliver</w:t>
-      </w:r>
-      <w:r>
-        <w:t xml:space="preserve"> an e</w:t>
-      </w:r>
-      <w:r>
-        <w:t>gg, you just get its points, counting towards objective.</w:t>
-      </w:r>
-    </w:p>
-    <w:p>
-      <w:r>
-        <w:t xml:space="preserve">At the same time, </w:t>
-      </w:r>
-      <w:r>
-        <w:rPr>
-          <w:b/>
-          <w:bCs/>
-        </w:rPr>
         <w:t xml:space="preserve">powerups are your second button. </w:t>
       </w:r>
       <w:r>
@@ -370,16 +346,11 @@
         <w:t>Others are just temporary status effects</w:t>
       </w:r>
       <w:r>
-        <w:t xml:space="preserve"> </w:t>
-      </w:r>
-      <w:proofErr w:type="gramStart"/>
-      <w:r>
-        <w:t>(</w:t>
+        <w:t xml:space="preserve"> (</w:t>
       </w:r>
       <w:r>
         <w:t xml:space="preserve"> “</w:t>
       </w:r>
-      <w:proofErr w:type="gramEnd"/>
       <w:r>
         <w:t>faster speed”)</w:t>
       </w:r>
@@ -796,10 +767,7 @@
         </w:numPr>
       </w:pPr>
       <w:r>
-        <w:t>Have a proper</w:t>
-      </w:r>
-      <w:r>
-        <w:t xml:space="preserve"> </w:t>
+        <w:t xml:space="preserve">Have a proper </w:t>
       </w:r>
       <w:r>
         <w:rPr>
@@ -809,10 +777,7 @@
         <w:t>menu</w:t>
       </w:r>
       <w:r>
-        <w:t xml:space="preserve"> </w:t>
-      </w:r>
-      <w:r>
-        <w:t>(with good order and pretty visuals) ready to go, in case the rest doesn’t work out.</w:t>
+        <w:t xml:space="preserve"> (with good order and pretty visuals) ready to go, in case the rest doesn’t work out.</w:t>
       </w:r>
     </w:p>
     <w:p>
@@ -917,209 +882,393 @@
         <w:pStyle w:val="Heading2"/>
       </w:pPr>
       <w:r>
-        <w:t>Feedback</w:t>
-      </w:r>
-    </w:p>
-    <w:p>
-      <w:pPr>
-        <w:pStyle w:val="ListParagraph"/>
-        <w:numPr>
-          <w:ilvl w:val="0"/>
-          <w:numId w:val="28"/>
-        </w:numPr>
-      </w:pPr>
-      <w:r>
-        <w:t>When grabbing/losing a powerup</w:t>
-      </w:r>
-    </w:p>
-    <w:p>
-      <w:pPr>
-        <w:pStyle w:val="ListParagraph"/>
-        <w:numPr>
-          <w:ilvl w:val="0"/>
-          <w:numId w:val="28"/>
-        </w:numPr>
-      </w:pPr>
-      <w:r>
-        <w:t xml:space="preserve">When </w:t>
+        <w:t>Soundtrack</w:t>
+      </w:r>
+    </w:p>
+    <w:p>
+      <w:pPr>
+        <w:pStyle w:val="ListParagraph"/>
+        <w:numPr>
+          <w:ilvl w:val="0"/>
+          <w:numId w:val="30"/>
+        </w:numPr>
+      </w:pPr>
+      <w:r>
+        <w:t>Main Menu = main melody (with fiddle)</w:t>
+      </w:r>
+    </w:p>
+    <w:p>
+      <w:pPr>
+        <w:pStyle w:val="ListParagraph"/>
+        <w:numPr>
+          <w:ilvl w:val="1"/>
+          <w:numId w:val="30"/>
+        </w:numPr>
+      </w:pPr>
+      <w:r>
+        <w:t>Also make this come back (albeit changed) in all other themes!</w:t>
+      </w:r>
+    </w:p>
+    <w:p>
+      <w:pPr>
+        <w:pStyle w:val="ListParagraph"/>
+        <w:numPr>
+          <w:ilvl w:val="0"/>
+          <w:numId w:val="30"/>
+        </w:numPr>
+      </w:pPr>
+      <w:r>
+        <w:t>Training</w:t>
+      </w:r>
+      <w:r>
+        <w:t xml:space="preserve"> </w:t>
+      </w:r>
+      <w:r>
+        <w:rPr>
+          <w:b/>
+          <w:bCs/>
+        </w:rPr>
+        <w:t>(new)</w:t>
+      </w:r>
+      <w:r>
+        <w:t xml:space="preserve"> = a melody that sounds like a training camp or “staying alive” thing</w:t>
+      </w:r>
+    </w:p>
+    <w:p>
+      <w:pPr>
+        <w:pStyle w:val="ListParagraph"/>
+        <w:numPr>
+          <w:ilvl w:val="0"/>
+          <w:numId w:val="30"/>
+        </w:numPr>
+      </w:pPr>
+      <w:r>
+        <w:t>Forest = the plucked guitar</w:t>
+      </w:r>
+    </w:p>
+    <w:p>
+      <w:pPr>
+        <w:pStyle w:val="ListParagraph"/>
+        <w:numPr>
+          <w:ilvl w:val="0"/>
+          <w:numId w:val="30"/>
+        </w:numPr>
+      </w:pPr>
+      <w:r>
+        <w:t>Desert = the mariachi thing</w:t>
+      </w:r>
+    </w:p>
+    <w:p>
+      <w:pPr>
+        <w:pStyle w:val="ListParagraph"/>
+        <w:numPr>
+          <w:ilvl w:val="0"/>
+          <w:numId w:val="30"/>
+        </w:numPr>
+      </w:pPr>
+      <w:r>
+        <w:t>North Pole (</w:t>
+      </w:r>
+      <w:r>
+        <w:rPr>
+          <w:b/>
+          <w:bCs/>
+        </w:rPr>
+        <w:t>new</w:t>
+      </w:r>
+      <w:r>
+        <w:t>)</w:t>
+      </w:r>
+      <w:r>
+        <w:t xml:space="preserve"> = more with (atmosphere) piano, Christmas bells, cracking fireplace</w:t>
+      </w:r>
+    </w:p>
+    <w:p>
+      <w:pPr>
+        <w:pStyle w:val="ListParagraph"/>
+        <w:numPr>
+          <w:ilvl w:val="0"/>
+          <w:numId w:val="30"/>
+        </w:numPr>
+      </w:pPr>
+      <w:r>
+        <w:t>Christmas City (</w:t>
+      </w:r>
+      <w:r>
+        <w:rPr>
+          <w:b/>
+          <w:bCs/>
+        </w:rPr>
+        <w:t>new</w:t>
+      </w:r>
+      <w:r>
+        <w:t>) = general sounds of a bustling city</w:t>
+      </w:r>
+    </w:p>
+    <w:p>
+      <w:pPr>
+        <w:pStyle w:val="ListParagraph"/>
+        <w:numPr>
+          <w:ilvl w:val="0"/>
+          <w:numId w:val="30"/>
+        </w:numPr>
+      </w:pPr>
+      <w:r>
+        <w:t>Easter Island = ??</w:t>
+      </w:r>
+    </w:p>
+    <w:p>
+      <w:pPr>
+        <w:pStyle w:val="ListParagraph"/>
+        <w:numPr>
+          <w:ilvl w:val="0"/>
+          <w:numId w:val="30"/>
+        </w:numPr>
+      </w:pPr>
+      <w:r>
+        <w:t xml:space="preserve">Cuddly Clouds </w:t>
+      </w:r>
+      <w:r>
+        <w:t>(</w:t>
+      </w:r>
+      <w:r>
+        <w:rPr>
+          <w:b/>
+          <w:bCs/>
+        </w:rPr>
+        <w:t>new</w:t>
+      </w:r>
+      <w:r>
+        <w:t xml:space="preserve">) </w:t>
+      </w:r>
+      <w:r>
+        <w:t xml:space="preserve">= </w:t>
+      </w:r>
+      <w:r>
+        <w:t>something more “spiritual” and like those weird chants</w:t>
+      </w:r>
+    </w:p>
+    <w:p/>
+    <w:p>
+      <w:pPr>
+        <w:pStyle w:val="Heading2"/>
+      </w:pPr>
+      <w:r>
+        <w:lastRenderedPageBreak/>
+        <w:t>Fixes</w:t>
+      </w:r>
+    </w:p>
+    <w:p>
+      <w:pPr>
+        <w:pStyle w:val="ListParagraph"/>
+        <w:numPr>
+          <w:ilvl w:val="0"/>
+          <w:numId w:val="21"/>
+        </w:numPr>
+      </w:pPr>
+      <w:r>
+        <w:t xml:space="preserve">Modify the egg UVs a bit so the </w:t>
       </w:r>
       <w:r>
         <w:rPr>
           <w:i/>
           <w:iCs/>
         </w:rPr>
-        <w:t>using</w:t>
-      </w:r>
-      <w:r>
-        <w:t xml:space="preserve"> a powerup</w:t>
-      </w:r>
-    </w:p>
-    <w:p>
-      <w:pPr>
-        <w:pStyle w:val="ListParagraph"/>
-        <w:numPr>
-          <w:ilvl w:val="0"/>
-          <w:numId w:val="28"/>
-        </w:numPr>
-      </w:pPr>
-      <w:r>
-        <w:t xml:space="preserve">When delivering an egg </w:t>
-      </w:r>
-      <w:proofErr w:type="gramStart"/>
-      <w:r>
-        <w:t>( +</w:t>
-      </w:r>
-      <w:proofErr w:type="gramEnd"/>
-      <w:r>
-        <w:t xml:space="preserve"> how many points you get)</w:t>
-      </w:r>
-    </w:p>
-    <w:p>
-      <w:pPr>
-        <w:pStyle w:val="ListParagraph"/>
-        <w:numPr>
-          <w:ilvl w:val="0"/>
-          <w:numId w:val="28"/>
-        </w:numPr>
-      </w:pPr>
-      <w:r>
-        <w:t xml:space="preserve">When an </w:t>
-      </w:r>
-      <w:proofErr w:type="gramStart"/>
-      <w:r>
-        <w:t>egg breaks</w:t>
-      </w:r>
-      <w:proofErr w:type="gramEnd"/>
-      <w:r>
-        <w:t xml:space="preserve"> (or is otherwise lost)</w:t>
-      </w:r>
-    </w:p>
-    <w:p>
-      <w:pPr>
-        <w:pStyle w:val="ListParagraph"/>
-        <w:numPr>
-          <w:ilvl w:val="0"/>
-          <w:numId w:val="28"/>
-        </w:numPr>
-      </w:pPr>
-      <w:r>
-        <w:t>When you’re getting close to winning</w:t>
-      </w:r>
-    </w:p>
-    <w:p>
-      <w:pPr>
-        <w:pStyle w:val="ListParagraph"/>
-        <w:numPr>
-          <w:ilvl w:val="0"/>
-          <w:numId w:val="28"/>
-        </w:numPr>
-      </w:pPr>
-      <w:r>
-        <w:t>When a new player is added in the main menu (“new player!” or “player logged in!” or just “welcome!”)</w:t>
-      </w:r>
-    </w:p>
-    <w:p/>
-    <w:p>
-      <w:pPr>
-        <w:pStyle w:val="Heading2"/>
-      </w:pPr>
-      <w:r>
-        <w:t>Sound Effects</w:t>
-      </w:r>
-    </w:p>
-    <w:p>
-      <w:pPr>
-        <w:pStyle w:val="ListParagraph"/>
-        <w:numPr>
-          <w:ilvl w:val="0"/>
-          <w:numId w:val="29"/>
-        </w:numPr>
-      </w:pPr>
-      <w:r>
-        <w:t>When egg breaks</w:t>
-      </w:r>
-    </w:p>
-    <w:p>
-      <w:pPr>
-        <w:pStyle w:val="ListParagraph"/>
-        <w:numPr>
-          <w:ilvl w:val="0"/>
-          <w:numId w:val="29"/>
-        </w:numPr>
-      </w:pPr>
-      <w:r>
-        <w:t>When egg is delivered</w:t>
-      </w:r>
-    </w:p>
-    <w:p>
-      <w:pPr>
-        <w:pStyle w:val="ListParagraph"/>
-        <w:numPr>
-          <w:ilvl w:val="0"/>
-          <w:numId w:val="29"/>
-        </w:numPr>
-      </w:pPr>
-      <w:r>
-        <w:lastRenderedPageBreak/>
-        <w:t>When egg is shot/appears</w:t>
-      </w:r>
-    </w:p>
-    <w:p>
-      <w:pPr>
-        <w:pStyle w:val="ListParagraph"/>
-        <w:numPr>
-          <w:ilvl w:val="0"/>
-          <w:numId w:val="29"/>
-        </w:numPr>
-      </w:pPr>
-      <w:r>
-        <w:t>When egg bounces. (On sombrero = loud and noticeable, on other things = more of a soft thud in the background.)</w:t>
-      </w:r>
-    </w:p>
-    <w:p>
-      <w:pPr>
-        <w:pStyle w:val="ListParagraph"/>
-        <w:numPr>
-          <w:ilvl w:val="0"/>
-          <w:numId w:val="29"/>
-        </w:numPr>
-      </w:pPr>
-      <w:r>
-        <w:t>Players walking</w:t>
-      </w:r>
-    </w:p>
-    <w:p>
-      <w:pPr>
-        <w:pStyle w:val="ListParagraph"/>
-        <w:numPr>
-          <w:ilvl w:val="0"/>
-          <w:numId w:val="29"/>
-        </w:numPr>
-      </w:pPr>
-      <w:r>
-        <w:t>Player log in / level start / pause menu / general menu usage</w:t>
-      </w:r>
-    </w:p>
-    <w:p>
-      <w:pPr>
-        <w:pStyle w:val="ListParagraph"/>
-        <w:numPr>
-          <w:ilvl w:val="0"/>
-          <w:numId w:val="29"/>
-        </w:numPr>
-      </w:pPr>
-      <w:r>
-        <w:t xml:space="preserve">When you grab a powerup =&gt; when you </w:t>
+        <w:t>center pattern</w:t>
+      </w:r>
+      <w:r>
+        <w:t xml:space="preserve"> isn’t squashed and stretched this much?</w:t>
+      </w:r>
+    </w:p>
+    <w:p>
+      <w:pPr>
+        <w:pStyle w:val="ListParagraph"/>
+        <w:numPr>
+          <w:ilvl w:val="0"/>
+          <w:numId w:val="21"/>
+        </w:numPr>
+      </w:pPr>
+      <w:r>
+        <w:t xml:space="preserve">When a powerup is rotating on the map, it’s </w:t>
       </w:r>
       <w:r>
         <w:rPr>
           <w:i/>
           <w:iCs/>
         </w:rPr>
+        <w:t>really</w:t>
+      </w:r>
+      <w:r>
+        <w:t xml:space="preserve"> hard to see which one it actually is. How to solve? Also show icon on ground? Tilt its rotation to look right at the camera?</w:t>
+      </w:r>
+    </w:p>
+    <w:p>
+      <w:pPr>
+        <w:pStyle w:val="ListParagraph"/>
+        <w:numPr>
+          <w:ilvl w:val="0"/>
+          <w:numId w:val="21"/>
+        </w:numPr>
+      </w:pPr>
+      <w:r>
+        <w:t>Ice Movement =&gt; slower rotation? More slipping?</w:t>
+      </w:r>
+    </w:p>
+    <w:p>
+      <w:pPr>
+        <w:pStyle w:val="ListParagraph"/>
+        <w:numPr>
+          <w:ilvl w:val="0"/>
+          <w:numId w:val="21"/>
+        </w:numPr>
+      </w:pPr>
+      <w:r>
+        <w:t>Create a simple player character (with a huge moustache).</w:t>
+      </w:r>
+    </w:p>
+    <w:p>
+      <w:pPr>
+        <w:pStyle w:val="ListParagraph"/>
+        <w:numPr>
+          <w:ilvl w:val="0"/>
+          <w:numId w:val="21"/>
+        </w:numPr>
+      </w:pPr>
+      <w:r>
+        <w:t xml:space="preserve">Try moving the second player with the </w:t>
+      </w:r>
+      <w:r>
+        <w:rPr>
+          <w:i/>
+          <w:iCs/>
+        </w:rPr>
+        <w:t>right joystick</w:t>
+      </w:r>
+      <w:r>
+        <w:t xml:space="preserve"> on controller. (Would require adding an extra entry to the input map with some made-up number that will never be reached in real-life.)</w:t>
+      </w:r>
+    </w:p>
+    <w:p>
+      <w:pPr>
+        <w:pStyle w:val="ListParagraph"/>
+        <w:numPr>
+          <w:ilvl w:val="0"/>
+          <w:numId w:val="21"/>
+        </w:numPr>
+      </w:pPr>
+      <w:r>
+        <w:t xml:space="preserve">The </w:t>
+      </w:r>
+      <w:r>
+        <w:t>eggs, somehow, stopped rotating with the shot vector</w:t>
+      </w:r>
+      <w:r>
+        <w:t xml:space="preserve"> in </w:t>
+      </w:r>
+      <w:r>
+        <w:rPr>
+          <w:i/>
+          <w:iCs/>
+        </w:rPr>
+        <w:t>egg cannons</w:t>
+      </w:r>
+      <w:r>
+        <w:t>?</w:t>
+      </w:r>
+      <w:r>
+        <w:t xml:space="preserve"> (Because of the reparenting for bounce animation?)</w:t>
+      </w:r>
+    </w:p>
+    <w:p>
+      <w:pPr>
+        <w:pStyle w:val="ListParagraph"/>
+        <w:numPr>
+          <w:ilvl w:val="0"/>
+          <w:numId w:val="21"/>
+        </w:numPr>
+      </w:pPr>
+      <w:r>
+        <w:t>Some egg-shaped rocks or statues throughout?</w:t>
+      </w:r>
+    </w:p>
+    <w:p/>
+    <w:p>
+      <w:pPr>
+        <w:pStyle w:val="Heading2"/>
+      </w:pPr>
+      <w:r>
+        <w:t>Polish</w:t>
+      </w:r>
+    </w:p>
+    <w:p>
+      <w:pPr>
+        <w:pStyle w:val="ListParagraph"/>
+        <w:numPr>
+          <w:ilvl w:val="0"/>
+          <w:numId w:val="25"/>
+        </w:numPr>
+      </w:pPr>
+      <w:r>
+        <w:t>Forest: create more trees + polish + … grass?</w:t>
+      </w:r>
+    </w:p>
+    <w:p>
+      <w:pPr>
+        <w:pStyle w:val="ListParagraph"/>
+        <w:numPr>
+          <w:ilvl w:val="0"/>
+          <w:numId w:val="25"/>
+        </w:numPr>
+      </w:pPr>
+      <w:r>
+        <w:t>Desert: not too sure about the colors and the fact that bumps are so high and sudden</w:t>
+      </w:r>
+      <w:r>
+        <w:t xml:space="preserve">. (Although it does work well with the theme </w:t>
+      </w:r>
+      <w:r>
+        <w:rPr>
+          <w:i/>
+          <w:iCs/>
+        </w:rPr>
+        <w:t>and</w:t>
+      </w:r>
+      <w:r>
+        <w:t xml:space="preserve"> that you have to deliver eggs up high)</w:t>
+      </w:r>
+    </w:p>
+    <w:p>
+      <w:pPr>
+        <w:pStyle w:val="ListParagraph"/>
+        <w:numPr>
+          <w:ilvl w:val="0"/>
+          <w:numId w:val="25"/>
+        </w:numPr>
+      </w:pPr>
+      <w:r>
+        <w:t xml:space="preserve">Specific sound effects per powerup – especially those you can consciously </w:t>
+      </w:r>
+      <w:r>
+        <w:rPr>
+          <w:i/>
+          <w:iCs/>
+        </w:rPr>
         <w:t>use</w:t>
       </w:r>
       <w:r>
-        <w:t xml:space="preserve"> it (or lose it)</w:t>
+        <w:t>. (For example: jumping needs different fx than dashing.)</w:t>
+      </w:r>
+    </w:p>
+    <w:p>
+      <w:pPr>
+        <w:pStyle w:val="ListParagraph"/>
+        <w:numPr>
+          <w:ilvl w:val="0"/>
+          <w:numId w:val="25"/>
+        </w:numPr>
+      </w:pPr>
+      <w:r>
+        <w:t>Need testing:</w:t>
       </w:r>
     </w:p>
     <w:p>
@@ -1127,25 +1276,38 @@
         <w:pStyle w:val="ListParagraph"/>
         <w:numPr>
           <w:ilvl w:val="1"/>
-          <w:numId w:val="29"/>
-        </w:numPr>
-      </w:pPr>
-      <w:r>
-        <w:t>Might need specific sounds per thing. (</w:t>
-      </w:r>
-      <w:r>
-        <w:t xml:space="preserve">For example: </w:t>
-      </w:r>
-      <w:r>
-        <w:t xml:space="preserve">jumping needs different </w:t>
-      </w:r>
-      <w:proofErr w:type="spellStart"/>
-      <w:r>
-        <w:t>fx</w:t>
-      </w:r>
-      <w:proofErr w:type="spellEnd"/>
-      <w:r>
-        <w:t xml:space="preserve"> than dashing.)</w:t>
+          <w:numId w:val="25"/>
+        </w:numPr>
+      </w:pPr>
+      <w:r>
+        <w:t>The stuff that changes global properties (points, gravity, etc.)</w:t>
+      </w:r>
+    </w:p>
+    <w:p>
+      <w:pPr>
+        <w:pStyle w:val="ListParagraph"/>
+        <w:numPr>
+          <w:ilvl w:val="1"/>
+          <w:numId w:val="25"/>
+        </w:numPr>
+      </w:pPr>
+      <w:r>
+        <w:t>The bomb</w:t>
+      </w:r>
+      <w:r>
+        <w:t xml:space="preserve"> =&gt; also add explosion effect</w:t>
+      </w:r>
+    </w:p>
+    <w:p>
+      <w:pPr>
+        <w:pStyle w:val="ListParagraph"/>
+        <w:numPr>
+          <w:ilvl w:val="1"/>
+          <w:numId w:val="25"/>
+        </w:numPr>
+      </w:pPr>
+      <w:r>
+        <w:t>Levitate</w:t>
       </w:r>
     </w:p>
     <w:p/>
@@ -1154,175 +1316,646 @@
         <w:pStyle w:val="Heading2"/>
       </w:pPr>
       <w:r>
-        <w:t>Soundtrack</w:t>
-      </w:r>
-    </w:p>
-    <w:p>
-      <w:pPr>
-        <w:pStyle w:val="ListParagraph"/>
-        <w:numPr>
-          <w:ilvl w:val="0"/>
-          <w:numId w:val="30"/>
-        </w:numPr>
-      </w:pPr>
-      <w:r>
-        <w:t>Main Menu = main melody (with fiddle)</w:t>
-      </w:r>
-    </w:p>
-    <w:p>
-      <w:pPr>
-        <w:pStyle w:val="ListParagraph"/>
-        <w:numPr>
-          <w:ilvl w:val="1"/>
-          <w:numId w:val="30"/>
-        </w:numPr>
-      </w:pPr>
-      <w:r>
-        <w:t>Also make this come back (albeit changed) in all other themes!</w:t>
-      </w:r>
-    </w:p>
-    <w:p>
-      <w:pPr>
-        <w:pStyle w:val="ListParagraph"/>
-        <w:numPr>
-          <w:ilvl w:val="0"/>
-          <w:numId w:val="30"/>
-        </w:numPr>
-      </w:pPr>
-      <w:r>
-        <w:t>Training</w:t>
-      </w:r>
-      <w:r>
-        <w:t xml:space="preserve"> </w:t>
-      </w:r>
+        <w:t>Ideas</w:t>
+      </w:r>
+    </w:p>
+    <w:p>
       <w:r>
         <w:rPr>
           <w:b/>
           <w:bCs/>
         </w:rPr>
-        <w:t>(new)</w:t>
-      </w:r>
-      <w:r>
-        <w:t xml:space="preserve"> = a melody that sounds like a training camp or “staying alive” thing</w:t>
-      </w:r>
-    </w:p>
-    <w:p>
-      <w:pPr>
-        <w:pStyle w:val="ListParagraph"/>
-        <w:numPr>
-          <w:ilvl w:val="0"/>
-          <w:numId w:val="30"/>
-        </w:numPr>
-      </w:pPr>
-      <w:r>
-        <w:t>Forest = the plucked guitar</w:t>
-      </w:r>
-    </w:p>
-    <w:p>
-      <w:pPr>
-        <w:pStyle w:val="ListParagraph"/>
-        <w:numPr>
-          <w:ilvl w:val="0"/>
-          <w:numId w:val="30"/>
-        </w:numPr>
-      </w:pPr>
-      <w:r>
-        <w:t>Desert = the mariachi thing</w:t>
-      </w:r>
-    </w:p>
-    <w:p>
-      <w:pPr>
-        <w:pStyle w:val="ListParagraph"/>
-        <w:numPr>
-          <w:ilvl w:val="0"/>
-          <w:numId w:val="30"/>
-        </w:numPr>
-      </w:pPr>
-      <w:r>
-        <w:t>North Pole (</w:t>
-      </w:r>
+        <w:t>IDEA:</w:t>
+      </w:r>
+      <w:r>
+        <w:t xml:space="preserve"> Some baskets accept anything. Others only accept </w:t>
+      </w:r>
+      <w:r>
+        <w:t>specific eggs (show with icons on their side).</w:t>
+      </w:r>
+    </w:p>
+    <w:p>
       <w:r>
         <w:rPr>
           <w:b/>
           <w:bCs/>
         </w:rPr>
-        <w:t>new</w:t>
-      </w:r>
-      <w:r>
-        <w:t>)</w:t>
-      </w:r>
-      <w:r>
-        <w:t xml:space="preserve"> = more with (atmosphere) piano, Christmas bells, cracking fireplace</w:t>
-      </w:r>
-    </w:p>
-    <w:p>
-      <w:pPr>
-        <w:pStyle w:val="ListParagraph"/>
-        <w:numPr>
-          <w:ilvl w:val="0"/>
-          <w:numId w:val="30"/>
-        </w:numPr>
-      </w:pPr>
-      <w:r>
-        <w:t>Christmas City (</w:t>
-      </w:r>
+        <w:t>IDEA:</w:t>
+      </w:r>
+      <w:r>
+        <w:t xml:space="preserve"> Some powerup that makes eggs stick to you, so you’re literally carrying them. Or this might a “player role” =&gt; you can collect eggs and keep them safe. </w:t>
+      </w:r>
+    </w:p>
+    <w:p>
+      <w:pPr>
+        <w:pStyle w:val="ListParagraph"/>
+        <w:numPr>
+          <w:ilvl w:val="0"/>
+          <w:numId w:val="26"/>
+        </w:numPr>
+      </w:pPr>
+      <w:r>
+        <w:t>Someone else must come and bump them off you?</w:t>
+      </w:r>
+    </w:p>
+    <w:p>
+      <w:pPr>
+        <w:pStyle w:val="ListParagraph"/>
+        <w:numPr>
+          <w:ilvl w:val="0"/>
+          <w:numId w:val="26"/>
+        </w:numPr>
+      </w:pPr>
+      <w:r>
+        <w:t>Or your button is permanently used for shooting them away?</w:t>
+      </w:r>
+      <w:r>
+        <w:br w:type="page"/>
+      </w:r>
+    </w:p>
+    <w:p>
+      <w:pPr>
+        <w:pStyle w:val="Heading1"/>
+      </w:pPr>
+      <w:r>
+        <w:lastRenderedPageBreak/>
+        <w:t>Powerups</w:t>
+      </w:r>
+    </w:p>
+    <w:p>
+      <w:pPr>
+        <w:pStyle w:val="Heading2"/>
+      </w:pPr>
+      <w:r>
+        <w:t>Button-based</w:t>
+      </w:r>
+    </w:p>
+    <w:p>
+      <w:pPr>
+        <w:pStyle w:val="ListParagraph"/>
+        <w:numPr>
+          <w:ilvl w:val="0"/>
+          <w:numId w:val="12"/>
+        </w:numPr>
+      </w:pPr>
+      <w:r>
+        <w:t xml:space="preserve">X </w:t>
+      </w:r>
+      <w:r>
+        <w:t xml:space="preserve">Jump </w:t>
+      </w:r>
+    </w:p>
+    <w:p>
+      <w:pPr>
+        <w:pStyle w:val="ListParagraph"/>
+        <w:numPr>
+          <w:ilvl w:val="0"/>
+          <w:numId w:val="12"/>
+        </w:numPr>
+      </w:pPr>
+      <w:r>
+        <w:t xml:space="preserve">X </w:t>
+      </w:r>
+      <w:r>
+        <w:t>Dash = quick speed burst in a direction</w:t>
+      </w:r>
+    </w:p>
+    <w:p>
+      <w:pPr>
+        <w:pStyle w:val="ListParagraph"/>
+        <w:numPr>
+          <w:ilvl w:val="0"/>
+          <w:numId w:val="12"/>
+        </w:numPr>
+      </w:pPr>
+      <w:r>
+        <w:t xml:space="preserve">X </w:t>
+      </w:r>
+      <w:r>
+        <w:t>Magnet/Repel = attract/repel all eggs within a certain radius</w:t>
+      </w:r>
+    </w:p>
+    <w:p>
+      <w:pPr>
+        <w:pStyle w:val="ListParagraph"/>
+        <w:numPr>
+          <w:ilvl w:val="0"/>
+          <w:numId w:val="12"/>
+        </w:numPr>
+      </w:pPr>
+      <w:r>
+        <w:t xml:space="preserve">X Freeze </w:t>
+      </w:r>
+      <w:r>
+        <w:t xml:space="preserve">= </w:t>
+      </w:r>
+      <w:r>
+        <w:t>completely freeze</w:t>
+      </w:r>
+      <w:r>
+        <w:rPr>
+          <w:iCs/>
+        </w:rPr>
+        <w:t xml:space="preserve"> all eggs within a certain radius</w:t>
+      </w:r>
+    </w:p>
+    <w:p>
+      <w:pPr>
+        <w:pStyle w:val="ListParagraph"/>
+        <w:numPr>
+          <w:ilvl w:val="0"/>
+          <w:numId w:val="12"/>
+        </w:numPr>
+      </w:pPr>
+      <w:r>
+        <w:rPr>
+          <w:iCs/>
+        </w:rPr>
+        <w:t xml:space="preserve">X </w:t>
+      </w:r>
+      <w:r>
+        <w:rPr>
+          <w:iCs/>
+        </w:rPr>
+        <w:t xml:space="preserve">Levitate </w:t>
+      </w:r>
+      <w:r>
+        <w:rPr>
+          <w:iCs/>
+        </w:rPr>
+        <w:t>= you and everyone nearby levitates</w:t>
+      </w:r>
+      <w:r>
+        <w:rPr>
+          <w:iCs/>
+        </w:rPr>
+        <w:t xml:space="preserve"> ( = reverse gravity)</w:t>
+      </w:r>
+    </w:p>
+    <w:p>
+      <w:pPr>
+        <w:pStyle w:val="ListParagraph"/>
+        <w:numPr>
+          <w:ilvl w:val="0"/>
+          <w:numId w:val="12"/>
+        </w:numPr>
+      </w:pPr>
+      <w:r>
+        <w:t xml:space="preserve">X </w:t>
+      </w:r>
+      <w:r>
+        <w:t xml:space="preserve">Frisbee = you can </w:t>
+      </w:r>
+      <w:r>
+        <w:rPr>
+          <w:i/>
+        </w:rPr>
+        <w:t>throw</w:t>
+      </w:r>
+      <w:r>
+        <w:t xml:space="preserve"> your sombrero (and it will come back to you like a boomerang?)</w:t>
+      </w:r>
+    </w:p>
+    <w:p/>
+    <w:p>
+      <w:pPr>
+        <w:pStyle w:val="Heading2"/>
+      </w:pPr>
+      <w:r>
+        <w:t>General</w:t>
+      </w:r>
+    </w:p>
+    <w:p>
+      <w:pPr>
+        <w:pStyle w:val="ListParagraph"/>
+        <w:numPr>
+          <w:ilvl w:val="0"/>
+          <w:numId w:val="13"/>
+        </w:numPr>
+      </w:pPr>
+      <w:r>
+        <w:t xml:space="preserve">X </w:t>
+      </w:r>
+      <w:r>
+        <w:t>Earthquake = Your sombrero is slanted sideways</w:t>
+      </w:r>
+    </w:p>
+    <w:p>
+      <w:pPr>
+        <w:pStyle w:val="ListParagraph"/>
+        <w:numPr>
+          <w:ilvl w:val="0"/>
+          <w:numId w:val="13"/>
+        </w:numPr>
+      </w:pPr>
+      <w:r>
+        <w:t xml:space="preserve">X </w:t>
+      </w:r>
+      <w:r>
+        <w:t xml:space="preserve">Frying Pan = Your sombrero is mounted at your </w:t>
+      </w:r>
+      <w:r>
+        <w:rPr>
+          <w:i/>
+          <w:iCs/>
+        </w:rPr>
+        <w:t>side</w:t>
+      </w:r>
+      <w:r>
+        <w:t xml:space="preserve"> (half height), instead of on your head</w:t>
+      </w:r>
+    </w:p>
+    <w:p>
+      <w:pPr>
+        <w:pStyle w:val="ListParagraph"/>
+        <w:numPr>
+          <w:ilvl w:val="0"/>
+          <w:numId w:val="13"/>
+        </w:numPr>
+      </w:pPr>
+      <w:r>
+        <w:t xml:space="preserve">X </w:t>
+      </w:r>
+      <w:r>
+        <w:t>Move faster/slower</w:t>
+      </w:r>
+    </w:p>
+    <w:p>
+      <w:pPr>
+        <w:pStyle w:val="ListParagraph"/>
+        <w:numPr>
+          <w:ilvl w:val="0"/>
+          <w:numId w:val="13"/>
+        </w:numPr>
+      </w:pPr>
+      <w:r>
+        <w:t xml:space="preserve">X </w:t>
+      </w:r>
+      <w:r>
+        <w:t>Move like you’re on ice</w:t>
+      </w:r>
+    </w:p>
+    <w:p>
+      <w:pPr>
+        <w:pStyle w:val="ListParagraph"/>
+        <w:numPr>
+          <w:ilvl w:val="0"/>
+          <w:numId w:val="13"/>
+        </w:numPr>
+      </w:pPr>
+      <w:r>
+        <w:t xml:space="preserve">X </w:t>
+      </w:r>
+      <w:r>
+        <w:t>Bounciness plus/min = eggs bounce more or less on your head</w:t>
+      </w:r>
+    </w:p>
+    <w:p>
+      <w:pPr>
+        <w:pStyle w:val="ListParagraph"/>
+        <w:numPr>
+          <w:ilvl w:val="0"/>
+          <w:numId w:val="13"/>
+        </w:numPr>
+      </w:pPr>
+      <w:r>
+        <w:t xml:space="preserve">X </w:t>
+      </w:r>
+      <w:r>
+        <w:t xml:space="preserve">One or two eggs that do </w:t>
+      </w:r>
+      <w:r>
+        <w:rPr>
+          <w:i/>
+          <w:iCs/>
+        </w:rPr>
+        <w:t>nothing special</w:t>
+      </w:r>
+      <w:r>
+        <w:t>, just to keep it simple.</w:t>
+      </w:r>
+    </w:p>
+    <w:p>
+      <w:pPr>
+        <w:pStyle w:val="ListParagraph"/>
+        <w:numPr>
+          <w:ilvl w:val="0"/>
+          <w:numId w:val="13"/>
+        </w:numPr>
+      </w:pPr>
+      <w:r>
+        <w:t xml:space="preserve">X </w:t>
+      </w:r>
+      <w:r>
+        <w:t>An egg that is always worth 2 points</w:t>
+      </w:r>
+      <w:r>
+        <w:t>/0 points</w:t>
+      </w:r>
+    </w:p>
+    <w:p>
+      <w:pPr>
+        <w:pStyle w:val="ListParagraph"/>
+        <w:numPr>
+          <w:ilvl w:val="0"/>
+          <w:numId w:val="13"/>
+        </w:numPr>
+      </w:pPr>
+      <w:r>
+        <w:t xml:space="preserve">X </w:t>
+      </w:r>
+      <w:r>
+        <w:t xml:space="preserve">One that’s worth as many points as </w:t>
+      </w:r>
+      <w:r>
+        <w:rPr>
+          <w:i/>
+          <w:iCs/>
+        </w:rPr>
+        <w:t>the number of players it has touched</w:t>
+      </w:r>
+      <w:r>
+        <w:t xml:space="preserve"> =&gt; needs functionality</w:t>
+      </w:r>
+    </w:p>
+    <w:p>
+      <w:pPr>
+        <w:pStyle w:val="ListParagraph"/>
+        <w:numPr>
+          <w:ilvl w:val="0"/>
+          <w:numId w:val="13"/>
+        </w:numPr>
+      </w:pPr>
+      <w:r>
+        <w:t>X One that explodes when it breaks, blowing away all eggs and players nearby?</w:t>
+      </w:r>
+    </w:p>
+    <w:p/>
+    <w:p>
+      <w:pPr>
+        <w:pStyle w:val="Heading2"/>
+      </w:pPr>
+      <w:r>
+        <w:t>Global</w:t>
+      </w:r>
+    </w:p>
+    <w:p>
+      <w:pPr>
+        <w:pStyle w:val="ListParagraph"/>
+        <w:numPr>
+          <w:ilvl w:val="0"/>
+          <w:numId w:val="14"/>
+        </w:numPr>
+      </w:pPr>
+      <w:r>
+        <w:t xml:space="preserve">X </w:t>
+      </w:r>
+      <w:r>
+        <w:t>Lower/Higher gravity</w:t>
+      </w:r>
+    </w:p>
+    <w:p>
+      <w:pPr>
+        <w:pStyle w:val="ListParagraph"/>
+        <w:numPr>
+          <w:ilvl w:val="0"/>
+          <w:numId w:val="14"/>
+        </w:numPr>
+      </w:pPr>
+      <w:r>
+        <w:t xml:space="preserve">X </w:t>
+      </w:r>
+      <w:r>
+        <w:t xml:space="preserve">Faster/slower moving </w:t>
+      </w:r>
+      <w:r>
+        <w:t>eggs</w:t>
+      </w:r>
+    </w:p>
+    <w:p>
+      <w:pPr>
+        <w:pStyle w:val="ListParagraph"/>
+        <w:numPr>
+          <w:ilvl w:val="0"/>
+          <w:numId w:val="14"/>
+        </w:numPr>
+      </w:pPr>
+      <w:r>
+        <w:t xml:space="preserve">X </w:t>
+      </w:r>
+      <w:r>
+        <w:t>Eggs are worth double their points</w:t>
+      </w:r>
+      <w:r>
+        <w:t>/hal</w:t>
+      </w:r>
+      <w:r>
+        <w:t>f</w:t>
+      </w:r>
+      <w:r>
+        <w:t xml:space="preserve"> their points</w:t>
+      </w:r>
+    </w:p>
+    <w:p>
+      <w:pPr>
+        <w:pStyle w:val="ListParagraph"/>
+        <w:numPr>
+          <w:ilvl w:val="0"/>
+          <w:numId w:val="14"/>
+        </w:numPr>
+      </w:pPr>
+      <w:r>
+        <w:t xml:space="preserve">X </w:t>
+      </w:r>
+      <w:r>
+        <w:t>E</w:t>
+      </w:r>
+      <w:r>
+        <w:t>ggs are bigger/smaller</w:t>
+      </w:r>
+      <w:r>
+        <w:t xml:space="preserve"> from now on</w:t>
+      </w:r>
+    </w:p>
+    <w:p/>
+    <w:p>
+      <w:pPr>
+        <w:pStyle w:val="Heading2"/>
+      </w:pPr>
+      <w:r>
+        <w:t>Future</w:t>
+      </w:r>
+    </w:p>
+    <w:p>
+      <w:pPr>
+        <w:pStyle w:val="ListParagraph"/>
+        <w:numPr>
+          <w:ilvl w:val="0"/>
+          <w:numId w:val="13"/>
+        </w:numPr>
+      </w:pPr>
+      <w:r>
+        <w:lastRenderedPageBreak/>
+        <w:t>Smaller sombrero</w:t>
+      </w:r>
+      <w:r>
+        <w:t xml:space="preserve"> =&gt;</w:t>
+      </w:r>
+      <w:r>
+        <w:t xml:space="preserve"> </w:t>
+      </w:r>
+      <w:r>
+        <w:t xml:space="preserve">need </w:t>
+      </w:r>
+      <w:r>
+        <w:t xml:space="preserve">to create a </w:t>
+      </w:r>
+      <w:r>
+        <w:rPr>
+          <w:i/>
+          <w:iCs/>
+        </w:rPr>
+        <w:t>separate</w:t>
+      </w:r>
+      <w:r>
+        <w:t xml:space="preserve"> smaller version of the collision shapes </w:t>
+      </w:r>
+      <w:r>
+        <w:t>and a system to swap them out</w:t>
+      </w:r>
+    </w:p>
+    <w:p>
+      <w:pPr>
+        <w:pStyle w:val="ListParagraph"/>
+        <w:numPr>
+          <w:ilvl w:val="0"/>
+          <w:numId w:val="13"/>
+        </w:numPr>
+      </w:pPr>
+      <w:r>
+        <w:t xml:space="preserve">One that </w:t>
+      </w:r>
+      <w:r>
+        <w:rPr>
+          <w:i/>
+          <w:iCs/>
+        </w:rPr>
+        <w:t>converts</w:t>
+      </w:r>
+      <w:r>
+        <w:t xml:space="preserve"> itself into a pillow when it lands?</w:t>
+      </w:r>
+      <w:r>
+        <w:t xml:space="preserve"> =&gt; first need pillows and general “environment obstacles” for that</w:t>
+      </w:r>
+    </w:p>
+    <w:p/>
+    <w:p/>
+    <w:p>
+      <w:pPr>
+        <w:pStyle w:val="Heading2"/>
+      </w:pPr>
+      <w:r>
+        <w:t>Discarded Ideas</w:t>
+      </w:r>
+    </w:p>
+    <w:p>
+      <w:pPr>
+        <w:pStyle w:val="ListParagraph"/>
+        <w:numPr>
+          <w:ilvl w:val="0"/>
+          <w:numId w:val="13"/>
+        </w:numPr>
+      </w:pPr>
+      <w:r>
+        <w:t xml:space="preserve">An egg that grows </w:t>
+      </w:r>
+      <w:r>
+        <w:rPr>
+          <w:i/>
+          <w:iCs/>
+        </w:rPr>
+        <w:t>smaller/bigger</w:t>
+      </w:r>
+      <w:r>
+        <w:t xml:space="preserve"> over time</w:t>
+      </w:r>
+      <w:r>
+        <w:t xml:space="preserve"> =&gt; can’t really do that with physics, especially when it’s so important and constantly interacting. Also don’t see the point, as there’s no fixed “end” to an egg’s life.</w:t>
+      </w:r>
+      <w:r>
+        <w:t xml:space="preserve"> (Unlike the growing balls in Totems of Tag, which stop once they run out of speed.)</w:t>
+      </w:r>
+    </w:p>
+    <w:p/>
+    <w:p>
+      <w:r>
+        <w:br w:type="page"/>
+      </w:r>
+    </w:p>
+    <w:p>
+      <w:pPr>
+        <w:pStyle w:val="Heading1"/>
+      </w:pPr>
+      <w:r>
+        <w:lastRenderedPageBreak/>
+        <w:t>Arenas</w:t>
+      </w:r>
+    </w:p>
+    <w:p>
+      <w:pPr>
+        <w:pStyle w:val="Heading2"/>
+      </w:pPr>
+      <w:r>
+        <w:t>Magical Forest</w:t>
+      </w:r>
+    </w:p>
+    <w:p>
       <w:r>
         <w:rPr>
           <w:b/>
           <w:bCs/>
         </w:rPr>
-        <w:t>new</w:t>
-      </w:r>
-      <w:r>
-        <w:t>) = general sounds of a bustling city</w:t>
-      </w:r>
-    </w:p>
-    <w:p>
-      <w:pPr>
-        <w:pStyle w:val="ListParagraph"/>
-        <w:numPr>
-          <w:ilvl w:val="0"/>
-          <w:numId w:val="30"/>
-        </w:numPr>
-      </w:pPr>
-      <w:r>
-        <w:t xml:space="preserve">Easter Island </w:t>
-      </w:r>
-      <w:proofErr w:type="gramStart"/>
-      <w:r>
-        <w:t>= ??</w:t>
-      </w:r>
-      <w:proofErr w:type="gramEnd"/>
-    </w:p>
-    <w:p>
-      <w:pPr>
-        <w:pStyle w:val="ListParagraph"/>
-        <w:numPr>
-          <w:ilvl w:val="0"/>
-          <w:numId w:val="30"/>
-        </w:numPr>
-      </w:pPr>
-      <w:r>
-        <w:t xml:space="preserve">Cuddly Clouds </w:t>
-      </w:r>
-      <w:r>
-        <w:t>(</w:t>
-      </w:r>
+        <w:t>Look?</w:t>
+      </w:r>
+      <w:r>
+        <w:t xml:space="preserve"> Relatively flat grassland, (dark) green and brownish colors. Lots of trees and grass.</w:t>
+      </w:r>
+    </w:p>
+    <w:p>
       <w:r>
         <w:rPr>
           <w:b/>
           <w:bCs/>
         </w:rPr>
-        <w:t>new</w:t>
-      </w:r>
-      <w:r>
-        <w:t xml:space="preserve">) </w:t>
-      </w:r>
-      <w:r>
-        <w:t xml:space="preserve">= </w:t>
-      </w:r>
-      <w:r>
-        <w:t>something more “spiritual” and like those weird chants</w:t>
+        <w:t>Edges?</w:t>
+      </w:r>
+      <w:r>
+        <w:t xml:space="preserve"> Tall trees, going higher and higher.</w:t>
+      </w:r>
+    </w:p>
+    <w:p>
+      <w:r>
+        <w:rPr>
+          <w:b/>
+          <w:bCs/>
+        </w:rPr>
+        <w:t>Special rule?</w:t>
+      </w:r>
+      <w:r>
+        <w:t xml:space="preserve"> None, it’s the first arena.</w:t>
+      </w:r>
+    </w:p>
+    <w:p>
+      <w:r>
+        <w:rPr>
+          <w:b/>
+          <w:bCs/>
+        </w:rPr>
+        <w:t>Delivering?</w:t>
+      </w:r>
+      <w:r>
+        <w:t xml:space="preserve"> Egg baskets.</w:t>
       </w:r>
     </w:p>
     <w:p/>
@@ -1331,262 +1964,292 @@
         <w:pStyle w:val="Heading2"/>
       </w:pPr>
       <w:r>
-        <w:t>Fixes</w:t>
-      </w:r>
-    </w:p>
-    <w:p>
-      <w:pPr>
-        <w:pStyle w:val="ListParagraph"/>
-        <w:numPr>
-          <w:ilvl w:val="0"/>
-          <w:numId w:val="21"/>
-        </w:numPr>
-      </w:pPr>
-      <w:r>
-        <w:t xml:space="preserve">Modify the egg UVs a bit so the </w:t>
+        <w:t>Dancing Desert</w:t>
+      </w:r>
+    </w:p>
+    <w:p>
+      <w:r>
+        <w:rPr>
+          <w:b/>
+          <w:bCs/>
+        </w:rPr>
+        <w:t>Look?</w:t>
+      </w:r>
+      <w:r>
+        <w:t xml:space="preserve"> Yellowy, green cacti scattered, some sandy hills</w:t>
+      </w:r>
+    </w:p>
+    <w:p>
+      <w:pPr>
+        <w:rPr>
+          <w:b/>
+          <w:bCs/>
+        </w:rPr>
+      </w:pPr>
+      <w:r>
+        <w:rPr>
+          <w:b/>
+          <w:bCs/>
+        </w:rPr>
+        <w:t>Edges?</w:t>
+      </w:r>
+    </w:p>
+    <w:p>
+      <w:r>
+        <w:rPr>
+          <w:b/>
+          <w:bCs/>
+        </w:rPr>
+        <w:t>Special rule?</w:t>
+      </w:r>
+      <w:r>
+        <w:t xml:space="preserve"> None.</w:t>
+      </w:r>
+    </w:p>
+    <w:p>
+      <w:r>
+        <w:rPr>
+          <w:b/>
+          <w:bCs/>
+        </w:rPr>
+        <w:t>Delivering?</w:t>
+      </w:r>
+      <w:r>
+        <w:t xml:space="preserve"> Birds fly overhead; these accept your eggs if they come near enough.</w:t>
+      </w:r>
+    </w:p>
+    <w:p/>
+    <w:p>
+      <w:pPr>
+        <w:pStyle w:val="Heading2"/>
+      </w:pPr>
+      <w:r>
+        <w:t>Christmas City</w:t>
+      </w:r>
+    </w:p>
+    <w:p>
+      <w:r>
+        <w:rPr>
+          <w:b/>
+          <w:bCs/>
+        </w:rPr>
+        <w:t>Look?</w:t>
+      </w:r>
+      <w:r>
+        <w:t xml:space="preserve"> Variety of colors. Buildings, market stalls, etcetera scattered around roads.</w:t>
+      </w:r>
+      <w:r>
+        <w:t xml:space="preserve"> Nighttime, Christmas lights, big Christmas tree in center of town square?</w:t>
+      </w:r>
+    </w:p>
+    <w:p>
+      <w:r>
+        <w:rPr>
+          <w:b/>
+          <w:bCs/>
+        </w:rPr>
+        <w:t>Edges?</w:t>
+      </w:r>
+      <w:r>
+        <w:t xml:space="preserve"> Buildings.</w:t>
+      </w:r>
+    </w:p>
+    <w:p>
+      <w:pPr>
+        <w:rPr>
+          <w:b/>
+          <w:bCs/>
+        </w:rPr>
+      </w:pPr>
+      <w:r>
+        <w:rPr>
+          <w:b/>
+          <w:bCs/>
+        </w:rPr>
+        <w:t>Special rule?</w:t>
+      </w:r>
+    </w:p>
+    <w:p>
+      <w:r>
+        <w:rPr>
+          <w:b/>
+          <w:bCs/>
+        </w:rPr>
+        <w:t>Delivering?</w:t>
+      </w:r>
+      <w:r>
+        <w:t xml:space="preserve"> Egg baskets.</w:t>
+      </w:r>
+    </w:p>
+    <w:p/>
+    <w:p>
+      <w:pPr>
+        <w:pStyle w:val="Heading2"/>
+      </w:pPr>
+      <w:r>
+        <w:t>North Pole</w:t>
+      </w:r>
+    </w:p>
+    <w:p>
+      <w:r>
+        <w:rPr>
+          <w:b/>
+          <w:bCs/>
+        </w:rPr>
+        <w:t>Look?</w:t>
+      </w:r>
+      <w:r>
+        <w:t xml:space="preserve"> White, lightblue, snow and ice everywhere.</w:t>
+      </w:r>
+    </w:p>
+    <w:p>
+      <w:r>
+        <w:rPr>
+          <w:b/>
+          <w:bCs/>
+        </w:rPr>
+        <w:t>Edges?</w:t>
+      </w:r>
+      <w:r>
+        <w:t xml:space="preserve"> The factories/buildings from Santa Claus?</w:t>
+      </w:r>
+    </w:p>
+    <w:p>
+      <w:r>
+        <w:rPr>
+          <w:b/>
+          <w:bCs/>
+        </w:rPr>
+        <w:t>Special rule?</w:t>
+      </w:r>
+      <w:r>
+        <w:t xml:space="preserve"> All movement is slidy-slidy :p</w:t>
+      </w:r>
+    </w:p>
+    <w:p>
+      <w:r>
+        <w:rPr>
+          <w:b/>
+          <w:bCs/>
+        </w:rPr>
+        <w:lastRenderedPageBreak/>
+        <w:t>Delivering?</w:t>
+      </w:r>
+      <w:r>
+        <w:t xml:space="preserve"> Multiple sleighs are on stand-by. </w:t>
+      </w:r>
+      <w:r>
+        <w:t>When filled once (or X times), they fly off, and a new one will arrive somewhere else</w:t>
+      </w:r>
+      <w:r>
+        <w:t xml:space="preserve"> (from the sky).</w:t>
+      </w:r>
+    </w:p>
+    <w:p/>
+    <w:p>
+      <w:pPr>
+        <w:pStyle w:val="Heading2"/>
+      </w:pPr>
+      <w:r>
+        <w:t>Easter Island</w:t>
+      </w:r>
+    </w:p>
+    <w:p>
+      <w:r>
+        <w:rPr>
+          <w:b/>
+          <w:bCs/>
+        </w:rPr>
+        <w:t>Look?</w:t>
+      </w:r>
+      <w:r>
+        <w:t xml:space="preserve"> An island (some grass, some beach, some rocky stuff =&gt; water around it) And, of course, those big Easter heads.</w:t>
+      </w:r>
+    </w:p>
+    <w:p>
+      <w:r>
+        <w:rPr>
+          <w:b/>
+          <w:bCs/>
+        </w:rPr>
+        <w:t>Edges?</w:t>
+      </w:r>
+      <w:r>
+        <w:t xml:space="preserve"> Around the water. </w:t>
+      </w:r>
+    </w:p>
+    <w:p>
+      <w:r>
+        <w:rPr>
+          <w:b/>
+          <w:bCs/>
+        </w:rPr>
+        <w:t>Special rule?</w:t>
+      </w:r>
+      <w:r>
+        <w:t xml:space="preserve"> Anything that lands in the water is dragged with the current. (Though, how does it ever get </w:t>
       </w:r>
       <w:r>
         <w:rPr>
           <w:i/>
           <w:iCs/>
         </w:rPr>
-        <w:t>center pattern</w:t>
-      </w:r>
-      <w:r>
-        <w:t xml:space="preserve"> isn’t squashed and stretched this much?</w:t>
-      </w:r>
-    </w:p>
-    <w:p>
-      <w:pPr>
-        <w:pStyle w:val="ListParagraph"/>
-        <w:numPr>
-          <w:ilvl w:val="0"/>
-          <w:numId w:val="21"/>
-        </w:numPr>
-      </w:pPr>
-      <w:r>
-        <w:t xml:space="preserve">When a powerup is rotating on the map, it’s </w:t>
+        <w:t>up</w:t>
+      </w:r>
+      <w:r>
+        <w:t xml:space="preserve"> again?)</w:t>
+      </w:r>
+    </w:p>
+    <w:p>
+      <w:pPr>
+        <w:ind w:left="708"/>
+      </w:pPr>
+      <w:r>
+        <w:t>Perhaps better: anything that ends in the water, is shot back into the level via the “big easter head” after several seconds.</w:t>
+      </w:r>
+    </w:p>
+    <w:p>
+      <w:r>
+        <w:rPr>
+          <w:b/>
+          <w:bCs/>
+        </w:rPr>
+        <w:t>Delivering?</w:t>
+      </w:r>
+      <w:r>
+        <w:t xml:space="preserve"> The Easter heads open their mouth =&gt; get an egg in there.</w:t>
+      </w:r>
+    </w:p>
+    <w:p/>
+    <w:p/>
+    <w:p>
+      <w:pPr>
+        <w:pStyle w:val="Heading2"/>
+      </w:pPr>
+      <w:r>
+        <w:t>Cuddly Clouds</w:t>
+      </w:r>
+    </w:p>
+    <w:p>
+      <w:r>
+        <w:rPr>
+          <w:b/>
+          <w:bCs/>
+        </w:rPr>
+        <w:t>Look?</w:t>
+      </w:r>
+      <w:r>
+        <w:t xml:space="preserve"> You’re in the clouds. Around you, there are these </w:t>
       </w:r>
       <w:r>
         <w:rPr>
           <w:i/>
           <w:iCs/>
         </w:rPr>
-        <w:t>really</w:t>
-      </w:r>
-      <w:r>
-        <w:t xml:space="preserve"> hard to see which one it actually is. How to solve? Also show icon on ground? Tilt its rotation to look right at the camera?</w:t>
-      </w:r>
-    </w:p>
-    <w:p>
-      <w:pPr>
-        <w:pStyle w:val="ListParagraph"/>
-        <w:numPr>
-          <w:ilvl w:val="0"/>
-          <w:numId w:val="21"/>
-        </w:numPr>
-      </w:pPr>
-      <w:r>
-        <w:t>Ice Movement =&gt; slower rotation? More slipping?</w:t>
-      </w:r>
-    </w:p>
-    <w:p>
-      <w:pPr>
-        <w:pStyle w:val="ListParagraph"/>
-        <w:numPr>
-          <w:ilvl w:val="0"/>
-          <w:numId w:val="21"/>
-        </w:numPr>
-      </w:pPr>
-      <w:r>
-        <w:t xml:space="preserve">Bouncy =&gt; it doesn’t seem to work … </w:t>
-      </w:r>
-      <w:r>
-        <w:t xml:space="preserve">in fact it seems to do the opposite </w:t>
-      </w:r>
-      <w:r>
-        <w:t>but WHY?</w:t>
-      </w:r>
-    </w:p>
-    <w:p>
-      <w:pPr>
-        <w:pStyle w:val="ListParagraph"/>
-        <w:numPr>
-          <w:ilvl w:val="0"/>
-          <w:numId w:val="21"/>
-        </w:numPr>
-      </w:pPr>
-      <w:r>
-        <w:t>Create a simple player character (with a huge moustache).</w:t>
-      </w:r>
-    </w:p>
-    <w:p>
-      <w:pPr>
-        <w:pStyle w:val="ListParagraph"/>
-        <w:numPr>
-          <w:ilvl w:val="0"/>
-          <w:numId w:val="21"/>
-        </w:numPr>
-      </w:pPr>
-      <w:r>
-        <w:t xml:space="preserve">Try moving the second player with the </w:t>
-      </w:r>
-      <w:r>
-        <w:rPr>
-          <w:i/>
-          <w:iCs/>
-        </w:rPr>
-        <w:t>right joystick</w:t>
-      </w:r>
-      <w:r>
-        <w:t xml:space="preserve"> on controller. (Would require adding an extra entry to the input map with some made-up number that will never be reached in real-life.)</w:t>
-      </w:r>
-    </w:p>
-    <w:p>
-      <w:pPr>
-        <w:pStyle w:val="ListParagraph"/>
-        <w:numPr>
-          <w:ilvl w:val="0"/>
-          <w:numId w:val="21"/>
-        </w:numPr>
-      </w:pPr>
-      <w:r>
-        <w:t xml:space="preserve">The </w:t>
-      </w:r>
-      <w:r>
-        <w:t>eggs, somehow, stopped rotating with the shot vector</w:t>
-      </w:r>
-      <w:r>
-        <w:t xml:space="preserve"> in </w:t>
-      </w:r>
-      <w:r>
-        <w:rPr>
-          <w:i/>
-          <w:iCs/>
-        </w:rPr>
-        <w:t>egg cannons</w:t>
-      </w:r>
-      <w:r>
-        <w:t>?</w:t>
-      </w:r>
-    </w:p>
-    <w:p>
-      <w:pPr>
-        <w:pStyle w:val="ListParagraph"/>
-        <w:numPr>
-          <w:ilvl w:val="0"/>
-          <w:numId w:val="21"/>
-        </w:numPr>
-      </w:pPr>
-      <w:r>
-        <w:t>Some egg-shaped rocks or statues throughout?</w:t>
-      </w:r>
-    </w:p>
-    <w:p/>
-    <w:p>
-      <w:pPr>
-        <w:pStyle w:val="Heading2"/>
-      </w:pPr>
-      <w:r>
-        <w:t>Polish</w:t>
-      </w:r>
-    </w:p>
-    <w:p>
-      <w:pPr>
-        <w:pStyle w:val="ListParagraph"/>
-        <w:numPr>
-          <w:ilvl w:val="0"/>
-          <w:numId w:val="25"/>
-        </w:numPr>
-      </w:pPr>
-      <w:r>
-        <w:lastRenderedPageBreak/>
-        <w:t>Forest: create more trees + polish + … grass?</w:t>
-      </w:r>
-    </w:p>
-    <w:p>
-      <w:pPr>
-        <w:pStyle w:val="ListParagraph"/>
-        <w:numPr>
-          <w:ilvl w:val="0"/>
-          <w:numId w:val="25"/>
-        </w:numPr>
-      </w:pPr>
-      <w:r>
-        <w:t>Desert: not too sure about the colors and the fact that bumps are so high and sudden</w:t>
-      </w:r>
-      <w:r>
-        <w:t xml:space="preserve">. (Although it does work well with the theme </w:t>
-      </w:r>
-      <w:r>
-        <w:rPr>
-          <w:i/>
-          <w:iCs/>
-        </w:rPr>
-        <w:t>and</w:t>
-      </w:r>
-      <w:r>
-        <w:t xml:space="preserve"> that you have to deliver eggs up high)</w:t>
-      </w:r>
-    </w:p>
-    <w:p>
-      <w:pPr>
-        <w:pStyle w:val="ListParagraph"/>
-        <w:numPr>
-          <w:ilvl w:val="0"/>
-          <w:numId w:val="25"/>
-        </w:numPr>
-      </w:pPr>
-      <w:r>
-        <w:t>Need testing:</w:t>
-      </w:r>
-    </w:p>
-    <w:p>
-      <w:pPr>
-        <w:pStyle w:val="ListParagraph"/>
-        <w:numPr>
-          <w:ilvl w:val="1"/>
-          <w:numId w:val="25"/>
-        </w:numPr>
-      </w:pPr>
-      <w:r>
-        <w:t>The stuff that changes global properties (points, gravity, etc.)</w:t>
-      </w:r>
-    </w:p>
-    <w:p>
-      <w:pPr>
-        <w:pStyle w:val="ListParagraph"/>
-        <w:numPr>
-          <w:ilvl w:val="1"/>
-          <w:numId w:val="25"/>
-        </w:numPr>
-      </w:pPr>
-      <w:r>
-        <w:t>The bomb</w:t>
-      </w:r>
-      <w:r>
-        <w:t xml:space="preserve"> =&gt; also add explosion effect</w:t>
-      </w:r>
-    </w:p>
-    <w:p>
-      <w:pPr>
-        <w:pStyle w:val="ListParagraph"/>
-        <w:numPr>
-          <w:ilvl w:val="1"/>
-          <w:numId w:val="25"/>
-        </w:numPr>
-      </w:pPr>
-      <w:r>
-        <w:t>Levitate</w:t>
-      </w:r>
-    </w:p>
-    <w:p/>
-    <w:p>
-      <w:pPr>
-        <w:pStyle w:val="Heading2"/>
-      </w:pPr>
-      <w:r>
-        <w:t>Ideas</w:t>
+        <w:t>huge</w:t>
+      </w:r>
+      <w:r>
+        <w:t xml:space="preserve"> storks holding a towel in their beak.</w:t>
       </w:r>
     </w:p>
     <w:p>
@@ -1595,13 +2258,10 @@
           <w:b/>
           <w:bCs/>
         </w:rPr>
-        <w:t>IDEA:</w:t>
-      </w:r>
-      <w:r>
-        <w:t xml:space="preserve"> Some baskets accept anything. Others only accept </w:t>
-      </w:r>
-      <w:r>
-        <w:t>specific eggs (show with icons on their side).</w:t>
+        <w:t>Edges?</w:t>
+      </w:r>
+      <w:r>
+        <w:t xml:space="preserve"> The storks block it in quite well. Otherwise, there are way more clouds around you?</w:t>
       </w:r>
     </w:p>
     <w:p>
@@ -1610,588 +2270,7 @@
           <w:b/>
           <w:bCs/>
         </w:rPr>
-        <w:t>IDEA:</w:t>
-      </w:r>
-      <w:r>
-        <w:t xml:space="preserve"> Some powerup that makes eggs stick to you, so you’re literally carrying them. Or this might a “player role” =&gt; you can collect eggs and keep them safe. </w:t>
-      </w:r>
-    </w:p>
-    <w:p>
-      <w:pPr>
-        <w:pStyle w:val="ListParagraph"/>
-        <w:numPr>
-          <w:ilvl w:val="0"/>
-          <w:numId w:val="26"/>
-        </w:numPr>
-      </w:pPr>
-      <w:r>
-        <w:t>Someone else must come and bump them off you?</w:t>
-      </w:r>
-    </w:p>
-    <w:p>
-      <w:pPr>
-        <w:pStyle w:val="ListParagraph"/>
-        <w:numPr>
-          <w:ilvl w:val="0"/>
-          <w:numId w:val="26"/>
-        </w:numPr>
-      </w:pPr>
-      <w:r>
-        <w:t>Or your button is permanently used for shooting them away?</w:t>
-      </w:r>
-      <w:r>
-        <w:br w:type="page"/>
-      </w:r>
-    </w:p>
-    <w:p>
-      <w:pPr>
-        <w:pStyle w:val="Heading1"/>
-      </w:pPr>
-      <w:r>
-        <w:lastRenderedPageBreak/>
-        <w:t>Powerups</w:t>
-      </w:r>
-    </w:p>
-    <w:p>
-      <w:pPr>
-        <w:pStyle w:val="Heading2"/>
-      </w:pPr>
-      <w:r>
-        <w:t>Button-based</w:t>
-      </w:r>
-    </w:p>
-    <w:p>
-      <w:pPr>
-        <w:pStyle w:val="ListParagraph"/>
-        <w:numPr>
-          <w:ilvl w:val="0"/>
-          <w:numId w:val="12"/>
-        </w:numPr>
-      </w:pPr>
-      <w:r>
-        <w:t xml:space="preserve">X </w:t>
-      </w:r>
-      <w:r>
-        <w:t xml:space="preserve">Jump </w:t>
-      </w:r>
-    </w:p>
-    <w:p>
-      <w:pPr>
-        <w:pStyle w:val="ListParagraph"/>
-        <w:numPr>
-          <w:ilvl w:val="0"/>
-          <w:numId w:val="12"/>
-        </w:numPr>
-      </w:pPr>
-      <w:r>
-        <w:t xml:space="preserve">X </w:t>
-      </w:r>
-      <w:r>
-        <w:t>Dash = quick speed burst in a direction</w:t>
-      </w:r>
-    </w:p>
-    <w:p>
-      <w:pPr>
-        <w:pStyle w:val="ListParagraph"/>
-        <w:numPr>
-          <w:ilvl w:val="0"/>
-          <w:numId w:val="12"/>
-        </w:numPr>
-      </w:pPr>
-      <w:r>
-        <w:t xml:space="preserve">X </w:t>
-      </w:r>
-      <w:r>
-        <w:t>Magnet/Repel = attract/repel all eggs within a certain radius</w:t>
-      </w:r>
-    </w:p>
-    <w:p>
-      <w:pPr>
-        <w:pStyle w:val="ListParagraph"/>
-        <w:numPr>
-          <w:ilvl w:val="0"/>
-          <w:numId w:val="12"/>
-        </w:numPr>
-      </w:pPr>
-      <w:r>
-        <w:t xml:space="preserve">X Freeze </w:t>
-      </w:r>
-      <w:r>
-        <w:t xml:space="preserve">= </w:t>
-      </w:r>
-      <w:r>
-        <w:t>completely freeze</w:t>
-      </w:r>
-      <w:r>
-        <w:rPr>
-          <w:iCs/>
-        </w:rPr>
-        <w:t xml:space="preserve"> all eggs within a certain radius</w:t>
-      </w:r>
-    </w:p>
-    <w:p>
-      <w:pPr>
-        <w:pStyle w:val="ListParagraph"/>
-        <w:numPr>
-          <w:ilvl w:val="0"/>
-          <w:numId w:val="12"/>
-        </w:numPr>
-      </w:pPr>
-      <w:r>
-        <w:rPr>
-          <w:iCs/>
-        </w:rPr>
-        <w:t xml:space="preserve">X </w:t>
-      </w:r>
-      <w:r>
-        <w:rPr>
-          <w:iCs/>
-        </w:rPr>
-        <w:t xml:space="preserve">Levitate </w:t>
-      </w:r>
-      <w:r>
-        <w:rPr>
-          <w:iCs/>
-        </w:rPr>
-        <w:t>= you and everyone nearby levitates</w:t>
-      </w:r>
-      <w:r>
-        <w:rPr>
-          <w:iCs/>
-        </w:rPr>
-        <w:t xml:space="preserve"> </w:t>
-      </w:r>
-      <w:proofErr w:type="gramStart"/>
-      <w:r>
-        <w:rPr>
-          <w:iCs/>
-        </w:rPr>
-        <w:t>( =</w:t>
-      </w:r>
-      <w:proofErr w:type="gramEnd"/>
-      <w:r>
-        <w:rPr>
-          <w:iCs/>
-        </w:rPr>
-        <w:t xml:space="preserve"> reverse gravity)</w:t>
-      </w:r>
-    </w:p>
-    <w:p>
-      <w:pPr>
-        <w:pStyle w:val="ListParagraph"/>
-        <w:numPr>
-          <w:ilvl w:val="0"/>
-          <w:numId w:val="12"/>
-        </w:numPr>
-      </w:pPr>
-      <w:r>
-        <w:t xml:space="preserve">X </w:t>
-      </w:r>
-      <w:r>
-        <w:t xml:space="preserve">Frisbee = you can </w:t>
-      </w:r>
-      <w:r>
-        <w:rPr>
-          <w:i/>
-        </w:rPr>
-        <w:t>throw</w:t>
-      </w:r>
-      <w:r>
-        <w:t xml:space="preserve"> your sombrero (and it will come back to you like a boomerang?)</w:t>
-      </w:r>
-    </w:p>
-    <w:p/>
-    <w:p>
-      <w:pPr>
-        <w:pStyle w:val="Heading2"/>
-      </w:pPr>
-      <w:r>
-        <w:t>General</w:t>
-      </w:r>
-    </w:p>
-    <w:p>
-      <w:pPr>
-        <w:pStyle w:val="ListParagraph"/>
-        <w:numPr>
-          <w:ilvl w:val="0"/>
-          <w:numId w:val="13"/>
-        </w:numPr>
-      </w:pPr>
-      <w:r>
-        <w:t xml:space="preserve">X </w:t>
-      </w:r>
-      <w:r>
-        <w:t>Earthquake = Your sombrero is slanted sideways</w:t>
-      </w:r>
-    </w:p>
-    <w:p>
-      <w:pPr>
-        <w:pStyle w:val="ListParagraph"/>
-        <w:numPr>
-          <w:ilvl w:val="0"/>
-          <w:numId w:val="13"/>
-        </w:numPr>
-      </w:pPr>
-      <w:r>
-        <w:t xml:space="preserve">X </w:t>
-      </w:r>
-      <w:r>
-        <w:t xml:space="preserve">Frying Pan = Your sombrero is mounted at your </w:t>
-      </w:r>
-      <w:r>
-        <w:rPr>
-          <w:i/>
-          <w:iCs/>
-        </w:rPr>
-        <w:t>side</w:t>
-      </w:r>
-      <w:r>
-        <w:t xml:space="preserve"> (half height), instead of on your head</w:t>
-      </w:r>
-    </w:p>
-    <w:p>
-      <w:pPr>
-        <w:pStyle w:val="ListParagraph"/>
-        <w:numPr>
-          <w:ilvl w:val="0"/>
-          <w:numId w:val="13"/>
-        </w:numPr>
-      </w:pPr>
-      <w:r>
-        <w:t xml:space="preserve">X </w:t>
-      </w:r>
-      <w:r>
-        <w:t>Move faster/slower</w:t>
-      </w:r>
-    </w:p>
-    <w:p>
-      <w:pPr>
-        <w:pStyle w:val="ListParagraph"/>
-        <w:numPr>
-          <w:ilvl w:val="0"/>
-          <w:numId w:val="13"/>
-        </w:numPr>
-      </w:pPr>
-      <w:r>
-        <w:t xml:space="preserve">X </w:t>
-      </w:r>
-      <w:r>
-        <w:t>Move like you’re on ice</w:t>
-      </w:r>
-    </w:p>
-    <w:p>
-      <w:pPr>
-        <w:pStyle w:val="ListParagraph"/>
-        <w:numPr>
-          <w:ilvl w:val="0"/>
-          <w:numId w:val="13"/>
-        </w:numPr>
-      </w:pPr>
-      <w:r>
-        <w:t xml:space="preserve">X </w:t>
-      </w:r>
-      <w:r>
-        <w:t>Bounciness plus/min = eggs bounce more or less on your head</w:t>
-      </w:r>
-    </w:p>
-    <w:p>
-      <w:pPr>
-        <w:pStyle w:val="ListParagraph"/>
-        <w:numPr>
-          <w:ilvl w:val="0"/>
-          <w:numId w:val="13"/>
-        </w:numPr>
-      </w:pPr>
-      <w:r>
-        <w:t xml:space="preserve">X </w:t>
-      </w:r>
-      <w:r>
-        <w:t xml:space="preserve">One or two eggs that do </w:t>
-      </w:r>
-      <w:r>
-        <w:rPr>
-          <w:i/>
-          <w:iCs/>
-        </w:rPr>
-        <w:t>nothing special</w:t>
-      </w:r>
-      <w:r>
-        <w:t>, just to keep it simple.</w:t>
-      </w:r>
-    </w:p>
-    <w:p>
-      <w:pPr>
-        <w:pStyle w:val="ListParagraph"/>
-        <w:numPr>
-          <w:ilvl w:val="0"/>
-          <w:numId w:val="13"/>
-        </w:numPr>
-      </w:pPr>
-      <w:r>
-        <w:t xml:space="preserve">X </w:t>
-      </w:r>
-      <w:r>
-        <w:t>An egg that is always worth 2 points</w:t>
-      </w:r>
-      <w:r>
-        <w:t>/0 points</w:t>
-      </w:r>
-    </w:p>
-    <w:p>
-      <w:pPr>
-        <w:pStyle w:val="ListParagraph"/>
-        <w:numPr>
-          <w:ilvl w:val="0"/>
-          <w:numId w:val="13"/>
-        </w:numPr>
-      </w:pPr>
-      <w:r>
-        <w:t xml:space="preserve">X </w:t>
-      </w:r>
-      <w:r>
-        <w:t xml:space="preserve">One that’s worth as many points as </w:t>
-      </w:r>
-      <w:r>
-        <w:rPr>
-          <w:i/>
-          <w:iCs/>
-        </w:rPr>
-        <w:t>the number of players it has touched</w:t>
-      </w:r>
-      <w:r>
-        <w:t xml:space="preserve"> =&gt; needs functionality</w:t>
-      </w:r>
-    </w:p>
-    <w:p>
-      <w:pPr>
-        <w:pStyle w:val="ListParagraph"/>
-        <w:numPr>
-          <w:ilvl w:val="0"/>
-          <w:numId w:val="13"/>
-        </w:numPr>
-      </w:pPr>
-      <w:r>
-        <w:t>X One that explodes when it breaks, blowing away all eggs and players nearby?</w:t>
-      </w:r>
-    </w:p>
-    <w:p/>
-    <w:p>
-      <w:pPr>
-        <w:pStyle w:val="Heading2"/>
-      </w:pPr>
-      <w:r>
-        <w:t>Global</w:t>
-      </w:r>
-    </w:p>
-    <w:p>
-      <w:pPr>
-        <w:pStyle w:val="ListParagraph"/>
-        <w:numPr>
-          <w:ilvl w:val="0"/>
-          <w:numId w:val="14"/>
-        </w:numPr>
-      </w:pPr>
-      <w:r>
-        <w:t xml:space="preserve">X </w:t>
-      </w:r>
-      <w:r>
-        <w:t>Lower/Higher gravity</w:t>
-      </w:r>
-    </w:p>
-    <w:p>
-      <w:pPr>
-        <w:pStyle w:val="ListParagraph"/>
-        <w:numPr>
-          <w:ilvl w:val="0"/>
-          <w:numId w:val="14"/>
-        </w:numPr>
-      </w:pPr>
-      <w:r>
-        <w:t xml:space="preserve">X </w:t>
-      </w:r>
-      <w:r>
-        <w:t xml:space="preserve">Faster/slower moving </w:t>
-      </w:r>
-      <w:r>
-        <w:t>eggs</w:t>
-      </w:r>
-    </w:p>
-    <w:p>
-      <w:pPr>
-        <w:pStyle w:val="ListParagraph"/>
-        <w:numPr>
-          <w:ilvl w:val="0"/>
-          <w:numId w:val="14"/>
-        </w:numPr>
-      </w:pPr>
-      <w:r>
-        <w:t xml:space="preserve">X </w:t>
-      </w:r>
-      <w:r>
-        <w:t>Eggs are worth double their points</w:t>
-      </w:r>
-      <w:r>
-        <w:t>/hal</w:t>
-      </w:r>
-      <w:r>
-        <w:t>f</w:t>
-      </w:r>
-      <w:r>
-        <w:t xml:space="preserve"> their points</w:t>
-      </w:r>
-    </w:p>
-    <w:p>
-      <w:pPr>
-        <w:pStyle w:val="ListParagraph"/>
-        <w:numPr>
-          <w:ilvl w:val="0"/>
-          <w:numId w:val="14"/>
-        </w:numPr>
-      </w:pPr>
-      <w:r>
-        <w:t xml:space="preserve">X </w:t>
-      </w:r>
-      <w:r>
-        <w:t>E</w:t>
-      </w:r>
-      <w:r>
-        <w:t>ggs are bigger/smaller</w:t>
-      </w:r>
-      <w:r>
-        <w:t xml:space="preserve"> from now on</w:t>
-      </w:r>
-    </w:p>
-    <w:p/>
-    <w:p>
-      <w:pPr>
-        <w:pStyle w:val="Heading2"/>
-      </w:pPr>
-      <w:r>
-        <w:t>Future</w:t>
-      </w:r>
-    </w:p>
-    <w:p>
-      <w:pPr>
-        <w:pStyle w:val="ListParagraph"/>
-        <w:numPr>
-          <w:ilvl w:val="0"/>
-          <w:numId w:val="13"/>
-        </w:numPr>
-      </w:pPr>
-      <w:r>
-        <w:lastRenderedPageBreak/>
-        <w:t>Smaller sombrero</w:t>
-      </w:r>
-      <w:r>
-        <w:t xml:space="preserve"> =&gt;</w:t>
-      </w:r>
-      <w:r>
-        <w:t xml:space="preserve"> </w:t>
-      </w:r>
-      <w:r>
-        <w:t xml:space="preserve">need </w:t>
-      </w:r>
-      <w:r>
-        <w:t xml:space="preserve">to create a </w:t>
-      </w:r>
-      <w:r>
-        <w:rPr>
-          <w:i/>
-          <w:iCs/>
-        </w:rPr>
-        <w:t>separate</w:t>
-      </w:r>
-      <w:r>
-        <w:t xml:space="preserve"> smaller version of the collision shapes </w:t>
-      </w:r>
-      <w:r>
-        <w:t>and a system to swap them out</w:t>
-      </w:r>
-    </w:p>
-    <w:p>
-      <w:pPr>
-        <w:pStyle w:val="ListParagraph"/>
-        <w:numPr>
-          <w:ilvl w:val="0"/>
-          <w:numId w:val="13"/>
-        </w:numPr>
-      </w:pPr>
-      <w:r>
-        <w:t xml:space="preserve">One that </w:t>
-      </w:r>
-      <w:r>
-        <w:rPr>
-          <w:i/>
-          <w:iCs/>
-        </w:rPr>
-        <w:t>converts</w:t>
-      </w:r>
-      <w:r>
-        <w:t xml:space="preserve"> itself into a pillow when it lands?</w:t>
-      </w:r>
-      <w:r>
-        <w:t xml:space="preserve"> =&gt; first need pillows and general “environment obstacles” for that</w:t>
-      </w:r>
-    </w:p>
-    <w:p/>
-    <w:p/>
-    <w:p>
-      <w:pPr>
-        <w:pStyle w:val="Heading2"/>
-      </w:pPr>
-      <w:r>
-        <w:t>Discarded Ideas</w:t>
-      </w:r>
-    </w:p>
-    <w:p>
-      <w:pPr>
-        <w:pStyle w:val="ListParagraph"/>
-        <w:numPr>
-          <w:ilvl w:val="0"/>
-          <w:numId w:val="13"/>
-        </w:numPr>
-      </w:pPr>
-      <w:r>
-        <w:t xml:space="preserve">An egg that grows </w:t>
-      </w:r>
-      <w:r>
-        <w:rPr>
-          <w:i/>
-          <w:iCs/>
-        </w:rPr>
-        <w:t>smaller/bigger</w:t>
-      </w:r>
-      <w:r>
-        <w:t xml:space="preserve"> over time</w:t>
-      </w:r>
-      <w:r>
-        <w:t xml:space="preserve"> =&gt; can’t really do that with physics, especially when it’s so important and constantly interacting. Also don’t see the point, as there’s no fixed “end” to an egg’s life.</w:t>
-      </w:r>
-      <w:r>
-        <w:t xml:space="preserve"> (Unlike the growing balls in Totems of Tag, which stop once they run out of speed.)</w:t>
-      </w:r>
-    </w:p>
-    <w:p/>
-    <w:p>
-      <w:r>
-        <w:br w:type="page"/>
-      </w:r>
-    </w:p>
-    <w:p>
-      <w:pPr>
-        <w:pStyle w:val="Heading1"/>
-      </w:pPr>
-      <w:r>
-        <w:lastRenderedPageBreak/>
-        <w:t>Arenas</w:t>
-      </w:r>
-    </w:p>
-    <w:p>
-      <w:pPr>
-        <w:pStyle w:val="Heading2"/>
-      </w:pPr>
-      <w:r>
-        <w:t>Magical Forest</w:t>
+        <w:t>Special rule?</w:t>
       </w:r>
     </w:p>
     <w:p>
@@ -2200,46 +2279,10 @@
           <w:b/>
           <w:bCs/>
         </w:rPr>
-        <w:t>Look?</w:t>
-      </w:r>
-      <w:r>
-        <w:t xml:space="preserve"> Relatively flat grassland, (dark) green and brownish colors. Lots of trees and grass.</w:t>
-      </w:r>
-    </w:p>
-    <w:p>
-      <w:r>
-        <w:rPr>
-          <w:b/>
-          <w:bCs/>
-        </w:rPr>
-        <w:t>Edges?</w:t>
-      </w:r>
-      <w:r>
-        <w:t xml:space="preserve"> Tall trees, going higher and higher.</w:t>
-      </w:r>
-    </w:p>
-    <w:p>
-      <w:r>
-        <w:rPr>
-          <w:b/>
-          <w:bCs/>
-        </w:rPr>
-        <w:t>Special rule?</w:t>
-      </w:r>
-      <w:r>
-        <w:t xml:space="preserve"> None, it’s the first arena.</w:t>
-      </w:r>
-    </w:p>
-    <w:p>
-      <w:r>
-        <w:rPr>
-          <w:b/>
-          <w:bCs/>
-        </w:rPr>
         <w:t>Delivering?</w:t>
       </w:r>
       <w:r>
-        <w:t xml:space="preserve"> Egg baskets.</w:t>
+        <w:t xml:space="preserve"> Get the egg in a towel a stork is holding.</w:t>
       </w:r>
     </w:p>
     <w:p/>
@@ -2248,358 +2291,8 @@
         <w:pStyle w:val="Heading2"/>
       </w:pPr>
       <w:r>
-        <w:t>Dancing Desert</w:t>
-      </w:r>
-    </w:p>
-    <w:p>
-      <w:r>
-        <w:rPr>
-          <w:b/>
-          <w:bCs/>
-        </w:rPr>
-        <w:t>Look?</w:t>
-      </w:r>
-      <w:r>
-        <w:t xml:space="preserve"> Yellowy, green cacti scattered, some sandy hills</w:t>
-      </w:r>
-    </w:p>
-    <w:p>
-      <w:pPr>
-        <w:rPr>
-          <w:b/>
-          <w:bCs/>
-        </w:rPr>
-      </w:pPr>
-      <w:r>
-        <w:rPr>
-          <w:b/>
-          <w:bCs/>
-        </w:rPr>
-        <w:t>Edges?</w:t>
-      </w:r>
-    </w:p>
-    <w:p>
-      <w:r>
-        <w:rPr>
-          <w:b/>
-          <w:bCs/>
-        </w:rPr>
-        <w:t>Special rule?</w:t>
-      </w:r>
-      <w:r>
-        <w:t xml:space="preserve"> None.</w:t>
-      </w:r>
-    </w:p>
-    <w:p>
-      <w:r>
-        <w:rPr>
-          <w:b/>
-          <w:bCs/>
-        </w:rPr>
-        <w:t>Delivering?</w:t>
-      </w:r>
-      <w:r>
-        <w:t xml:space="preserve"> Birds fly overhead; these accept your eggs if they come near enough.</w:t>
-      </w:r>
-    </w:p>
-    <w:p/>
-    <w:p>
-      <w:pPr>
-        <w:pStyle w:val="Heading2"/>
-      </w:pPr>
-      <w:r>
-        <w:t>Christmas City</w:t>
-      </w:r>
-    </w:p>
-    <w:p>
-      <w:r>
-        <w:rPr>
-          <w:b/>
-          <w:bCs/>
-        </w:rPr>
-        <w:t>Look?</w:t>
-      </w:r>
-      <w:r>
-        <w:t xml:space="preserve"> Variety of colors. Buildings, market stalls, etcetera scattered around roads.</w:t>
-      </w:r>
-      <w:r>
-        <w:t xml:space="preserve"> Nighttime, Christmas lights, big Christmas tree in center of town square?</w:t>
-      </w:r>
-    </w:p>
-    <w:p>
-      <w:r>
-        <w:rPr>
-          <w:b/>
-          <w:bCs/>
-        </w:rPr>
-        <w:t>Edges?</w:t>
-      </w:r>
-      <w:r>
-        <w:t xml:space="preserve"> Buildings.</w:t>
-      </w:r>
-    </w:p>
-    <w:p>
-      <w:pPr>
-        <w:rPr>
-          <w:b/>
-          <w:bCs/>
-        </w:rPr>
-      </w:pPr>
-      <w:r>
-        <w:rPr>
-          <w:b/>
-          <w:bCs/>
-        </w:rPr>
-        <w:t>Special rule?</w:t>
-      </w:r>
-    </w:p>
-    <w:p>
-      <w:r>
-        <w:rPr>
-          <w:b/>
-          <w:bCs/>
-        </w:rPr>
-        <w:t>Delivering?</w:t>
-      </w:r>
-      <w:r>
-        <w:t xml:space="preserve"> Egg baskets.</w:t>
-      </w:r>
-    </w:p>
-    <w:p/>
-    <w:p>
-      <w:pPr>
-        <w:pStyle w:val="Heading2"/>
-      </w:pPr>
-      <w:r>
-        <w:t>North Pole</w:t>
-      </w:r>
-    </w:p>
-    <w:p>
-      <w:r>
-        <w:rPr>
-          <w:b/>
-          <w:bCs/>
-        </w:rPr>
-        <w:t>Look?</w:t>
-      </w:r>
-      <w:r>
-        <w:t xml:space="preserve"> White, </w:t>
-      </w:r>
-      <w:proofErr w:type="spellStart"/>
-      <w:r>
-        <w:t>lightblue</w:t>
-      </w:r>
-      <w:proofErr w:type="spellEnd"/>
-      <w:r>
-        <w:t>, snow and ice everywhere.</w:t>
-      </w:r>
-    </w:p>
-    <w:p>
-      <w:r>
-        <w:rPr>
-          <w:b/>
-          <w:bCs/>
-        </w:rPr>
-        <w:t>Edges?</w:t>
-      </w:r>
-      <w:r>
-        <w:t xml:space="preserve"> The factories/buildings from Santa Claus?</w:t>
-      </w:r>
-    </w:p>
-    <w:p>
-      <w:r>
-        <w:rPr>
-          <w:b/>
-          <w:bCs/>
-        </w:rPr>
-        <w:t>Special rule?</w:t>
-      </w:r>
-      <w:r>
-        <w:t xml:space="preserve"> All movement is </w:t>
-      </w:r>
-      <w:proofErr w:type="spellStart"/>
-      <w:r>
-        <w:t>slidy-</w:t>
-      </w:r>
-      <w:proofErr w:type="gramStart"/>
-      <w:r>
-        <w:t>slidy</w:t>
-      </w:r>
-      <w:proofErr w:type="spellEnd"/>
-      <w:r>
-        <w:t xml:space="preserve"> :p</w:t>
-      </w:r>
-      <w:proofErr w:type="gramEnd"/>
-    </w:p>
-    <w:p>
-      <w:r>
-        <w:rPr>
-          <w:b/>
-          <w:bCs/>
-        </w:rPr>
-        <w:lastRenderedPageBreak/>
-        <w:t>Delivering?</w:t>
-      </w:r>
-      <w:r>
-        <w:t xml:space="preserve"> Multiple sleighs are on stand-by. </w:t>
-      </w:r>
-      <w:r>
-        <w:t>When filled once (or X times), they fly off, and a new one will arrive somewhere else</w:t>
-      </w:r>
-      <w:r>
-        <w:t xml:space="preserve"> (from the sky).</w:t>
-      </w:r>
-    </w:p>
-    <w:p/>
-    <w:p>
-      <w:pPr>
-        <w:pStyle w:val="Heading2"/>
-      </w:pPr>
-      <w:r>
-        <w:t>Easter Island</w:t>
-      </w:r>
-    </w:p>
-    <w:p>
-      <w:r>
-        <w:rPr>
-          <w:b/>
-          <w:bCs/>
-        </w:rPr>
-        <w:t>Look?</w:t>
-      </w:r>
-      <w:r>
-        <w:t xml:space="preserve"> An island (some grass, some beach, some rocky stuff =&gt; water around it) And, of course, those big Easter heads.</w:t>
-      </w:r>
-    </w:p>
-    <w:p>
-      <w:r>
-        <w:rPr>
-          <w:b/>
-          <w:bCs/>
-        </w:rPr>
-        <w:t>Edges?</w:t>
-      </w:r>
-      <w:r>
-        <w:t xml:space="preserve"> Around the water. </w:t>
-      </w:r>
-    </w:p>
-    <w:p>
-      <w:r>
-        <w:rPr>
-          <w:b/>
-          <w:bCs/>
-        </w:rPr>
-        <w:t>Special rule?</w:t>
-      </w:r>
-      <w:r>
-        <w:t xml:space="preserve"> Anything that lands in the water is dragged with the current. (Though, how does it ever get </w:t>
-      </w:r>
-      <w:r>
-        <w:rPr>
-          <w:i/>
-          <w:iCs/>
-        </w:rPr>
-        <w:t>up</w:t>
-      </w:r>
-      <w:r>
-        <w:t xml:space="preserve"> again?)</w:t>
-      </w:r>
-    </w:p>
-    <w:p>
-      <w:pPr>
-        <w:ind w:left="708"/>
-      </w:pPr>
-      <w:r>
-        <w:t>Perhaps better: anything that ends in the water, is shot back into the level via the “big easter head” after several seconds.</w:t>
-      </w:r>
-    </w:p>
-    <w:p>
-      <w:r>
-        <w:rPr>
-          <w:b/>
-          <w:bCs/>
-        </w:rPr>
-        <w:t>Delivering?</w:t>
-      </w:r>
-      <w:r>
-        <w:t xml:space="preserve"> The Easter heads open their mouth =&gt; get an egg in there.</w:t>
-      </w:r>
-    </w:p>
-    <w:p/>
-    <w:p/>
-    <w:p>
-      <w:pPr>
-        <w:pStyle w:val="Heading2"/>
-      </w:pPr>
-      <w:r>
-        <w:t>Cuddly Clouds</w:t>
-      </w:r>
-    </w:p>
-    <w:p>
-      <w:r>
-        <w:rPr>
-          <w:b/>
-          <w:bCs/>
-        </w:rPr>
-        <w:t>Look?</w:t>
-      </w:r>
-      <w:r>
-        <w:t xml:space="preserve"> You’re in the clouds. Around you, there are these </w:t>
-      </w:r>
-      <w:r>
-        <w:rPr>
-          <w:i/>
-          <w:iCs/>
-        </w:rPr>
-        <w:t>huge</w:t>
-      </w:r>
-      <w:r>
-        <w:t xml:space="preserve"> storks holding a towel in their beak.</w:t>
-      </w:r>
-    </w:p>
-    <w:p>
-      <w:r>
-        <w:rPr>
-          <w:b/>
-          <w:bCs/>
-        </w:rPr>
-        <w:t>Edges?</w:t>
-      </w:r>
-      <w:r>
-        <w:t xml:space="preserve"> The storks block it in quite well. Otherwise, there are way more clouds around you?</w:t>
-      </w:r>
-    </w:p>
-    <w:p>
-      <w:r>
-        <w:rPr>
-          <w:b/>
-          <w:bCs/>
-        </w:rPr>
-        <w:t>Special rule?</w:t>
-      </w:r>
-    </w:p>
-    <w:p>
-      <w:r>
-        <w:rPr>
-          <w:b/>
-          <w:bCs/>
-        </w:rPr>
-        <w:t>Delivering?</w:t>
-      </w:r>
-      <w:r>
-        <w:t xml:space="preserve"> Get the egg in a towel a stork is holding.</w:t>
-      </w:r>
-    </w:p>
-    <w:p/>
-    <w:p>
-      <w:pPr>
-        <w:pStyle w:val="Heading2"/>
-      </w:pPr>
-      <w:proofErr w:type="spellStart"/>
-      <w:r>
         <w:t>Misc</w:t>
       </w:r>
-      <w:proofErr w:type="spellEnd"/>
     </w:p>
     <w:p>
       <w:r>

</xml_diff>

<commit_message>
Fixes to desert, mostly created the North Pole
</commit_message>
<xml_diff>
--- a/non_game/[Idea] In Eggcelent Condition.docx
+++ b/non_game/[Idea] In Eggcelent Condition.docx
@@ -585,6 +585,11 @@
           <w:ilvl w:val="0"/>
           <w:numId w:val="27"/>
         </w:numPr>
+        <w:rPr>
+          <w:rStyle w:val="Hyperlink"/>
+          <w:color w:val="auto"/>
+          <w:u w:val="none"/>
+        </w:rPr>
       </w:pPr>
       <w:hyperlink r:id="rId6" w:history="1">
         <w:r>
@@ -597,6 +602,26 @@
     </w:p>
     <w:p>
       <w:r>
+        <w:t>Proper tutor</w:t>
+      </w:r>
+      <w:r>
+        <w:t>i</w:t>
+      </w:r>
+      <w:r>
+        <w:t xml:space="preserve">al for making a (cuter, more proportional) reindeer: </w:t>
+      </w:r>
+      <w:hyperlink r:id="rId7" w:history="1">
+        <w:r>
+          <w:rPr>
+            <w:rStyle w:val="Hyperlink"/>
+          </w:rPr>
+          <w:t>https://www.youtube.com/watch?v=DQU4wYtggCw</w:t>
+        </w:r>
+      </w:hyperlink>
+    </w:p>
+    <w:p/>
+    <w:p>
+      <w:r>
         <w:br w:type="page"/>
       </w:r>
     </w:p>
@@ -630,7 +655,21 @@
           <w:b/>
           <w:bCs/>
         </w:rPr>
-        <w:t>20 Dec:</w:t>
+        <w:t>2</w:t>
+      </w:r>
+      <w:r>
+        <w:rPr>
+          <w:b/>
+          <w:bCs/>
+        </w:rPr>
+        <w:t>1</w:t>
+      </w:r>
+      <w:r>
+        <w:rPr>
+          <w:b/>
+          <w:bCs/>
+        </w:rPr>
+        <w:t xml:space="preserve"> Dec:</w:t>
       </w:r>
     </w:p>
     <w:p>
@@ -642,17 +681,48 @@
         </w:numPr>
       </w:pPr>
       <w:r>
-        <w:t xml:space="preserve">Create </w:t>
+        <w:t>Soundtrack (for arenas I surely have)</w:t>
+      </w:r>
+    </w:p>
+    <w:p>
+      <w:pPr>
+        <w:pStyle w:val="ListParagraph"/>
+        <w:numPr>
+          <w:ilvl w:val="1"/>
+          <w:numId w:val="25"/>
+        </w:numPr>
+      </w:pPr>
+      <w:r>
+        <w:t>Some basic particles</w:t>
+      </w:r>
+    </w:p>
+    <w:p>
+      <w:pPr>
+        <w:pStyle w:val="ListParagraph"/>
+        <w:numPr>
+          <w:ilvl w:val="1"/>
+          <w:numId w:val="25"/>
+        </w:numPr>
+      </w:pPr>
+      <w:r>
+        <w:t xml:space="preserve">Already create </w:t>
       </w:r>
       <w:r>
         <w:rPr>
           <w:i/>
           <w:iCs/>
         </w:rPr>
-        <w:t>feedback</w:t>
-      </w:r>
-      <w:r>
-        <w:t xml:space="preserve"> system</w:t>
+        <w:t>logos</w:t>
+      </w:r>
+      <w:r>
+        <w:t xml:space="preserve"> and </w:t>
+      </w:r>
+      <w:r>
+        <w:rPr>
+          <w:i/>
+          <w:iCs/>
+        </w:rPr>
+        <w:t>general marketing</w:t>
       </w:r>
     </w:p>
     <w:p>
@@ -664,24 +734,30 @@
         </w:numPr>
       </w:pPr>
       <w:r>
-        <w:t xml:space="preserve">Finish </w:t>
+        <w:t xml:space="preserve">Have a proper </w:t>
       </w:r>
       <w:r>
         <w:rPr>
           <w:i/>
           <w:iCs/>
         </w:rPr>
-        <w:t>soundtrack</w:t>
-      </w:r>
-      <w:r>
-        <w:t xml:space="preserve"> + </w:t>
+        <w:t>menu</w:t>
+      </w:r>
+      <w:r>
+        <w:t xml:space="preserve"> (with good order and pretty visuals) ready to go, in case the rest doesn’t work out</w:t>
+      </w:r>
+      <w:r>
+        <w:t xml:space="preserve"> =&gt; including the </w:t>
       </w:r>
       <w:r>
         <w:rPr>
           <w:i/>
           <w:iCs/>
         </w:rPr>
-        <w:t>sound effects</w:t>
+        <w:t>thumbnails</w:t>
+      </w:r>
+      <w:r>
+        <w:t>?</w:t>
       </w:r>
     </w:p>
     <w:p>
@@ -693,7 +769,23 @@
         </w:numPr>
       </w:pPr>
       <w:r>
-        <w:t>Some basic particles</w:t>
+        <w:t>Finish Desert and North Pole</w:t>
+      </w:r>
+    </w:p>
+    <w:p>
+      <w:pPr>
+        <w:pStyle w:val="ListParagraph"/>
+        <w:numPr>
+          <w:ilvl w:val="0"/>
+          <w:numId w:val="25"/>
+        </w:numPr>
+      </w:pPr>
+      <w:r>
+        <w:rPr>
+          <w:b/>
+          <w:bCs/>
+        </w:rPr>
+        <w:t>22 Dec:</w:t>
       </w:r>
     </w:p>
     <w:p>
@@ -705,17 +797,91 @@
         </w:numPr>
       </w:pPr>
       <w:r>
-        <w:t xml:space="preserve">Already create some </w:t>
-      </w:r>
-      <w:r>
-        <w:rPr>
-          <w:i/>
-          <w:iCs/>
-        </w:rPr>
-        <w:t>logo</w:t>
-      </w:r>
-      <w:r>
-        <w:t xml:space="preserve"> and general marketing.</w:t>
+        <w:t>Cuddly Clouds: create fully</w:t>
+      </w:r>
+    </w:p>
+    <w:p>
+      <w:pPr>
+        <w:pStyle w:val="ListParagraph"/>
+        <w:numPr>
+          <w:ilvl w:val="2"/>
+          <w:numId w:val="25"/>
+        </w:numPr>
+      </w:pPr>
+      <w:r>
+        <w:t>Just need a general cloud asset / some cloud particles</w:t>
+      </w:r>
+    </w:p>
+    <w:p>
+      <w:pPr>
+        <w:pStyle w:val="ListParagraph"/>
+        <w:numPr>
+          <w:ilvl w:val="2"/>
+          <w:numId w:val="25"/>
+        </w:numPr>
+      </w:pPr>
+      <w:r>
+        <w:t>Then re-use the storks from the Desert</w:t>
+      </w:r>
+    </w:p>
+    <w:p>
+      <w:pPr>
+        <w:pStyle w:val="ListParagraph"/>
+        <w:numPr>
+          <w:ilvl w:val="2"/>
+          <w:numId w:val="25"/>
+        </w:numPr>
+      </w:pPr>
+      <w:r>
+        <w:t>Give them a big cloth as egg basket</w:t>
+      </w:r>
+    </w:p>
+    <w:p>
+      <w:pPr>
+        <w:pStyle w:val="ListParagraph"/>
+        <w:numPr>
+          <w:ilvl w:val="2"/>
+          <w:numId w:val="25"/>
+        </w:numPr>
+      </w:pPr>
+      <w:r>
+        <w:t>Place some cannons on separate clouds around the level</w:t>
+      </w:r>
+    </w:p>
+    <w:p>
+      <w:pPr>
+        <w:pStyle w:val="ListParagraph"/>
+        <w:numPr>
+          <w:ilvl w:val="2"/>
+          <w:numId w:val="25"/>
+        </w:numPr>
+      </w:pPr>
+      <w:r>
+        <w:t>DONE.</w:t>
+      </w:r>
+    </w:p>
+    <w:p>
+      <w:pPr>
+        <w:pStyle w:val="ListParagraph"/>
+        <w:numPr>
+          <w:ilvl w:val="1"/>
+          <w:numId w:val="25"/>
+        </w:numPr>
+      </w:pPr>
+      <w:r>
+        <w:t>Create movable blocks for inside the levels (trampoline, pillow, etcetera)</w:t>
+      </w:r>
+    </w:p>
+    <w:p>
+      <w:pPr>
+        <w:pStyle w:val="ListParagraph"/>
+        <w:numPr>
+          <w:ilvl w:val="1"/>
+          <w:numId w:val="25"/>
+        </w:numPr>
+      </w:pPr>
+      <w:r>
+        <w:t>Christmas City: create fully (map, buildings, central square, ways to get up and down)</w:t>
       </w:r>
     </w:p>
     <w:p>
@@ -731,7 +897,7 @@
           <w:b/>
           <w:bCs/>
         </w:rPr>
-        <w:t>21 Dec:</w:t>
+        <w:t>23 Dec:</w:t>
       </w:r>
     </w:p>
     <w:p>
@@ -743,7 +909,23 @@
         </w:numPr>
       </w:pPr>
       <w:r>
-        <w:t>Create movable blocks for inside the levels (trampoline, pillow, etcetera)</w:t>
+        <w:t>Easter Island</w:t>
+      </w:r>
+    </w:p>
+    <w:p>
+      <w:pPr>
+        <w:pStyle w:val="ListParagraph"/>
+        <w:numPr>
+          <w:ilvl w:val="0"/>
+          <w:numId w:val="25"/>
+        </w:numPr>
+      </w:pPr>
+      <w:r>
+        <w:rPr>
+          <w:b/>
+          <w:bCs/>
+        </w:rPr>
+        <w:t>24 Dec:</w:t>
       </w:r>
     </w:p>
     <w:p>
@@ -755,7 +937,7 @@
         </w:numPr>
       </w:pPr>
       <w:r>
-        <w:t>Christmas City: create fully (map, buildings, central square, ways to get up and down)</w:t>
+        <w:t>Fix all tiny issues, make sure it all works great, get screenshots going and a final page.</w:t>
       </w:r>
     </w:p>
     <w:p>
@@ -767,122 +949,136 @@
         </w:numPr>
       </w:pPr>
       <w:r>
-        <w:t xml:space="preserve">Have a proper </w:t>
-      </w:r>
-      <w:r>
-        <w:rPr>
-          <w:i/>
-          <w:iCs/>
-        </w:rPr>
-        <w:t>menu</w:t>
-      </w:r>
-      <w:r>
-        <w:t xml:space="preserve"> (with good order and pretty visuals) ready to go, in case the rest doesn’t work out.</w:t>
-      </w:r>
-    </w:p>
-    <w:p>
-      <w:pPr>
-        <w:pStyle w:val="ListParagraph"/>
-        <w:numPr>
-          <w:ilvl w:val="0"/>
-          <w:numId w:val="25"/>
-        </w:numPr>
-      </w:pPr>
+        <w:t>Publish it and submit to the jam.</w:t>
+      </w:r>
+    </w:p>
+    <w:p/>
+    <w:p>
+      <w:pPr>
+        <w:pStyle w:val="Heading2"/>
+      </w:pPr>
+      <w:r>
+        <w:t>Soundtrack</w:t>
+      </w:r>
+    </w:p>
+    <w:p>
+      <w:pPr>
+        <w:pStyle w:val="ListParagraph"/>
+        <w:numPr>
+          <w:ilvl w:val="0"/>
+          <w:numId w:val="30"/>
+        </w:numPr>
+      </w:pPr>
+      <w:r>
+        <w:t>Main Menu = main melody (with fiddle)</w:t>
+      </w:r>
+    </w:p>
+    <w:p>
+      <w:pPr>
+        <w:pStyle w:val="ListParagraph"/>
+        <w:numPr>
+          <w:ilvl w:val="1"/>
+          <w:numId w:val="30"/>
+        </w:numPr>
+      </w:pPr>
+      <w:r>
+        <w:t>Also make this come back (albeit changed) in all other themes!</w:t>
+      </w:r>
+    </w:p>
+    <w:p>
+      <w:pPr>
+        <w:pStyle w:val="ListParagraph"/>
+        <w:numPr>
+          <w:ilvl w:val="0"/>
+          <w:numId w:val="30"/>
+        </w:numPr>
+      </w:pPr>
+      <w:r>
+        <w:t>Training</w:t>
+      </w:r>
+      <w:r>
+        <w:t xml:space="preserve"> </w:t>
+      </w:r>
       <w:r>
         <w:rPr>
           <w:b/>
           <w:bCs/>
         </w:rPr>
-        <w:t>22 Dec:</w:t>
-      </w:r>
-    </w:p>
-    <w:p>
-      <w:pPr>
-        <w:pStyle w:val="ListParagraph"/>
-        <w:numPr>
-          <w:ilvl w:val="1"/>
-          <w:numId w:val="25"/>
-        </w:numPr>
-      </w:pPr>
-      <w:r>
-        <w:t>Cuddly Clouds: create fully</w:t>
-      </w:r>
-    </w:p>
-    <w:p>
-      <w:pPr>
-        <w:pStyle w:val="ListParagraph"/>
-        <w:numPr>
-          <w:ilvl w:val="0"/>
-          <w:numId w:val="25"/>
-        </w:numPr>
-      </w:pPr>
+        <w:t>(new)</w:t>
+      </w:r>
+      <w:r>
+        <w:t xml:space="preserve"> = a melody that sounds like a training camp or “staying alive” thing</w:t>
+      </w:r>
+    </w:p>
+    <w:p>
+      <w:pPr>
+        <w:pStyle w:val="ListParagraph"/>
+        <w:numPr>
+          <w:ilvl w:val="0"/>
+          <w:numId w:val="30"/>
+        </w:numPr>
+      </w:pPr>
+      <w:r>
+        <w:t>Forest = the plucked guitar</w:t>
+      </w:r>
+    </w:p>
+    <w:p>
+      <w:pPr>
+        <w:pStyle w:val="ListParagraph"/>
+        <w:numPr>
+          <w:ilvl w:val="0"/>
+          <w:numId w:val="30"/>
+        </w:numPr>
+      </w:pPr>
+      <w:r>
+        <w:t>Desert = the mariachi thing</w:t>
+      </w:r>
+    </w:p>
+    <w:p>
+      <w:pPr>
+        <w:pStyle w:val="ListParagraph"/>
+        <w:numPr>
+          <w:ilvl w:val="0"/>
+          <w:numId w:val="30"/>
+        </w:numPr>
+      </w:pPr>
+      <w:r>
+        <w:t>North Pole (</w:t>
+      </w:r>
       <w:r>
         <w:rPr>
           <w:b/>
           <w:bCs/>
         </w:rPr>
-        <w:t>23 Dec:</w:t>
-      </w:r>
-    </w:p>
-    <w:p>
-      <w:pPr>
-        <w:pStyle w:val="ListParagraph"/>
-        <w:numPr>
-          <w:ilvl w:val="1"/>
-          <w:numId w:val="25"/>
-        </w:numPr>
-      </w:pPr>
-      <w:r>
-        <w:t>North Pole/Easter Island</w:t>
-      </w:r>
-    </w:p>
-    <w:p>
-      <w:pPr>
-        <w:pStyle w:val="ListParagraph"/>
-        <w:numPr>
-          <w:ilvl w:val="0"/>
-          <w:numId w:val="25"/>
-        </w:numPr>
-      </w:pPr>
+        <w:t>new</w:t>
+      </w:r>
+      <w:r>
+        <w:t>)</w:t>
+      </w:r>
+      <w:r>
+        <w:t xml:space="preserve"> = more with (atmosphere) piano, Christmas bells, cracking fireplace</w:t>
+      </w:r>
+    </w:p>
+    <w:p>
+      <w:pPr>
+        <w:pStyle w:val="ListParagraph"/>
+        <w:numPr>
+          <w:ilvl w:val="0"/>
+          <w:numId w:val="30"/>
+        </w:numPr>
+      </w:pPr>
+      <w:r>
+        <w:t>Christmas City (</w:t>
+      </w:r>
       <w:r>
         <w:rPr>
           <w:b/>
           <w:bCs/>
         </w:rPr>
-        <w:t>24 Dec:</w:t>
-      </w:r>
-    </w:p>
-    <w:p>
-      <w:pPr>
-        <w:pStyle w:val="ListParagraph"/>
-        <w:numPr>
-          <w:ilvl w:val="1"/>
-          <w:numId w:val="25"/>
-        </w:numPr>
-      </w:pPr>
-      <w:r>
-        <w:t>Fix all tiny issues, make sure it all works great, get screenshots going and a final page.</w:t>
-      </w:r>
-    </w:p>
-    <w:p>
-      <w:pPr>
-        <w:pStyle w:val="ListParagraph"/>
-        <w:numPr>
-          <w:ilvl w:val="1"/>
-          <w:numId w:val="25"/>
-        </w:numPr>
-      </w:pPr>
-      <w:r>
-        <w:t>Publish it and submit to the jam.</w:t>
-      </w:r>
-    </w:p>
-    <w:p/>
-    <w:p>
-      <w:pPr>
-        <w:pStyle w:val="Heading2"/>
-      </w:pPr>
-      <w:r>
-        <w:t>Soundtrack</w:t>
+        <w:t>new</w:t>
+      </w:r>
+      <w:r>
+        <w:t>) = general sounds of a bustling city</w:t>
       </w:r>
     </w:p>
     <w:p>
@@ -894,151 +1090,31 @@
         </w:numPr>
       </w:pPr>
       <w:r>
-        <w:t>Main Menu = main melody (with fiddle)</w:t>
-      </w:r>
-    </w:p>
-    <w:p>
-      <w:pPr>
-        <w:pStyle w:val="ListParagraph"/>
-        <w:numPr>
-          <w:ilvl w:val="1"/>
+        <w:t>Easter Island = ??</w:t>
+      </w:r>
+    </w:p>
+    <w:p>
+      <w:pPr>
+        <w:pStyle w:val="ListParagraph"/>
+        <w:numPr>
+          <w:ilvl w:val="0"/>
           <w:numId w:val="30"/>
         </w:numPr>
       </w:pPr>
       <w:r>
-        <w:t>Also make this come back (albeit changed) in all other themes!</w:t>
-      </w:r>
-    </w:p>
-    <w:p>
-      <w:pPr>
-        <w:pStyle w:val="ListParagraph"/>
-        <w:numPr>
-          <w:ilvl w:val="0"/>
-          <w:numId w:val="30"/>
-        </w:numPr>
-      </w:pPr>
-      <w:r>
-        <w:t>Training</w:t>
-      </w:r>
-      <w:r>
-        <w:t xml:space="preserve"> </w:t>
+        <w:t xml:space="preserve">Cuddly Clouds </w:t>
+      </w:r>
+      <w:r>
+        <w:t>(</w:t>
       </w:r>
       <w:r>
         <w:rPr>
           <w:b/>
           <w:bCs/>
         </w:rPr>
-        <w:t>(new)</w:t>
-      </w:r>
-      <w:r>
-        <w:t xml:space="preserve"> = a melody that sounds like a training camp or “staying alive” thing</w:t>
-      </w:r>
-    </w:p>
-    <w:p>
-      <w:pPr>
-        <w:pStyle w:val="ListParagraph"/>
-        <w:numPr>
-          <w:ilvl w:val="0"/>
-          <w:numId w:val="30"/>
-        </w:numPr>
-      </w:pPr>
-      <w:r>
-        <w:t>Forest = the plucked guitar</w:t>
-      </w:r>
-    </w:p>
-    <w:p>
-      <w:pPr>
-        <w:pStyle w:val="ListParagraph"/>
-        <w:numPr>
-          <w:ilvl w:val="0"/>
-          <w:numId w:val="30"/>
-        </w:numPr>
-      </w:pPr>
-      <w:r>
-        <w:t>Desert = the mariachi thing</w:t>
-      </w:r>
-    </w:p>
-    <w:p>
-      <w:pPr>
-        <w:pStyle w:val="ListParagraph"/>
-        <w:numPr>
-          <w:ilvl w:val="0"/>
-          <w:numId w:val="30"/>
-        </w:numPr>
-      </w:pPr>
-      <w:r>
-        <w:t>North Pole (</w:t>
-      </w:r>
-      <w:r>
-        <w:rPr>
-          <w:b/>
-          <w:bCs/>
-        </w:rPr>
         <w:t>new</w:t>
       </w:r>
       <w:r>
-        <w:t>)</w:t>
-      </w:r>
-      <w:r>
-        <w:t xml:space="preserve"> = more with (atmosphere) piano, Christmas bells, cracking fireplace</w:t>
-      </w:r>
-    </w:p>
-    <w:p>
-      <w:pPr>
-        <w:pStyle w:val="ListParagraph"/>
-        <w:numPr>
-          <w:ilvl w:val="0"/>
-          <w:numId w:val="30"/>
-        </w:numPr>
-      </w:pPr>
-      <w:r>
-        <w:t>Christmas City (</w:t>
-      </w:r>
-      <w:r>
-        <w:rPr>
-          <w:b/>
-          <w:bCs/>
-        </w:rPr>
-        <w:t>new</w:t>
-      </w:r>
-      <w:r>
-        <w:t>) = general sounds of a bustling city</w:t>
-      </w:r>
-    </w:p>
-    <w:p>
-      <w:pPr>
-        <w:pStyle w:val="ListParagraph"/>
-        <w:numPr>
-          <w:ilvl w:val="0"/>
-          <w:numId w:val="30"/>
-        </w:numPr>
-      </w:pPr>
-      <w:r>
-        <w:t>Easter Island = ??</w:t>
-      </w:r>
-    </w:p>
-    <w:p>
-      <w:pPr>
-        <w:pStyle w:val="ListParagraph"/>
-        <w:numPr>
-          <w:ilvl w:val="0"/>
-          <w:numId w:val="30"/>
-        </w:numPr>
-      </w:pPr>
-      <w:r>
-        <w:t xml:space="preserve">Cuddly Clouds </w:t>
-      </w:r>
-      <w:r>
-        <w:t>(</w:t>
-      </w:r>
-      <w:r>
-        <w:rPr>
-          <w:b/>
-          <w:bCs/>
-        </w:rPr>
-        <w:t>new</w:t>
-      </w:r>
-      <w:r>
         <w:t xml:space="preserve">) </w:t>
       </w:r>
       <w:r>
@@ -1054,7 +1130,6 @@
         <w:pStyle w:val="Heading2"/>
       </w:pPr>
       <w:r>
-        <w:lastRenderedPageBreak/>
         <w:t>Fixes</w:t>
       </w:r>
     </w:p>
@@ -2623,7 +2698,7 @@
         <w:rFonts w:ascii="Courier New" w:hAnsi="Courier New" w:cs="Courier New" w:hint="default"/>
       </w:rPr>
     </w:lvl>
-    <w:lvl w:ilvl="2" w:tplc="04090005" w:tentative="1">
+    <w:lvl w:ilvl="2" w:tplc="04090005">
       <w:start w:val="1"/>
       <w:numFmt w:val="bullet"/>
       <w:lvlText w:val=""/>

</xml_diff>

<commit_message>
Fixes to desert and north pole, soundtracks finished (for some of the arenas)
</commit_message>
<xml_diff>
--- a/non_game/[Idea] In Eggcelent Condition.docx
+++ b/non_game/[Idea] In Eggcelent Condition.docx
@@ -758,18 +758,6 @@
       </w:r>
       <w:r>
         <w:t>?</w:t>
-      </w:r>
-    </w:p>
-    <w:p>
-      <w:pPr>
-        <w:pStyle w:val="ListParagraph"/>
-        <w:numPr>
-          <w:ilvl w:val="1"/>
-          <w:numId w:val="25"/>
-        </w:numPr>
-      </w:pPr>
-      <w:r>
-        <w:t>Finish Desert and North Pole</w:t>
       </w:r>
     </w:p>
     <w:p>

</xml_diff>

<commit_message>
Finishes soundtracks + main menu + some remaining bugs
</commit_message>
<xml_diff>
--- a/non_game/[Idea] In Eggcelent Condition.docx
+++ b/non_game/[Idea] In Eggcelent Condition.docx
@@ -655,7 +655,21 @@
           <w:b/>
           <w:bCs/>
         </w:rPr>
-        <w:t>22 Dec:</w:t>
+        <w:t>2</w:t>
+      </w:r>
+      <w:r>
+        <w:rPr>
+          <w:b/>
+          <w:bCs/>
+        </w:rPr>
+        <w:t>3</w:t>
+      </w:r>
+      <w:r>
+        <w:rPr>
+          <w:b/>
+          <w:bCs/>
+        </w:rPr>
+        <w:t xml:space="preserve"> Dec:</w:t>
       </w:r>
     </w:p>
     <w:p>
@@ -667,10 +681,88 @@
         </w:numPr>
       </w:pPr>
       <w:r>
-        <w:t>Soundtrack: North Pole &amp; Cuddly Clouds</w:t>
-      </w:r>
-      <w:r>
-        <w:t xml:space="preserve"> =&gt; then normalize all</w:t>
+        <w:t xml:space="preserve">BUG: Gravity changers don’t work =&gt; but this is a bug with the physics engine … </w:t>
+      </w:r>
+    </w:p>
+    <w:p>
+      <w:pPr>
+        <w:pStyle w:val="ListParagraph"/>
+        <w:numPr>
+          <w:ilvl w:val="2"/>
+          <w:numId w:val="25"/>
+        </w:numPr>
+      </w:pPr>
+      <w:r>
+        <w:t xml:space="preserve">At the start, save the gravity </w:t>
+      </w:r>
+      <w:r>
+        <w:t>scale multiplier</w:t>
+      </w:r>
+      <w:r>
+        <w:t xml:space="preserve"> for eggs and player</w:t>
+      </w:r>
+      <w:r>
+        <w:t>.</w:t>
+      </w:r>
+    </w:p>
+    <w:p>
+      <w:pPr>
+        <w:pStyle w:val="ListParagraph"/>
+        <w:numPr>
+          <w:ilvl w:val="2"/>
+          <w:numId w:val="25"/>
+        </w:numPr>
+      </w:pPr>
+      <w:r>
+        <w:t>K</w:t>
+      </w:r>
+      <w:r>
+        <w:t>eep a global gravity value</w:t>
+      </w:r>
+      <w:r>
+        <w:t xml:space="preserve"> in Powerups</w:t>
+      </w:r>
+    </w:p>
+    <w:p>
+      <w:pPr>
+        <w:pStyle w:val="ListParagraph"/>
+        <w:numPr>
+          <w:ilvl w:val="2"/>
+          <w:numId w:val="25"/>
+        </w:numPr>
+      </w:pPr>
+      <w:r>
+        <w:t xml:space="preserve">Change gravity scale on all current and new objects to </w:t>
+      </w:r>
+      <w:r>
+        <w:rPr>
+          <w:i/>
+          <w:iCs/>
+        </w:rPr>
+        <w:t>that value</w:t>
+      </w:r>
+      <w:r>
+        <w:t xml:space="preserve">, </w:t>
+      </w:r>
+      <w:r>
+        <w:rPr>
+          <w:b/>
+          <w:bCs/>
+        </w:rPr>
+        <w:t>multiplied</w:t>
+      </w:r>
+      <w:r>
+        <w:t xml:space="preserve"> by the </w:t>
+      </w:r>
+      <w:r>
+        <w:rPr>
+          <w:i/>
+          <w:iCs/>
+        </w:rPr>
+        <w:t>original multiplier</w:t>
+      </w:r>
+      <w:r>
+        <w:t xml:space="preserve"> of that thing</w:t>
       </w:r>
     </w:p>
     <w:p>
@@ -689,6 +781,54 @@
       <w:pPr>
         <w:pStyle w:val="ListParagraph"/>
         <w:numPr>
+          <w:ilvl w:val="2"/>
+          <w:numId w:val="25"/>
+        </w:numPr>
+      </w:pPr>
+      <w:r>
+        <w:t>Walking</w:t>
+      </w:r>
+    </w:p>
+    <w:p>
+      <w:pPr>
+        <w:pStyle w:val="ListParagraph"/>
+        <w:numPr>
+          <w:ilvl w:val="2"/>
+          <w:numId w:val="25"/>
+        </w:numPr>
+      </w:pPr>
+      <w:r>
+        <w:t>Egg hits something</w:t>
+      </w:r>
+    </w:p>
+    <w:p>
+      <w:pPr>
+        <w:pStyle w:val="ListParagraph"/>
+        <w:numPr>
+          <w:ilvl w:val="2"/>
+          <w:numId w:val="25"/>
+        </w:numPr>
+      </w:pPr>
+      <w:r>
+        <w:t>Egg hits sombrero</w:t>
+      </w:r>
+    </w:p>
+    <w:p>
+      <w:pPr>
+        <w:pStyle w:val="ListParagraph"/>
+        <w:numPr>
+          <w:ilvl w:val="2"/>
+          <w:numId w:val="25"/>
+        </w:numPr>
+      </w:pPr>
+      <w:r>
+        <w:t>Egg delivered</w:t>
+      </w:r>
+    </w:p>
+    <w:p>
+      <w:pPr>
+        <w:pStyle w:val="ListParagraph"/>
+        <w:numPr>
           <w:ilvl w:val="1"/>
           <w:numId w:val="25"/>
         </w:numPr>
@@ -729,27 +869,206 @@
         </w:numPr>
       </w:pPr>
       <w:r>
-        <w:t xml:space="preserve">Have a proper </w:t>
+        <w:t>Publish &amp; Submit</w:t>
+      </w:r>
+    </w:p>
+    <w:p/>
+    <w:p>
+      <w:pPr>
+        <w:pStyle w:val="Heading2"/>
+      </w:pPr>
+      <w:r>
+        <w:t>Polish</w:t>
+      </w:r>
+    </w:p>
+    <w:p>
+      <w:pPr>
+        <w:pStyle w:val="ListParagraph"/>
+        <w:numPr>
+          <w:ilvl w:val="0"/>
+          <w:numId w:val="25"/>
+        </w:numPr>
+      </w:pPr>
+      <w:r>
+        <w:t>An actual material/effect for when an egg is delivered</w:t>
+      </w:r>
+    </w:p>
+    <w:p>
+      <w:pPr>
+        <w:pStyle w:val="ListParagraph"/>
+        <w:numPr>
+          <w:ilvl w:val="0"/>
+          <w:numId w:val="25"/>
+        </w:numPr>
+      </w:pPr>
+      <w:r>
+        <w:t>Forest: create more trees + polish + … grass?</w:t>
+      </w:r>
+    </w:p>
+    <w:p>
+      <w:pPr>
+        <w:pStyle w:val="ListParagraph"/>
+        <w:numPr>
+          <w:ilvl w:val="0"/>
+          <w:numId w:val="25"/>
+        </w:numPr>
+      </w:pPr>
+      <w:r>
+        <w:t xml:space="preserve">Desert: </w:t>
+      </w:r>
+      <w:r>
+        <w:t>are colors too bright?</w:t>
+      </w:r>
+    </w:p>
+    <w:p>
+      <w:pPr>
+        <w:pStyle w:val="ListParagraph"/>
+        <w:numPr>
+          <w:ilvl w:val="0"/>
+          <w:numId w:val="25"/>
+        </w:numPr>
+      </w:pPr>
+      <w:r>
+        <w:t xml:space="preserve">North Pole: a bit </w:t>
+      </w:r>
+      <w:r>
+        <w:t>too bland (just plain white) now</w:t>
+      </w:r>
+    </w:p>
+    <w:p>
+      <w:pPr>
+        <w:pStyle w:val="ListParagraph"/>
+        <w:numPr>
+          <w:ilvl w:val="0"/>
+          <w:numId w:val="25"/>
+        </w:numPr>
+      </w:pPr>
+      <w:r>
+        <w:t xml:space="preserve">Specific sound effects per powerup – especially those you can consciously </w:t>
       </w:r>
       <w:r>
         <w:rPr>
           <w:i/>
           <w:iCs/>
         </w:rPr>
-        <w:t>menu</w:t>
-      </w:r>
-      <w:r>
-        <w:t xml:space="preserve"> (with good order and pretty visuals) ready to go, in case the rest doesn’t work out =&gt; including the </w:t>
+        <w:t>use</w:t>
+      </w:r>
+      <w:r>
+        <w:t>. (For example: jumping needs different fx than dashing.)</w:t>
+      </w:r>
+    </w:p>
+    <w:p>
+      <w:pPr>
+        <w:pStyle w:val="ListParagraph"/>
+        <w:numPr>
+          <w:ilvl w:val="0"/>
+          <w:numId w:val="25"/>
+        </w:numPr>
+      </w:pPr>
+      <w:r>
+        <w:t xml:space="preserve">Modify the egg UVs a bit so the </w:t>
       </w:r>
       <w:r>
         <w:rPr>
           <w:i/>
           <w:iCs/>
         </w:rPr>
-        <w:t>thumbnails</w:t>
-      </w:r>
-      <w:r>
-        <w:t>?</w:t>
+        <w:t>center pattern</w:t>
+      </w:r>
+      <w:r>
+        <w:t xml:space="preserve"> isn’t squashed and stretched this much?</w:t>
+      </w:r>
+    </w:p>
+    <w:p>
+      <w:pPr>
+        <w:pStyle w:val="ListParagraph"/>
+        <w:numPr>
+          <w:ilvl w:val="0"/>
+          <w:numId w:val="25"/>
+        </w:numPr>
+      </w:pPr>
+      <w:r>
+        <w:t xml:space="preserve">Ice Movement =&gt; not a great implementation at the moment, but don’t really see a better way now … </w:t>
+      </w:r>
+    </w:p>
+    <w:p>
+      <w:pPr>
+        <w:pStyle w:val="ListParagraph"/>
+        <w:numPr>
+          <w:ilvl w:val="0"/>
+          <w:numId w:val="25"/>
+        </w:numPr>
+      </w:pPr>
+      <w:r>
+        <w:t>Create a simple player character (with a huge moustache).</w:t>
+      </w:r>
+    </w:p>
+    <w:p>
+      <w:pPr>
+        <w:pStyle w:val="ListParagraph"/>
+        <w:numPr>
+          <w:ilvl w:val="0"/>
+          <w:numId w:val="25"/>
+        </w:numPr>
+      </w:pPr>
+      <w:r>
+        <w:t xml:space="preserve">Try moving the second player with the </w:t>
+      </w:r>
+      <w:r>
+        <w:rPr>
+          <w:i/>
+          <w:iCs/>
+        </w:rPr>
+        <w:t>right joystick</w:t>
+      </w:r>
+      <w:r>
+        <w:t xml:space="preserve"> on controller. (Would require adding an extra entry to the input map with some made-up number that will never be reached in real-life.)</w:t>
+      </w:r>
+    </w:p>
+    <w:p>
+      <w:pPr>
+        <w:pStyle w:val="ListParagraph"/>
+        <w:numPr>
+          <w:ilvl w:val="0"/>
+          <w:numId w:val="25"/>
+        </w:numPr>
+      </w:pPr>
+      <w:r>
+        <w:t xml:space="preserve">The eggs, somehow, stopped rotating with the shot vector in </w:t>
+      </w:r>
+      <w:r>
+        <w:rPr>
+          <w:i/>
+          <w:iCs/>
+        </w:rPr>
+        <w:t>egg cannons</w:t>
+      </w:r>
+      <w:r>
+        <w:t>? (Because of the reparenting for bounce animation?)</w:t>
+      </w:r>
+    </w:p>
+    <w:p>
+      <w:pPr>
+        <w:pStyle w:val="ListParagraph"/>
+        <w:numPr>
+          <w:ilvl w:val="0"/>
+          <w:numId w:val="25"/>
+        </w:numPr>
+      </w:pPr>
+      <w:r>
+        <w:t>Some egg-shaped rocks or statues throughout?</w:t>
+      </w:r>
+    </w:p>
+    <w:p>
+      <w:pPr>
+        <w:pStyle w:val="ListParagraph"/>
+        <w:numPr>
+          <w:ilvl w:val="0"/>
+          <w:numId w:val="25"/>
+        </w:numPr>
+      </w:pPr>
+      <w:r>
+        <w:t>Need testing:</w:t>
       </w:r>
     </w:p>
     <w:p>
@@ -761,7 +1080,44 @@
         </w:numPr>
       </w:pPr>
       <w:r>
-        <w:t>Fix completely broken powerups =&gt; a way to show them more clearly on the field?</w:t>
+        <w:t>The stuff that changes global properties (points, gravity, etc.)</w:t>
+      </w:r>
+    </w:p>
+    <w:p>
+      <w:pPr>
+        <w:pStyle w:val="ListParagraph"/>
+        <w:numPr>
+          <w:ilvl w:val="1"/>
+          <w:numId w:val="25"/>
+        </w:numPr>
+      </w:pPr>
+      <w:r>
+        <w:lastRenderedPageBreak/>
+        <w:t>The bomb</w:t>
+      </w:r>
+      <w:r>
+        <w:t xml:space="preserve"> =&gt; also add explosion effect</w:t>
+      </w:r>
+    </w:p>
+    <w:p>
+      <w:pPr>
+        <w:pStyle w:val="ListParagraph"/>
+        <w:numPr>
+          <w:ilvl w:val="1"/>
+          <w:numId w:val="25"/>
+        </w:numPr>
+      </w:pPr>
+      <w:r>
+        <w:t>Levitate</w:t>
+      </w:r>
+    </w:p>
+    <w:p/>
+    <w:p>
+      <w:pPr>
+        <w:pStyle w:val="Heading2"/>
+      </w:pPr>
+      <w:r>
+        <w:t>Improved Version</w:t>
       </w:r>
     </w:p>
     <w:p>
@@ -769,613 +1125,172 @@
         <w:pStyle w:val="ListParagraph"/>
         <w:numPr>
           <w:ilvl w:val="0"/>
-          <w:numId w:val="25"/>
-        </w:numPr>
-      </w:pPr>
+          <w:numId w:val="31"/>
+        </w:numPr>
+      </w:pPr>
+      <w:r>
+        <w:t xml:space="preserve">More life and variation to the arenas. (The models there are only </w:t>
+      </w:r>
+      <w:r>
+        <w:rPr>
+          <w:i/>
+          <w:iCs/>
+        </w:rPr>
+        <w:t>bare bones</w:t>
+      </w:r>
+      <w:r>
+        <w:t>. The essentials for functionality. None of it moves or is animated. Only a few variations.)</w:t>
+      </w:r>
+    </w:p>
+    <w:p>
+      <w:pPr>
+        <w:pStyle w:val="ListParagraph"/>
+        <w:numPr>
+          <w:ilvl w:val="0"/>
+          <w:numId w:val="31"/>
+        </w:numPr>
+      </w:pPr>
+      <w:r>
+        <w:t>Bigger arenas (only slightly).</w:t>
+      </w:r>
+    </w:p>
+    <w:p>
+      <w:pPr>
+        <w:pStyle w:val="ListParagraph"/>
+        <w:numPr>
+          <w:ilvl w:val="0"/>
+          <w:numId w:val="31"/>
+        </w:numPr>
+      </w:pPr>
+      <w:r>
+        <w:t xml:space="preserve">To compensate, give players a way to combat </w:t>
+      </w:r>
+      <w:r>
+        <w:t>that big</w:t>
+      </w:r>
+      <w:r>
+        <w:t xml:space="preserve"> space: move faster, teleporters, keep eggs safe, delay the arrival of eggs (by turning off a cannon, for example)</w:t>
+      </w:r>
+    </w:p>
+    <w:p>
+      <w:pPr>
+        <w:pStyle w:val="ListParagraph"/>
+        <w:numPr>
+          <w:ilvl w:val="1"/>
+          <w:numId w:val="31"/>
+        </w:numPr>
+      </w:pPr>
+      <w:r>
+        <w:t>This could be built into the arenas</w:t>
+      </w:r>
+    </w:p>
+    <w:p>
+      <w:pPr>
+        <w:pStyle w:val="ListParagraph"/>
+        <w:numPr>
+          <w:ilvl w:val="1"/>
+          <w:numId w:val="31"/>
+        </w:numPr>
+      </w:pPr>
+      <w:r>
+        <w:t>Or additional “rules” or “player roles” within the game</w:t>
+      </w:r>
+    </w:p>
+    <w:p>
+      <w:pPr>
+        <w:pStyle w:val="ListParagraph"/>
+        <w:numPr>
+          <w:ilvl w:val="1"/>
+          <w:numId w:val="31"/>
+        </w:numPr>
+      </w:pPr>
+      <w:r>
+        <w:t>Removing some of these “helpers”, or closing the space more with obstacles, would scale it for different player counts.</w:t>
+      </w:r>
+    </w:p>
+    <w:p>
+      <w:pPr>
+        <w:pStyle w:val="ListParagraph"/>
+        <w:numPr>
+          <w:ilvl w:val="0"/>
+          <w:numId w:val="31"/>
+        </w:numPr>
+      </w:pPr>
+      <w:r>
+        <w:t xml:space="preserve">Better UI, sprites, and helpers to show the </w:t>
+      </w:r>
+      <w:r>
+        <w:rPr>
+          <w:i/>
+          <w:iCs/>
+        </w:rPr>
+        <w:t>type</w:t>
+      </w:r>
+      <w:r>
+        <w:t xml:space="preserve"> of an egg or powerup. And where it is or where it’s going to come from.</w:t>
+      </w:r>
+    </w:p>
+    <w:p>
+      <w:pPr>
+        <w:pStyle w:val="ListParagraph"/>
+        <w:numPr>
+          <w:ilvl w:val="0"/>
+          <w:numId w:val="31"/>
+        </w:numPr>
+      </w:pPr>
+      <w:r>
+        <w:t xml:space="preserve">Movable obstacles within the level: ramps to deflect eggs, pillows to catch them before they break, a bowl to just collect eggs. </w:t>
+      </w:r>
+    </w:p>
+    <w:p>
+      <w:pPr>
+        <w:pStyle w:val="ListParagraph"/>
+        <w:numPr>
+          <w:ilvl w:val="1"/>
+          <w:numId w:val="31"/>
+        </w:numPr>
+      </w:pPr>
+      <w:r>
+        <w:t>I really wanted this from the get-go, as I think it’d be a great addition, but didn’t have the time :(</w:t>
+      </w:r>
+    </w:p>
+    <w:p>
+      <w:pPr>
+        <w:pStyle w:val="ListParagraph"/>
+        <w:numPr>
+          <w:ilvl w:val="0"/>
+          <w:numId w:val="31"/>
+        </w:numPr>
+      </w:pPr>
+      <w:r>
+        <w:t xml:space="preserve">An actual loss condition (or more interesting win condition). Due to the jam being about positivity, there is no way to lose and breaking eggs is actually quite a good thing. But that </w:t>
+      </w:r>
+      <w:r>
+        <w:rPr>
+          <w:i/>
+          <w:iCs/>
+        </w:rPr>
+        <w:t>does</w:t>
+      </w:r>
+      <w:r>
+        <w:t xml:space="preserve"> destroy much of the challenge …</w:t>
+      </w:r>
+    </w:p>
+    <w:p/>
+    <w:p>
+      <w:pPr>
+        <w:pStyle w:val="Heading2"/>
+      </w:pPr>
+      <w:r>
+        <w:t>Ideas</w:t>
+      </w:r>
+    </w:p>
+    <w:p>
       <w:r>
         <w:rPr>
           <w:b/>
           <w:bCs/>
         </w:rPr>
-        <w:t>23 Dec:</w:t>
-      </w:r>
-    </w:p>
-    <w:p>
-      <w:pPr>
-        <w:pStyle w:val="ListParagraph"/>
-        <w:numPr>
-          <w:ilvl w:val="1"/>
-          <w:numId w:val="25"/>
-        </w:numPr>
-      </w:pPr>
-      <w:r>
-        <w:t>Easter Island</w:t>
-      </w:r>
-    </w:p>
-    <w:p>
-      <w:pPr>
-        <w:pStyle w:val="ListParagraph"/>
-        <w:numPr>
-          <w:ilvl w:val="1"/>
-          <w:numId w:val="25"/>
-        </w:numPr>
-      </w:pPr>
-      <w:r>
-        <w:t>Create movable blocks for inside the levels (trampoline, pillow, etcetera)</w:t>
-      </w:r>
-    </w:p>
-    <w:p>
-      <w:pPr>
-        <w:pStyle w:val="ListParagraph"/>
-        <w:numPr>
-          <w:ilvl w:val="1"/>
-          <w:numId w:val="25"/>
-        </w:numPr>
-      </w:pPr>
-      <w:r>
-        <w:t>Christmas City: create fully (map, buildings, central square, ways to get up and down)</w:t>
-      </w:r>
-    </w:p>
-    <w:p>
-      <w:pPr>
-        <w:pStyle w:val="ListParagraph"/>
-        <w:numPr>
-          <w:ilvl w:val="1"/>
-          <w:numId w:val="25"/>
-        </w:numPr>
-      </w:pPr>
-      <w:r>
-        <w:t>Publish &amp; Submit</w:t>
-      </w:r>
-    </w:p>
-    <w:p/>
-    <w:p>
-      <w:pPr>
-        <w:pStyle w:val="Heading2"/>
-      </w:pPr>
-      <w:r>
-        <w:t>Soundtrack</w:t>
-      </w:r>
-    </w:p>
-    <w:p>
-      <w:pPr>
-        <w:pStyle w:val="ListParagraph"/>
-        <w:numPr>
-          <w:ilvl w:val="0"/>
-          <w:numId w:val="30"/>
-        </w:numPr>
-      </w:pPr>
-      <w:r>
-        <w:t>North Pole (</w:t>
-      </w:r>
-      <w:r>
-        <w:rPr>
-          <w:b/>
-          <w:bCs/>
-        </w:rPr>
-        <w:t>new</w:t>
-      </w:r>
-      <w:r>
-        <w:t>)</w:t>
-      </w:r>
-      <w:r>
-        <w:t xml:space="preserve"> = more with (atmosphere) piano, Christmas bells, cracking fireplace</w:t>
-      </w:r>
-    </w:p>
-    <w:p>
-      <w:pPr>
-        <w:pStyle w:val="ListParagraph"/>
-        <w:numPr>
-          <w:ilvl w:val="0"/>
-          <w:numId w:val="30"/>
-        </w:numPr>
-      </w:pPr>
-      <w:r>
-        <w:t>Cuddly Clouds (</w:t>
-      </w:r>
-      <w:r>
-        <w:rPr>
-          <w:b/>
-          <w:bCs/>
-        </w:rPr>
-        <w:t>new</w:t>
-      </w:r>
-      <w:r>
-        <w:t>) = something more “spiritual” and like those weird chants</w:t>
-      </w:r>
-    </w:p>
-    <w:p>
-      <w:pPr>
-        <w:pStyle w:val="ListParagraph"/>
-        <w:numPr>
-          <w:ilvl w:val="0"/>
-          <w:numId w:val="30"/>
-        </w:numPr>
-      </w:pPr>
-      <w:r>
-        <w:t>Christmas City (</w:t>
-      </w:r>
-      <w:r>
-        <w:rPr>
-          <w:b/>
-          <w:bCs/>
-        </w:rPr>
-        <w:t>new</w:t>
-      </w:r>
-      <w:r>
-        <w:t>) = general sounds of a bustling city</w:t>
-      </w:r>
-    </w:p>
-    <w:p>
-      <w:pPr>
-        <w:pStyle w:val="ListParagraph"/>
-        <w:numPr>
-          <w:ilvl w:val="0"/>
-          <w:numId w:val="30"/>
-        </w:numPr>
-      </w:pPr>
-      <w:r>
-        <w:t>Easter Island = ??</w:t>
-      </w:r>
-    </w:p>
-    <w:p/>
-    <w:p>
-      <w:pPr>
-        <w:pStyle w:val="Heading2"/>
-      </w:pPr>
-      <w:r>
-        <w:t>Fixes</w:t>
-      </w:r>
-    </w:p>
-    <w:p>
-      <w:pPr>
-        <w:pStyle w:val="ListParagraph"/>
-        <w:numPr>
-          <w:ilvl w:val="0"/>
-          <w:numId w:val="21"/>
-        </w:numPr>
-      </w:pPr>
-      <w:r>
-        <w:t xml:space="preserve">Modify the egg UVs a bit so the </w:t>
-      </w:r>
-      <w:r>
-        <w:rPr>
-          <w:i/>
-          <w:iCs/>
-        </w:rPr>
-        <w:t>center pattern</w:t>
-      </w:r>
-      <w:r>
-        <w:t xml:space="preserve"> isn’t squashed and stretched this much?</w:t>
-      </w:r>
-    </w:p>
-    <w:p>
-      <w:pPr>
-        <w:pStyle w:val="ListParagraph"/>
-        <w:numPr>
-          <w:ilvl w:val="0"/>
-          <w:numId w:val="21"/>
-        </w:numPr>
-      </w:pPr>
-      <w:r>
-        <w:t xml:space="preserve">When a powerup is rotating on the map, it’s </w:t>
-      </w:r>
-      <w:r>
-        <w:rPr>
-          <w:i/>
-          <w:iCs/>
-        </w:rPr>
-        <w:t>really</w:t>
-      </w:r>
-      <w:r>
-        <w:t xml:space="preserve"> hard to see which one it actually is. How to solve? Also show icon on ground? Tilt its rotation to look right at the camera?</w:t>
-      </w:r>
-    </w:p>
-    <w:p>
-      <w:pPr>
-        <w:pStyle w:val="ListParagraph"/>
-        <w:numPr>
-          <w:ilvl w:val="0"/>
-          <w:numId w:val="21"/>
-        </w:numPr>
-      </w:pPr>
-      <w:r>
-        <w:t>Ice Movement =&gt; slower rotation? More slipping?</w:t>
-      </w:r>
-    </w:p>
-    <w:p>
-      <w:pPr>
-        <w:pStyle w:val="ListParagraph"/>
-        <w:numPr>
-          <w:ilvl w:val="0"/>
-          <w:numId w:val="21"/>
-        </w:numPr>
-      </w:pPr>
-      <w:r>
-        <w:t>Create a simple player character (with a huge moustache).</w:t>
-      </w:r>
-    </w:p>
-    <w:p>
-      <w:pPr>
-        <w:pStyle w:val="ListParagraph"/>
-        <w:numPr>
-          <w:ilvl w:val="0"/>
-          <w:numId w:val="21"/>
-        </w:numPr>
-      </w:pPr>
-      <w:r>
-        <w:t xml:space="preserve">Try moving the second player with the </w:t>
-      </w:r>
-      <w:r>
-        <w:rPr>
-          <w:i/>
-          <w:iCs/>
-        </w:rPr>
-        <w:t>right joystick</w:t>
-      </w:r>
-      <w:r>
-        <w:t xml:space="preserve"> on controller. (Would require adding an extra entry to the input map with some made-up number that will never be reached in real-life.)</w:t>
-      </w:r>
-    </w:p>
-    <w:p>
-      <w:pPr>
-        <w:pStyle w:val="ListParagraph"/>
-        <w:numPr>
-          <w:ilvl w:val="0"/>
-          <w:numId w:val="21"/>
-        </w:numPr>
-      </w:pPr>
-      <w:r>
-        <w:lastRenderedPageBreak/>
-        <w:t xml:space="preserve">The </w:t>
-      </w:r>
-      <w:r>
-        <w:t>eggs, somehow, stopped rotating with the shot vector</w:t>
-      </w:r>
-      <w:r>
-        <w:t xml:space="preserve"> in </w:t>
-      </w:r>
-      <w:r>
-        <w:rPr>
-          <w:i/>
-          <w:iCs/>
-        </w:rPr>
-        <w:t>egg cannons</w:t>
-      </w:r>
-      <w:r>
-        <w:t>?</w:t>
-      </w:r>
-      <w:r>
-        <w:t xml:space="preserve"> (Because of the reparenting for bounce animation?)</w:t>
-      </w:r>
-    </w:p>
-    <w:p>
-      <w:pPr>
-        <w:pStyle w:val="ListParagraph"/>
-        <w:numPr>
-          <w:ilvl w:val="0"/>
-          <w:numId w:val="21"/>
-        </w:numPr>
-      </w:pPr>
-      <w:r>
-        <w:t>Some egg-shaped rocks or statues throughout?</w:t>
-      </w:r>
-    </w:p>
-    <w:p/>
-    <w:p>
-      <w:pPr>
-        <w:pStyle w:val="Heading2"/>
-      </w:pPr>
-      <w:r>
-        <w:t>Polish</w:t>
-      </w:r>
-    </w:p>
-    <w:p>
-      <w:pPr>
-        <w:pStyle w:val="ListParagraph"/>
-        <w:numPr>
-          <w:ilvl w:val="0"/>
-          <w:numId w:val="25"/>
-        </w:numPr>
-      </w:pPr>
-      <w:r>
-        <w:t>Forest: create more trees + polish + … grass?</w:t>
-      </w:r>
-    </w:p>
-    <w:p>
-      <w:pPr>
-        <w:pStyle w:val="ListParagraph"/>
-        <w:numPr>
-          <w:ilvl w:val="0"/>
-          <w:numId w:val="25"/>
-        </w:numPr>
-      </w:pPr>
-      <w:r>
-        <w:t>Desert: not too sure about the colors and the fact that bumps are so high and sudden</w:t>
-      </w:r>
-      <w:r>
-        <w:t xml:space="preserve">. (Although it does work well with the theme </w:t>
-      </w:r>
-      <w:r>
-        <w:rPr>
-          <w:i/>
-          <w:iCs/>
-        </w:rPr>
-        <w:t>and</w:t>
-      </w:r>
-      <w:r>
-        <w:t xml:space="preserve"> that you have to deliver eggs up high)</w:t>
-      </w:r>
-    </w:p>
-    <w:p>
-      <w:pPr>
-        <w:pStyle w:val="ListParagraph"/>
-        <w:numPr>
-          <w:ilvl w:val="0"/>
-          <w:numId w:val="25"/>
-        </w:numPr>
-      </w:pPr>
-      <w:r>
-        <w:t xml:space="preserve">North Pole: a bit </w:t>
-      </w:r>
-      <w:r>
-        <w:t>too bland (just plain white) now</w:t>
-      </w:r>
-    </w:p>
-    <w:p>
-      <w:pPr>
-        <w:pStyle w:val="ListParagraph"/>
-        <w:numPr>
-          <w:ilvl w:val="0"/>
-          <w:numId w:val="25"/>
-        </w:numPr>
-      </w:pPr>
-      <w:r>
-        <w:t xml:space="preserve">Specific sound effects per powerup – especially those you can consciously </w:t>
-      </w:r>
-      <w:r>
-        <w:rPr>
-          <w:i/>
-          <w:iCs/>
-        </w:rPr>
-        <w:t>use</w:t>
-      </w:r>
-      <w:r>
-        <w:t>. (For example: jumping needs different fx than dashing.)</w:t>
-      </w:r>
-    </w:p>
-    <w:p>
-      <w:pPr>
-        <w:pStyle w:val="ListParagraph"/>
-        <w:numPr>
-          <w:ilvl w:val="0"/>
-          <w:numId w:val="25"/>
-        </w:numPr>
-      </w:pPr>
-      <w:r>
-        <w:t>Need testing:</w:t>
-      </w:r>
-    </w:p>
-    <w:p>
-      <w:pPr>
-        <w:pStyle w:val="ListParagraph"/>
-        <w:numPr>
-          <w:ilvl w:val="1"/>
-          <w:numId w:val="25"/>
-        </w:numPr>
-      </w:pPr>
-      <w:r>
-        <w:t>The stuff that changes global properties (points, gravity, etc.)</w:t>
-      </w:r>
-    </w:p>
-    <w:p>
-      <w:pPr>
-        <w:pStyle w:val="ListParagraph"/>
-        <w:numPr>
-          <w:ilvl w:val="1"/>
-          <w:numId w:val="25"/>
-        </w:numPr>
-      </w:pPr>
-      <w:r>
-        <w:t>The bomb</w:t>
-      </w:r>
-      <w:r>
-        <w:t xml:space="preserve"> =&gt; also add explosion effect</w:t>
-      </w:r>
-    </w:p>
-    <w:p>
-      <w:pPr>
-        <w:pStyle w:val="ListParagraph"/>
-        <w:numPr>
-          <w:ilvl w:val="1"/>
-          <w:numId w:val="25"/>
-        </w:numPr>
-      </w:pPr>
-      <w:r>
-        <w:t>Levitate</w:t>
-      </w:r>
-    </w:p>
-    <w:p/>
-    <w:p>
-      <w:pPr>
-        <w:pStyle w:val="Heading2"/>
-      </w:pPr>
-      <w:r>
-        <w:t>Improved Version</w:t>
-      </w:r>
-    </w:p>
-    <w:p>
-      <w:pPr>
-        <w:pStyle w:val="ListParagraph"/>
-        <w:numPr>
-          <w:ilvl w:val="0"/>
-          <w:numId w:val="31"/>
-        </w:numPr>
-      </w:pPr>
-      <w:r>
-        <w:t xml:space="preserve">More life and variation to the arenas. (The models there are only </w:t>
-      </w:r>
-      <w:r>
-        <w:rPr>
-          <w:i/>
-          <w:iCs/>
-        </w:rPr>
-        <w:t>bare bones</w:t>
-      </w:r>
-      <w:r>
-        <w:t>. The essentials for functionality. None of it moves or is animated. Only a few variations.)</w:t>
-      </w:r>
-    </w:p>
-    <w:p>
-      <w:pPr>
-        <w:pStyle w:val="ListParagraph"/>
-        <w:numPr>
-          <w:ilvl w:val="0"/>
-          <w:numId w:val="31"/>
-        </w:numPr>
-      </w:pPr>
-      <w:r>
-        <w:t>Bigger arenas (only slightly).</w:t>
-      </w:r>
-    </w:p>
-    <w:p>
-      <w:pPr>
-        <w:pStyle w:val="ListParagraph"/>
-        <w:numPr>
-          <w:ilvl w:val="0"/>
-          <w:numId w:val="31"/>
-        </w:numPr>
-      </w:pPr>
-      <w:r>
-        <w:t xml:space="preserve">To compensate, give players a way to combat </w:t>
-      </w:r>
-      <w:r>
-        <w:t>that big</w:t>
-      </w:r>
-      <w:r>
-        <w:t xml:space="preserve"> space: move faster, teleporters, keep eggs safe, delay the arrival of eggs (by turning off a cannon, for example)</w:t>
-      </w:r>
-    </w:p>
-    <w:p>
-      <w:pPr>
-        <w:pStyle w:val="ListParagraph"/>
-        <w:numPr>
-          <w:ilvl w:val="1"/>
-          <w:numId w:val="31"/>
-        </w:numPr>
-      </w:pPr>
-      <w:r>
-        <w:t>This could be built into the arenas</w:t>
-      </w:r>
-    </w:p>
-    <w:p>
-      <w:pPr>
-        <w:pStyle w:val="ListParagraph"/>
-        <w:numPr>
-          <w:ilvl w:val="1"/>
-          <w:numId w:val="31"/>
-        </w:numPr>
-      </w:pPr>
-      <w:r>
-        <w:t>Or additional “rules” or “player roles” within the game</w:t>
-      </w:r>
-    </w:p>
-    <w:p>
-      <w:pPr>
-        <w:pStyle w:val="ListParagraph"/>
-        <w:numPr>
-          <w:ilvl w:val="1"/>
-          <w:numId w:val="31"/>
-        </w:numPr>
-      </w:pPr>
-      <w:r>
-        <w:t>Removing some of these “helpers”, or closing the space more with obstacles, would scale it for different player counts.</w:t>
-      </w:r>
-    </w:p>
-    <w:p>
-      <w:pPr>
-        <w:pStyle w:val="ListParagraph"/>
-        <w:numPr>
-          <w:ilvl w:val="0"/>
-          <w:numId w:val="31"/>
-        </w:numPr>
-      </w:pPr>
-      <w:r>
-        <w:t xml:space="preserve">Better UI, sprites, and helpers to show the </w:t>
-      </w:r>
-      <w:r>
-        <w:rPr>
-          <w:i/>
-          <w:iCs/>
-        </w:rPr>
-        <w:t>type</w:t>
-      </w:r>
-      <w:r>
-        <w:t xml:space="preserve"> of an egg or powerup. And where it is or where it’s going to come from.</w:t>
-      </w:r>
-    </w:p>
-    <w:p>
-      <w:pPr>
-        <w:pStyle w:val="ListParagraph"/>
-        <w:numPr>
-          <w:ilvl w:val="0"/>
-          <w:numId w:val="31"/>
-        </w:numPr>
-      </w:pPr>
-      <w:r>
-        <w:t xml:space="preserve">Movable obstacles within the level: ramps to deflect eggs, pillows to catch them before they break, a bowl to just collect eggs. </w:t>
-      </w:r>
-    </w:p>
-    <w:p>
-      <w:pPr>
-        <w:pStyle w:val="ListParagraph"/>
-        <w:numPr>
-          <w:ilvl w:val="1"/>
-          <w:numId w:val="31"/>
-        </w:numPr>
-      </w:pPr>
-      <w:r>
-        <w:t>I really wanted this from the get-go, as I think it’d be a great addition, but didn’t have the time :(</w:t>
-      </w:r>
-    </w:p>
-    <w:p>
-      <w:pPr>
-        <w:pStyle w:val="ListParagraph"/>
-        <w:numPr>
-          <w:ilvl w:val="0"/>
-          <w:numId w:val="31"/>
-        </w:numPr>
-      </w:pPr>
-      <w:r>
-        <w:t xml:space="preserve">An actual loss condition (or more interesting win condition). Due to the jam being about positivity, there is no way to lose and breaking eggs is actually quite a good thing. But that </w:t>
-      </w:r>
-      <w:r>
-        <w:rPr>
-          <w:i/>
-          <w:iCs/>
-        </w:rPr>
-        <w:t>does</w:t>
-      </w:r>
-      <w:r>
-        <w:t xml:space="preserve"> destroy much of the challenge …</w:t>
-      </w:r>
-    </w:p>
-    <w:p/>
-    <w:p>
-      <w:pPr>
-        <w:pStyle w:val="Heading2"/>
-      </w:pPr>
-      <w:r>
-        <w:t>Ideas</w:t>
-      </w:r>
-    </w:p>
-    <w:p>
-      <w:r>
-        <w:rPr>
-          <w:b/>
-          <w:bCs/>
-        </w:rPr>
-        <w:lastRenderedPageBreak/>
         <w:t>IDEA:</w:t>
       </w:r>
       <w:r>

</xml_diff>

<commit_message>
Finished (game jam version of) the game
</commit_message>
<xml_diff>
--- a/non_game/[Idea] In Eggcelent Condition.docx
+++ b/non_game/[Idea] In Eggcelent Condition.docx
@@ -681,88 +681,30 @@
         </w:numPr>
       </w:pPr>
       <w:r>
-        <w:t xml:space="preserve">BUG: Gravity changers don’t work =&gt; but this is a bug with the physics engine … </w:t>
-      </w:r>
-    </w:p>
-    <w:p>
-      <w:pPr>
-        <w:pStyle w:val="ListParagraph"/>
-        <w:numPr>
-          <w:ilvl w:val="2"/>
-          <w:numId w:val="25"/>
-        </w:numPr>
-      </w:pPr>
-      <w:r>
-        <w:t xml:space="preserve">At the start, save the gravity </w:t>
-      </w:r>
-      <w:r>
-        <w:t>scale multiplier</w:t>
-      </w:r>
-      <w:r>
-        <w:t xml:space="preserve"> for eggs and player</w:t>
-      </w:r>
-      <w:r>
-        <w:t>.</w:t>
-      </w:r>
-    </w:p>
-    <w:p>
-      <w:pPr>
-        <w:pStyle w:val="ListParagraph"/>
-        <w:numPr>
-          <w:ilvl w:val="2"/>
-          <w:numId w:val="25"/>
-        </w:numPr>
-      </w:pPr>
-      <w:r>
-        <w:t>K</w:t>
-      </w:r>
-      <w:r>
-        <w:t>eep a global gravity value</w:t>
-      </w:r>
-      <w:r>
-        <w:t xml:space="preserve"> in Powerups</w:t>
-      </w:r>
-    </w:p>
-    <w:p>
-      <w:pPr>
-        <w:pStyle w:val="ListParagraph"/>
-        <w:numPr>
-          <w:ilvl w:val="2"/>
-          <w:numId w:val="25"/>
-        </w:numPr>
-      </w:pPr>
-      <w:r>
-        <w:t xml:space="preserve">Change gravity scale on all current and new objects to </w:t>
+        <w:t>C</w:t>
+      </w:r>
+      <w:r>
+        <w:t xml:space="preserve">reate </w:t>
       </w:r>
       <w:r>
         <w:rPr>
           <w:i/>
           <w:iCs/>
         </w:rPr>
-        <w:t>that value</w:t>
-      </w:r>
-      <w:r>
-        <w:t xml:space="preserve">, </w:t>
-      </w:r>
-      <w:r>
-        <w:rPr>
-          <w:b/>
-          <w:bCs/>
-        </w:rPr>
-        <w:t>multiplied</w:t>
-      </w:r>
-      <w:r>
-        <w:t xml:space="preserve"> by the </w:t>
+        <w:t>logos</w:t>
+      </w:r>
+      <w:r>
+        <w:t xml:space="preserve"> and </w:t>
       </w:r>
       <w:r>
         <w:rPr>
           <w:i/>
           <w:iCs/>
         </w:rPr>
-        <w:t>original multiplier</w:t>
-      </w:r>
-      <w:r>
-        <w:t xml:space="preserve"> of that thing</w:t>
+        <w:t>general marketing</w:t>
+      </w:r>
+      <w:r>
+        <w:t xml:space="preserve"> for a finished game page</w:t>
       </w:r>
     </w:p>
     <w:p>
@@ -774,55 +716,206 @@
         </w:numPr>
       </w:pPr>
       <w:r>
-        <w:t>Some basic particles</w:t>
-      </w:r>
-    </w:p>
-    <w:p>
-      <w:pPr>
-        <w:pStyle w:val="ListParagraph"/>
-        <w:numPr>
-          <w:ilvl w:val="2"/>
+        <w:t>Publish &amp; Submit</w:t>
+      </w:r>
+    </w:p>
+    <w:p/>
+    <w:p>
+      <w:pPr>
+        <w:pStyle w:val="Heading2"/>
+      </w:pPr>
+      <w:r>
+        <w:t>Polish</w:t>
+      </w:r>
+    </w:p>
+    <w:p>
+      <w:pPr>
+        <w:pStyle w:val="ListParagraph"/>
+        <w:numPr>
+          <w:ilvl w:val="0"/>
           <w:numId w:val="25"/>
         </w:numPr>
       </w:pPr>
       <w:r>
-        <w:t>Walking</w:t>
-      </w:r>
-    </w:p>
-    <w:p>
-      <w:pPr>
-        <w:pStyle w:val="ListParagraph"/>
-        <w:numPr>
-          <w:ilvl w:val="2"/>
+        <w:t>An actual material/effect for when an egg is delivered</w:t>
+      </w:r>
+    </w:p>
+    <w:p>
+      <w:pPr>
+        <w:pStyle w:val="ListParagraph"/>
+        <w:numPr>
+          <w:ilvl w:val="0"/>
           <w:numId w:val="25"/>
         </w:numPr>
       </w:pPr>
       <w:r>
-        <w:t>Egg hits something</w:t>
-      </w:r>
-    </w:p>
-    <w:p>
-      <w:pPr>
-        <w:pStyle w:val="ListParagraph"/>
-        <w:numPr>
-          <w:ilvl w:val="2"/>
+        <w:t>Forest: create more trees + polish + … grass?</w:t>
+      </w:r>
+    </w:p>
+    <w:p>
+      <w:pPr>
+        <w:pStyle w:val="ListParagraph"/>
+        <w:numPr>
+          <w:ilvl w:val="0"/>
           <w:numId w:val="25"/>
         </w:numPr>
       </w:pPr>
       <w:r>
-        <w:t>Egg hits sombrero</w:t>
-      </w:r>
-    </w:p>
-    <w:p>
-      <w:pPr>
-        <w:pStyle w:val="ListParagraph"/>
-        <w:numPr>
-          <w:ilvl w:val="2"/>
+        <w:t xml:space="preserve">Desert: </w:t>
+      </w:r>
+      <w:r>
+        <w:t>are colors too bright?</w:t>
+      </w:r>
+    </w:p>
+    <w:p>
+      <w:pPr>
+        <w:pStyle w:val="ListParagraph"/>
+        <w:numPr>
+          <w:ilvl w:val="0"/>
           <w:numId w:val="25"/>
         </w:numPr>
       </w:pPr>
       <w:r>
-        <w:t>Egg delivered</w:t>
+        <w:t xml:space="preserve">North Pole: a bit </w:t>
+      </w:r>
+      <w:r>
+        <w:t>too bland (just plain white) now</w:t>
+      </w:r>
+    </w:p>
+    <w:p>
+      <w:pPr>
+        <w:pStyle w:val="ListParagraph"/>
+        <w:numPr>
+          <w:ilvl w:val="0"/>
+          <w:numId w:val="25"/>
+        </w:numPr>
+      </w:pPr>
+      <w:r>
+        <w:t xml:space="preserve">Specific sound effects per powerup – especially those you can consciously </w:t>
+      </w:r>
+      <w:r>
+        <w:rPr>
+          <w:i/>
+          <w:iCs/>
+        </w:rPr>
+        <w:t>use</w:t>
+      </w:r>
+      <w:r>
+        <w:t>. (For example: jumping needs different fx than dashing.)</w:t>
+      </w:r>
+    </w:p>
+    <w:p>
+      <w:pPr>
+        <w:pStyle w:val="ListParagraph"/>
+        <w:numPr>
+          <w:ilvl w:val="0"/>
+          <w:numId w:val="25"/>
+        </w:numPr>
+      </w:pPr>
+      <w:r>
+        <w:t xml:space="preserve">Modify the egg UVs a bit so the </w:t>
+      </w:r>
+      <w:r>
+        <w:rPr>
+          <w:i/>
+          <w:iCs/>
+        </w:rPr>
+        <w:t>center pattern</w:t>
+      </w:r>
+      <w:r>
+        <w:t xml:space="preserve"> isn’t squashed and stretched this much?</w:t>
+      </w:r>
+    </w:p>
+    <w:p>
+      <w:pPr>
+        <w:pStyle w:val="ListParagraph"/>
+        <w:numPr>
+          <w:ilvl w:val="0"/>
+          <w:numId w:val="25"/>
+        </w:numPr>
+      </w:pPr>
+      <w:r>
+        <w:t xml:space="preserve">Ice Movement =&gt; not a great implementation at the moment, but don’t really see a better way now … </w:t>
+      </w:r>
+    </w:p>
+    <w:p>
+      <w:pPr>
+        <w:pStyle w:val="ListParagraph"/>
+        <w:numPr>
+          <w:ilvl w:val="0"/>
+          <w:numId w:val="25"/>
+        </w:numPr>
+      </w:pPr>
+      <w:r>
+        <w:t>Create a simple player character (with a huge moustache).</w:t>
+      </w:r>
+    </w:p>
+    <w:p>
+      <w:pPr>
+        <w:pStyle w:val="ListParagraph"/>
+        <w:numPr>
+          <w:ilvl w:val="0"/>
+          <w:numId w:val="25"/>
+        </w:numPr>
+      </w:pPr>
+      <w:r>
+        <w:t xml:space="preserve">Try moving the second player with the </w:t>
+      </w:r>
+      <w:r>
+        <w:rPr>
+          <w:i/>
+          <w:iCs/>
+        </w:rPr>
+        <w:t>right joystick</w:t>
+      </w:r>
+      <w:r>
+        <w:t xml:space="preserve"> on controller. (Would require adding an extra entry to the input map with some made-up number that will never be reached in real-life.)</w:t>
+      </w:r>
+    </w:p>
+    <w:p>
+      <w:pPr>
+        <w:pStyle w:val="ListParagraph"/>
+        <w:numPr>
+          <w:ilvl w:val="0"/>
+          <w:numId w:val="25"/>
+        </w:numPr>
+      </w:pPr>
+      <w:r>
+        <w:t xml:space="preserve">The eggs, somehow, stopped rotating with the shot vector in </w:t>
+      </w:r>
+      <w:r>
+        <w:rPr>
+          <w:i/>
+          <w:iCs/>
+        </w:rPr>
+        <w:t>egg cannons</w:t>
+      </w:r>
+      <w:r>
+        <w:t>? (Because of the reparenting for bounce animation?)</w:t>
+      </w:r>
+    </w:p>
+    <w:p>
+      <w:pPr>
+        <w:pStyle w:val="ListParagraph"/>
+        <w:numPr>
+          <w:ilvl w:val="0"/>
+          <w:numId w:val="25"/>
+        </w:numPr>
+      </w:pPr>
+      <w:r>
+        <w:t>Some egg-shaped rocks or statues throughout?</w:t>
+      </w:r>
+    </w:p>
+    <w:p>
+      <w:pPr>
+        <w:pStyle w:val="ListParagraph"/>
+        <w:numPr>
+          <w:ilvl w:val="0"/>
+          <w:numId w:val="25"/>
+        </w:numPr>
+      </w:pPr>
+      <w:r>
+        <w:t>Need testing:</w:t>
       </w:r>
     </w:p>
     <w:p>
@@ -834,335 +927,89 @@
         </w:numPr>
       </w:pPr>
       <w:r>
-        <w:t>C</w:t>
-      </w:r>
-      <w:r>
-        <w:t xml:space="preserve">reate </w:t>
+        <w:t>The stuff that changes global properties (points, gravity, etc.)</w:t>
+      </w:r>
+    </w:p>
+    <w:p>
+      <w:pPr>
+        <w:pStyle w:val="ListParagraph"/>
+        <w:numPr>
+          <w:ilvl w:val="1"/>
+          <w:numId w:val="25"/>
+        </w:numPr>
+      </w:pPr>
+      <w:r>
+        <w:t>The bomb</w:t>
+      </w:r>
+      <w:r>
+        <w:t xml:space="preserve"> =&gt; also add explosion effect</w:t>
+      </w:r>
+    </w:p>
+    <w:p>
+      <w:pPr>
+        <w:pStyle w:val="ListParagraph"/>
+        <w:numPr>
+          <w:ilvl w:val="1"/>
+          <w:numId w:val="25"/>
+        </w:numPr>
+      </w:pPr>
+      <w:r>
+        <w:t>Levitate</w:t>
+      </w:r>
+    </w:p>
+    <w:p/>
+    <w:p>
+      <w:pPr>
+        <w:pStyle w:val="Heading2"/>
+      </w:pPr>
+      <w:r>
+        <w:t>Improved Version</w:t>
+      </w:r>
+    </w:p>
+    <w:p>
+      <w:pPr>
+        <w:pStyle w:val="ListParagraph"/>
+        <w:numPr>
+          <w:ilvl w:val="0"/>
+          <w:numId w:val="31"/>
+        </w:numPr>
+      </w:pPr>
+      <w:r>
+        <w:t xml:space="preserve">More life and variation to the arenas. (The models there are only </w:t>
       </w:r>
       <w:r>
         <w:rPr>
           <w:i/>
           <w:iCs/>
         </w:rPr>
-        <w:t>logos</w:t>
-      </w:r>
-      <w:r>
-        <w:t xml:space="preserve"> and </w:t>
-      </w:r>
-      <w:r>
-        <w:rPr>
-          <w:i/>
-          <w:iCs/>
-        </w:rPr>
-        <w:t>general marketing</w:t>
-      </w:r>
-      <w:r>
-        <w:t xml:space="preserve"> for a finished game page</w:t>
-      </w:r>
-    </w:p>
-    <w:p>
-      <w:pPr>
-        <w:pStyle w:val="ListParagraph"/>
-        <w:numPr>
-          <w:ilvl w:val="1"/>
-          <w:numId w:val="25"/>
-        </w:numPr>
-      </w:pPr>
-      <w:r>
-        <w:t>Publish &amp; Submit</w:t>
-      </w:r>
-    </w:p>
-    <w:p/>
-    <w:p>
-      <w:pPr>
-        <w:pStyle w:val="Heading2"/>
-      </w:pPr>
-      <w:r>
-        <w:t>Polish</w:t>
-      </w:r>
-    </w:p>
-    <w:p>
-      <w:pPr>
-        <w:pStyle w:val="ListParagraph"/>
-        <w:numPr>
-          <w:ilvl w:val="0"/>
-          <w:numId w:val="25"/>
-        </w:numPr>
-      </w:pPr>
-      <w:r>
-        <w:t>An actual material/effect for when an egg is delivered</w:t>
-      </w:r>
-    </w:p>
-    <w:p>
-      <w:pPr>
-        <w:pStyle w:val="ListParagraph"/>
-        <w:numPr>
-          <w:ilvl w:val="0"/>
-          <w:numId w:val="25"/>
-        </w:numPr>
-      </w:pPr>
-      <w:r>
-        <w:t>Forest: create more trees + polish + … grass?</w:t>
-      </w:r>
-    </w:p>
-    <w:p>
-      <w:pPr>
-        <w:pStyle w:val="ListParagraph"/>
-        <w:numPr>
-          <w:ilvl w:val="0"/>
-          <w:numId w:val="25"/>
-        </w:numPr>
-      </w:pPr>
-      <w:r>
-        <w:t xml:space="preserve">Desert: </w:t>
-      </w:r>
-      <w:r>
-        <w:t>are colors too bright?</w:t>
-      </w:r>
-    </w:p>
-    <w:p>
-      <w:pPr>
-        <w:pStyle w:val="ListParagraph"/>
-        <w:numPr>
-          <w:ilvl w:val="0"/>
-          <w:numId w:val="25"/>
-        </w:numPr>
-      </w:pPr>
-      <w:r>
-        <w:t xml:space="preserve">North Pole: a bit </w:t>
-      </w:r>
-      <w:r>
-        <w:t>too bland (just plain white) now</w:t>
-      </w:r>
-    </w:p>
-    <w:p>
-      <w:pPr>
-        <w:pStyle w:val="ListParagraph"/>
-        <w:numPr>
-          <w:ilvl w:val="0"/>
-          <w:numId w:val="25"/>
-        </w:numPr>
-      </w:pPr>
-      <w:r>
-        <w:t xml:space="preserve">Specific sound effects per powerup – especially those you can consciously </w:t>
-      </w:r>
-      <w:r>
-        <w:rPr>
-          <w:i/>
-          <w:iCs/>
-        </w:rPr>
-        <w:t>use</w:t>
-      </w:r>
-      <w:r>
-        <w:t>. (For example: jumping needs different fx than dashing.)</w:t>
-      </w:r>
-    </w:p>
-    <w:p>
-      <w:pPr>
-        <w:pStyle w:val="ListParagraph"/>
-        <w:numPr>
-          <w:ilvl w:val="0"/>
-          <w:numId w:val="25"/>
-        </w:numPr>
-      </w:pPr>
-      <w:r>
-        <w:t xml:space="preserve">Modify the egg UVs a bit so the </w:t>
-      </w:r>
-      <w:r>
-        <w:rPr>
-          <w:i/>
-          <w:iCs/>
-        </w:rPr>
-        <w:t>center pattern</w:t>
-      </w:r>
-      <w:r>
-        <w:t xml:space="preserve"> isn’t squashed and stretched this much?</w:t>
-      </w:r>
-    </w:p>
-    <w:p>
-      <w:pPr>
-        <w:pStyle w:val="ListParagraph"/>
-        <w:numPr>
-          <w:ilvl w:val="0"/>
-          <w:numId w:val="25"/>
-        </w:numPr>
-      </w:pPr>
-      <w:r>
-        <w:t xml:space="preserve">Ice Movement =&gt; not a great implementation at the moment, but don’t really see a better way now … </w:t>
-      </w:r>
-    </w:p>
-    <w:p>
-      <w:pPr>
-        <w:pStyle w:val="ListParagraph"/>
-        <w:numPr>
-          <w:ilvl w:val="0"/>
-          <w:numId w:val="25"/>
-        </w:numPr>
-      </w:pPr>
-      <w:r>
-        <w:t>Create a simple player character (with a huge moustache).</w:t>
-      </w:r>
-    </w:p>
-    <w:p>
-      <w:pPr>
-        <w:pStyle w:val="ListParagraph"/>
-        <w:numPr>
-          <w:ilvl w:val="0"/>
-          <w:numId w:val="25"/>
-        </w:numPr>
-      </w:pPr>
-      <w:r>
-        <w:t xml:space="preserve">Try moving the second player with the </w:t>
-      </w:r>
-      <w:r>
-        <w:rPr>
-          <w:i/>
-          <w:iCs/>
-        </w:rPr>
-        <w:t>right joystick</w:t>
-      </w:r>
-      <w:r>
-        <w:t xml:space="preserve"> on controller. (Would require adding an extra entry to the input map with some made-up number that will never be reached in real-life.)</w:t>
-      </w:r>
-    </w:p>
-    <w:p>
-      <w:pPr>
-        <w:pStyle w:val="ListParagraph"/>
-        <w:numPr>
-          <w:ilvl w:val="0"/>
-          <w:numId w:val="25"/>
-        </w:numPr>
-      </w:pPr>
-      <w:r>
-        <w:t xml:space="preserve">The eggs, somehow, stopped rotating with the shot vector in </w:t>
-      </w:r>
-      <w:r>
-        <w:rPr>
-          <w:i/>
-          <w:iCs/>
-        </w:rPr>
-        <w:t>egg cannons</w:t>
-      </w:r>
-      <w:r>
-        <w:t>? (Because of the reparenting for bounce animation?)</w:t>
-      </w:r>
-    </w:p>
-    <w:p>
-      <w:pPr>
-        <w:pStyle w:val="ListParagraph"/>
-        <w:numPr>
-          <w:ilvl w:val="0"/>
-          <w:numId w:val="25"/>
-        </w:numPr>
-      </w:pPr>
-      <w:r>
-        <w:t>Some egg-shaped rocks or statues throughout?</w:t>
-      </w:r>
-    </w:p>
-    <w:p>
-      <w:pPr>
-        <w:pStyle w:val="ListParagraph"/>
-        <w:numPr>
-          <w:ilvl w:val="0"/>
-          <w:numId w:val="25"/>
-        </w:numPr>
-      </w:pPr>
-      <w:r>
-        <w:t>Need testing:</w:t>
-      </w:r>
-    </w:p>
-    <w:p>
-      <w:pPr>
-        <w:pStyle w:val="ListParagraph"/>
-        <w:numPr>
-          <w:ilvl w:val="1"/>
-          <w:numId w:val="25"/>
-        </w:numPr>
-      </w:pPr>
-      <w:r>
-        <w:t>The stuff that changes global properties (points, gravity, etc.)</w:t>
-      </w:r>
-    </w:p>
-    <w:p>
-      <w:pPr>
-        <w:pStyle w:val="ListParagraph"/>
-        <w:numPr>
-          <w:ilvl w:val="1"/>
-          <w:numId w:val="25"/>
+        <w:t>bare bones</w:t>
+      </w:r>
+      <w:r>
+        <w:t>. The essentials for functionality. None of it moves or is animated. Only a few variations.)</w:t>
+      </w:r>
+    </w:p>
+    <w:p>
+      <w:pPr>
+        <w:pStyle w:val="ListParagraph"/>
+        <w:numPr>
+          <w:ilvl w:val="0"/>
+          <w:numId w:val="31"/>
+        </w:numPr>
+      </w:pPr>
+      <w:r>
+        <w:t>Bigger arenas (only slightly).</w:t>
+      </w:r>
+    </w:p>
+    <w:p>
+      <w:pPr>
+        <w:pStyle w:val="ListParagraph"/>
+        <w:numPr>
+          <w:ilvl w:val="0"/>
+          <w:numId w:val="31"/>
         </w:numPr>
       </w:pPr>
       <w:r>
         <w:lastRenderedPageBreak/>
-        <w:t>The bomb</w:t>
-      </w:r>
-      <w:r>
-        <w:t xml:space="preserve"> =&gt; also add explosion effect</w:t>
-      </w:r>
-    </w:p>
-    <w:p>
-      <w:pPr>
-        <w:pStyle w:val="ListParagraph"/>
-        <w:numPr>
-          <w:ilvl w:val="1"/>
-          <w:numId w:val="25"/>
-        </w:numPr>
-      </w:pPr>
-      <w:r>
-        <w:t>Levitate</w:t>
-      </w:r>
-    </w:p>
-    <w:p/>
-    <w:p>
-      <w:pPr>
-        <w:pStyle w:val="Heading2"/>
-      </w:pPr>
-      <w:r>
-        <w:t>Improved Version</w:t>
-      </w:r>
-    </w:p>
-    <w:p>
-      <w:pPr>
-        <w:pStyle w:val="ListParagraph"/>
-        <w:numPr>
-          <w:ilvl w:val="0"/>
-          <w:numId w:val="31"/>
-        </w:numPr>
-      </w:pPr>
-      <w:r>
-        <w:t xml:space="preserve">More life and variation to the arenas. (The models there are only </w:t>
-      </w:r>
-      <w:r>
-        <w:rPr>
-          <w:i/>
-          <w:iCs/>
-        </w:rPr>
-        <w:t>bare bones</w:t>
-      </w:r>
-      <w:r>
-        <w:t>. The essentials for functionality. None of it moves or is animated. Only a few variations.)</w:t>
-      </w:r>
-    </w:p>
-    <w:p>
-      <w:pPr>
-        <w:pStyle w:val="ListParagraph"/>
-        <w:numPr>
-          <w:ilvl w:val="0"/>
-          <w:numId w:val="31"/>
-        </w:numPr>
-      </w:pPr>
-      <w:r>
-        <w:t>Bigger arenas (only slightly).</w:t>
-      </w:r>
-    </w:p>
-    <w:p>
-      <w:pPr>
-        <w:pStyle w:val="ListParagraph"/>
-        <w:numPr>
-          <w:ilvl w:val="0"/>
-          <w:numId w:val="31"/>
-        </w:numPr>
-      </w:pPr>
-      <w:r>
         <w:t xml:space="preserve">To compensate, give players a way to combat </w:t>
       </w:r>
       <w:r>

</xml_diff>

<commit_message>
Small improvements to fix controller issues and increase first impressions
</commit_message>
<xml_diff>
--- a/non_game/[Idea] In Eggcelent Condition.docx
+++ b/non_game/[Idea] In Eggcelent Condition.docx
@@ -1095,6 +1095,18 @@
       </w:r>
       <w:r>
         <w:t>too bland (just plain white) now</w:t>
+      </w:r>
+    </w:p>
+    <w:p>
+      <w:pPr>
+        <w:pStyle w:val="ListParagraph"/>
+        <w:numPr>
+          <w:ilvl w:val="1"/>
+          <w:numId w:val="25"/>
+        </w:numPr>
+      </w:pPr>
+      <w:r>
+        <w:t>Also, add more ramps towards the sleigh at the bottom. Really hard to get there now, and many eggs break on that flat part inside the bounds</w:t>
       </w:r>
     </w:p>
     <w:p>

</xml_diff>